<commit_message>
Mijn deel van het teamcontract
</commit_message>
<xml_diff>
--- a/Teamcontract/Teamcontract klas V2B groep 8 v1.0.docx
+++ b/Teamcontract/Teamcontract klas V2B groep 8 v1.0.docx
@@ -1049,6 +1049,32 @@
               </wp:anchor>
             </w:drawing>
           </mc:Choice>
+          <mc:Fallback>
+            <w:pict>
+              <v:shapetype w14:anchorId="3ACCAF13" id="_x0000_t75" coordsize="21600,21600" o:spt="75" o:preferrelative="t" path="m@4@5l@4@11@9@11@9@5xe" filled="f" stroked="f">
+                <v:stroke joinstyle="miter"/>
+                <v:formulas>
+                  <v:f eqn="if lineDrawn pixelLineWidth 0"/>
+                  <v:f eqn="sum @0 1 0"/>
+                  <v:f eqn="sum 0 0 @1"/>
+                  <v:f eqn="prod @2 1 2"/>
+                  <v:f eqn="prod @3 21600 pixelWidth"/>
+                  <v:f eqn="prod @3 21600 pixelHeight"/>
+                  <v:f eqn="sum @0 0 1"/>
+                  <v:f eqn="prod @6 1 2"/>
+                  <v:f eqn="prod @7 21600 pixelWidth"/>
+                  <v:f eqn="sum @8 21600 0"/>
+                  <v:f eqn="prod @7 21600 pixelHeight"/>
+                  <v:f eqn="sum @10 21600 0"/>
+                </v:formulas>
+                <v:path o:extrusionok="f" gradientshapeok="t" o:connecttype="rect"/>
+                <o:lock v:ext="edit" aspectratio="t"/>
+              </v:shapetype>
+              <v:shape id="Inkt 38" o:spid="_x0000_s1026" type="#_x0000_t75" style="position:absolute;margin-left:-16.1pt;margin-top:20.15pt;width:2.85pt;height:2.85pt;z-index:251660800;visibility:visible;mso-wrap-style:square;mso-wrap-distance-left:9pt;mso-wrap-distance-top:0;mso-wrap-distance-right:9pt;mso-wrap-distance-bottom:0;mso-position-horizontal:absolute;mso-position-horizontal-relative:text;mso-position-vertical:absolute;mso-position-vertical-relative:text" o:gfxdata="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">
+                <v:imagedata r:id="rId12" o:title=""/>
+              </v:shape>
+            </w:pict>
+          </mc:Fallback>
         </mc:AlternateContent>
       </w:r>
     </w:p>
@@ -1386,8 +1412,6 @@
         </w:rPr>
         <w:t xml:space="preserve">Ik ga voor 8. </w:t>
       </w:r>
-      <w:bookmarkStart w:id="1" w:name="_GoBack"/>
-      <w:bookmarkEnd w:id="1"/>
     </w:p>
     <w:p>
       <w:pPr>
@@ -1424,75 +1448,6 @@
           <w:lang w:val="nl-NL"/>
         </w:rPr>
       </w:pPr>
-      <w:r>
-        <w:rPr>
-          <w:rFonts w:ascii="Calibri" w:eastAsia="Times New Roman" w:hAnsi="Calibri" w:cs="Arial"/>
-          <w:color w:val="000000" w:themeColor="text1"/>
-          <w:lang w:val="nl-NL"/>
-        </w:rPr>
-        <w:t>Teamlid 3</w:t>
-      </w:r>
-      <w:r>
-        <w:rPr>
-          <w:rFonts w:ascii="Calibri" w:eastAsia="Times New Roman" w:hAnsi="Calibri" w:cs="Arial"/>
-          <w:color w:val="000000" w:themeColor="text1"/>
-          <w:lang w:val="nl-NL"/>
-        </w:rPr>
-        <w:t xml:space="preserve"> (naam)</w:t>
-      </w:r>
-    </w:p>
-    <w:p>
-      <w:pPr>
-        <w:spacing w:after="0" w:line="240" w:lineRule="auto"/>
-        <w:jc w:val="both"/>
-        <w:rPr>
-          <w:rFonts w:ascii="Calibri" w:eastAsia="Times New Roman" w:hAnsi="Calibri" w:cs="Arial"/>
-          <w:b/>
-          <w:lang w:val="nl-NL"/>
-        </w:rPr>
-      </w:pPr>
-      <w:r>
-        <w:rPr>
-          <w:rFonts w:ascii="Calibri" w:eastAsia="Times New Roman" w:hAnsi="Calibri" w:cs="Arial"/>
-          <w:b/>
-          <w:lang w:val="nl-NL"/>
-        </w:rPr>
-        <w:t>Wat verwacht je van het resultaat?</w:t>
-      </w:r>
-    </w:p>
-    <w:p>
-      <w:pPr>
-        <w:rPr>
-          <w:rFonts w:ascii="Calibri" w:eastAsia="Times New Roman" w:hAnsi="Calibri" w:cs="Times New Roman"/>
-          <w:b/>
-          <w:lang w:val="nl-NL"/>
-        </w:rPr>
-      </w:pPr>
-      <w:r>
-        <w:rPr>
-          <w:rFonts w:ascii="Calibri" w:eastAsia="Times New Roman" w:hAnsi="Calibri" w:cs="Times New Roman"/>
-          <w:b/>
-          <w:lang w:val="nl-NL"/>
-        </w:rPr>
-        <w:t>….</w:t>
-      </w:r>
-    </w:p>
-    <w:p>
-      <w:pPr>
-        <w:rPr>
-          <w:rFonts w:ascii="Calibri" w:eastAsia="Times New Roman" w:hAnsi="Calibri" w:cs="Times New Roman"/>
-          <w:b/>
-          <w:lang w:val="nl-NL"/>
-        </w:rPr>
-      </w:pPr>
-      <w:r>
-        <w:rPr>
-          <w:rFonts w:ascii="Calibri" w:eastAsia="Times New Roman" w:hAnsi="Calibri" w:cs="Times New Roman"/>
-          <w:b/>
-          <w:lang w:val="nl-NL"/>
-        </w:rPr>
-        <w:t>…</w:t>
-      </w:r>
     </w:p>
     <w:p>
       <w:pPr>
@@ -1507,76 +1462,6 @@
           <w:lang w:val="nl-NL"/>
         </w:rPr>
       </w:pPr>
-      <w:r>
-        <w:rPr>
-          <w:rFonts w:ascii="Calibri" w:eastAsia="Times New Roman" w:hAnsi="Calibri" w:cs="Arial"/>
-          <w:color w:val="000000" w:themeColor="text1"/>
-          <w:lang w:val="nl-NL"/>
-        </w:rPr>
-        <w:lastRenderedPageBreak/>
-        <w:t>Teamlid 4</w:t>
-      </w:r>
-      <w:r>
-        <w:rPr>
-          <w:rFonts w:ascii="Calibri" w:eastAsia="Times New Roman" w:hAnsi="Calibri" w:cs="Arial"/>
-          <w:color w:val="000000" w:themeColor="text1"/>
-          <w:lang w:val="nl-NL"/>
-        </w:rPr>
-        <w:t xml:space="preserve"> (naam)</w:t>
-      </w:r>
-    </w:p>
-    <w:p>
-      <w:pPr>
-        <w:spacing w:after="0" w:line="240" w:lineRule="auto"/>
-        <w:jc w:val="both"/>
-        <w:rPr>
-          <w:rFonts w:ascii="Calibri" w:eastAsia="Times New Roman" w:hAnsi="Calibri" w:cs="Arial"/>
-          <w:b/>
-          <w:lang w:val="nl-NL"/>
-        </w:rPr>
-      </w:pPr>
-      <w:r>
-        <w:rPr>
-          <w:rFonts w:ascii="Calibri" w:eastAsia="Times New Roman" w:hAnsi="Calibri" w:cs="Arial"/>
-          <w:b/>
-          <w:lang w:val="nl-NL"/>
-        </w:rPr>
-        <w:t>Wat verwacht je van het resultaat?</w:t>
-      </w:r>
-    </w:p>
-    <w:p>
-      <w:pPr>
-        <w:rPr>
-          <w:rFonts w:ascii="Calibri" w:eastAsia="Times New Roman" w:hAnsi="Calibri" w:cs="Times New Roman"/>
-          <w:b/>
-          <w:lang w:val="nl-NL"/>
-        </w:rPr>
-      </w:pPr>
-      <w:r>
-        <w:rPr>
-          <w:rFonts w:ascii="Calibri" w:eastAsia="Times New Roman" w:hAnsi="Calibri" w:cs="Times New Roman"/>
-          <w:b/>
-          <w:lang w:val="nl-NL"/>
-        </w:rPr>
-        <w:t>….</w:t>
-      </w:r>
-    </w:p>
-    <w:p>
-      <w:pPr>
-        <w:rPr>
-          <w:rFonts w:ascii="Calibri" w:eastAsia="Times New Roman" w:hAnsi="Calibri" w:cs="Times New Roman"/>
-          <w:b/>
-          <w:lang w:val="nl-NL"/>
-        </w:rPr>
-      </w:pPr>
-      <w:r>
-        <w:rPr>
-          <w:rFonts w:ascii="Calibri" w:eastAsia="Times New Roman" w:hAnsi="Calibri" w:cs="Times New Roman"/>
-          <w:b/>
-          <w:lang w:val="nl-NL"/>
-        </w:rPr>
-        <w:t>…</w:t>
-      </w:r>
     </w:p>
     <w:p>
       <w:pPr>
@@ -1594,6 +1479,508 @@
     </w:p>
     <w:p>
       <w:pPr>
+        <w:pBdr>
+          <w:bottom w:val="single" w:sz="6" w:space="1" w:color="auto"/>
+        </w:pBdr>
+        <w:spacing w:after="0" w:line="240" w:lineRule="auto"/>
+        <w:jc w:val="both"/>
+        <w:rPr>
+          <w:rFonts w:ascii="Calibri" w:eastAsia="Times New Roman" w:hAnsi="Calibri" w:cs="Arial"/>
+          <w:color w:val="000000" w:themeColor="text1"/>
+          <w:lang w:val="nl-NL"/>
+        </w:rPr>
+      </w:pPr>
+    </w:p>
+    <w:p>
+      <w:pPr>
+        <w:pBdr>
+          <w:bottom w:val="single" w:sz="6" w:space="1" w:color="auto"/>
+        </w:pBdr>
+        <w:spacing w:after="0" w:line="240" w:lineRule="auto"/>
+        <w:jc w:val="both"/>
+        <w:rPr>
+          <w:rFonts w:ascii="Calibri" w:eastAsia="Times New Roman" w:hAnsi="Calibri" w:cs="Arial"/>
+          <w:color w:val="000000" w:themeColor="text1"/>
+          <w:lang w:val="nl-NL"/>
+        </w:rPr>
+      </w:pPr>
+      <w:r>
+        <w:rPr>
+          <w:rFonts w:ascii="Calibri" w:eastAsia="Times New Roman" w:hAnsi="Calibri" w:cs="Arial"/>
+          <w:color w:val="000000" w:themeColor="text1"/>
+          <w:lang w:val="nl-NL"/>
+        </w:rPr>
+        <w:lastRenderedPageBreak/>
+        <w:t>Teamlid 3</w:t>
+      </w:r>
+      <w:r>
+        <w:rPr>
+          <w:rFonts w:ascii="Calibri" w:eastAsia="Times New Roman" w:hAnsi="Calibri" w:cs="Arial"/>
+          <w:color w:val="000000" w:themeColor="text1"/>
+          <w:lang w:val="nl-NL"/>
+        </w:rPr>
+        <w:t xml:space="preserve"> (</w:t>
+      </w:r>
+      <w:r>
+        <w:rPr>
+          <w:rFonts w:ascii="Calibri" w:eastAsia="Times New Roman" w:hAnsi="Calibri" w:cs="Arial"/>
+          <w:color w:val="000000" w:themeColor="text1"/>
+          <w:lang w:val="nl-NL"/>
+        </w:rPr>
+        <w:t>Rik Ruttenberg</w:t>
+      </w:r>
+      <w:r>
+        <w:rPr>
+          <w:rFonts w:ascii="Calibri" w:eastAsia="Times New Roman" w:hAnsi="Calibri" w:cs="Arial"/>
+          <w:color w:val="000000" w:themeColor="text1"/>
+          <w:lang w:val="nl-NL"/>
+        </w:rPr>
+        <w:t>)</w:t>
+      </w:r>
+    </w:p>
+    <w:p>
+      <w:pPr>
+        <w:spacing w:after="0" w:line="240" w:lineRule="auto"/>
+        <w:jc w:val="both"/>
+        <w:rPr>
+          <w:rFonts w:ascii="Calibri" w:eastAsia="Times New Roman" w:hAnsi="Calibri" w:cs="Arial"/>
+          <w:b/>
+          <w:lang w:val="nl-NL"/>
+        </w:rPr>
+      </w:pPr>
+      <w:r>
+        <w:rPr>
+          <w:rFonts w:ascii="Calibri" w:eastAsia="Times New Roman" w:hAnsi="Calibri" w:cs="Arial"/>
+          <w:b/>
+          <w:lang w:val="nl-NL"/>
+        </w:rPr>
+        <w:t>Wat verwacht je van het resultaat?</w:t>
+      </w:r>
+    </w:p>
+    <w:p>
+      <w:pPr>
+        <w:spacing w:after="0" w:line="240" w:lineRule="auto"/>
+        <w:jc w:val="both"/>
+        <w:rPr>
+          <w:rFonts w:ascii="Calibri" w:eastAsia="Times New Roman" w:hAnsi="Calibri" w:cs="Arial"/>
+          <w:lang w:val="nl-NL"/>
+        </w:rPr>
+      </w:pPr>
+      <w:r>
+        <w:rPr>
+          <w:rFonts w:ascii="Calibri" w:eastAsia="Times New Roman" w:hAnsi="Calibri" w:cs="Arial"/>
+          <w:lang w:val="nl-NL"/>
+        </w:rPr>
+        <w:t>Ik verwacht dat het een leuk project word. En ik hoop dat we een goed werkend eindproduct kunnen opleveren.</w:t>
+      </w:r>
+    </w:p>
+    <w:p>
+      <w:pPr>
+        <w:spacing w:after="0" w:line="240" w:lineRule="auto"/>
+        <w:jc w:val="both"/>
+        <w:rPr>
+          <w:rFonts w:ascii="Calibri" w:eastAsia="Times New Roman" w:hAnsi="Calibri" w:cs="Arial"/>
+          <w:lang w:val="nl-NL"/>
+        </w:rPr>
+      </w:pPr>
+    </w:p>
+    <w:p>
+      <w:pPr>
+        <w:spacing w:after="0" w:line="240" w:lineRule="auto"/>
+        <w:jc w:val="both"/>
+        <w:rPr>
+          <w:rFonts w:ascii="Calibri" w:eastAsia="Times New Roman" w:hAnsi="Calibri" w:cs="Arial"/>
+          <w:b/>
+          <w:lang w:val="nl-NL"/>
+        </w:rPr>
+      </w:pPr>
+      <w:r>
+        <w:rPr>
+          <w:rFonts w:ascii="Calibri" w:eastAsia="Times New Roman" w:hAnsi="Calibri" w:cs="Arial"/>
+          <w:b/>
+          <w:lang w:val="nl-NL"/>
+        </w:rPr>
+        <w:t xml:space="preserve">Wat </w:t>
+      </w:r>
+      <w:r>
+        <w:rPr>
+          <w:rFonts w:ascii="Calibri" w:eastAsia="Times New Roman" w:hAnsi="Calibri" w:cs="Arial"/>
+          <w:b/>
+          <w:lang w:val="nl-NL"/>
+        </w:rPr>
+        <w:t>verwacht je van de samenwerking?</w:t>
+      </w:r>
+    </w:p>
+    <w:p>
+      <w:pPr>
+        <w:spacing w:after="0" w:line="240" w:lineRule="auto"/>
+        <w:jc w:val="both"/>
+        <w:rPr>
+          <w:rFonts w:ascii="Calibri" w:eastAsia="Times New Roman" w:hAnsi="Calibri" w:cs="Arial"/>
+          <w:lang w:val="nl-NL"/>
+        </w:rPr>
+      </w:pPr>
+      <w:r>
+        <w:rPr>
+          <w:rFonts w:ascii="Calibri" w:eastAsia="Times New Roman" w:hAnsi="Calibri" w:cs="Arial"/>
+          <w:lang w:val="nl-NL"/>
+        </w:rPr>
+        <w:t>Ik hoop dat de samenwerking goed verloopt, maar als er goed word gecommuniceerd moet dit goed komen.</w:t>
+      </w:r>
+    </w:p>
+    <w:p>
+      <w:pPr>
+        <w:spacing w:after="0" w:line="240" w:lineRule="auto"/>
+        <w:jc w:val="both"/>
+        <w:rPr>
+          <w:rFonts w:ascii="Calibri" w:eastAsia="Times New Roman" w:hAnsi="Calibri" w:cs="Arial"/>
+          <w:lang w:val="nl-NL"/>
+        </w:rPr>
+      </w:pPr>
+    </w:p>
+    <w:p>
+      <w:pPr>
+        <w:spacing w:after="0" w:line="240" w:lineRule="auto"/>
+        <w:jc w:val="both"/>
+        <w:rPr>
+          <w:rFonts w:ascii="Calibri" w:eastAsia="Times New Roman" w:hAnsi="Calibri" w:cs="Arial"/>
+          <w:b/>
+          <w:lang w:val="nl-NL"/>
+        </w:rPr>
+      </w:pPr>
+      <w:r>
+        <w:rPr>
+          <w:rFonts w:ascii="Calibri" w:eastAsia="Times New Roman" w:hAnsi="Calibri" w:cs="Arial"/>
+          <w:b/>
+          <w:lang w:val="nl-NL"/>
+        </w:rPr>
+        <w:t xml:space="preserve">Wat verwacht je van je rol die je aanneemt in dit project? </w:t>
+      </w:r>
+    </w:p>
+    <w:p>
+      <w:pPr>
+        <w:spacing w:after="0" w:line="240" w:lineRule="auto"/>
+        <w:jc w:val="both"/>
+        <w:rPr>
+          <w:rFonts w:ascii="Calibri" w:eastAsia="Times New Roman" w:hAnsi="Calibri" w:cs="Arial"/>
+          <w:lang w:val="nl-NL"/>
+        </w:rPr>
+      </w:pPr>
+      <w:r>
+        <w:rPr>
+          <w:rFonts w:ascii="Calibri" w:eastAsia="Times New Roman" w:hAnsi="Calibri" w:cs="Arial"/>
+          <w:lang w:val="nl-NL"/>
+        </w:rPr>
+        <w:t>Ik heb de verantwoordelijkheid voor de planning. Mijn verwachting is dat dit goed verloopt, want ik ben goed in plannen.</w:t>
+      </w:r>
+    </w:p>
+    <w:p>
+      <w:pPr>
+        <w:spacing w:after="0" w:line="240" w:lineRule="auto"/>
+        <w:jc w:val="both"/>
+        <w:rPr>
+          <w:rFonts w:ascii="Calibri" w:eastAsia="Times New Roman" w:hAnsi="Calibri" w:cs="Arial"/>
+          <w:lang w:val="nl-NL"/>
+        </w:rPr>
+      </w:pPr>
+    </w:p>
+    <w:p>
+      <w:pPr>
+        <w:spacing w:after="0" w:line="240" w:lineRule="auto"/>
+        <w:jc w:val="both"/>
+        <w:rPr>
+          <w:rFonts w:cs="Arial"/>
+          <w:lang w:val="nl-NL"/>
+        </w:rPr>
+      </w:pPr>
+      <w:r>
+        <w:rPr>
+          <w:rFonts w:ascii="Calibri" w:eastAsia="Times New Roman" w:hAnsi="Calibri" w:cs="Arial"/>
+          <w:b/>
+          <w:lang w:val="nl-NL"/>
+        </w:rPr>
+        <w:t>Hoe wil je de taken verdelen?</w:t>
+      </w:r>
+      <w:r>
+        <w:rPr>
+          <w:rFonts w:cs="Arial"/>
+          <w:b/>
+          <w:lang w:val="nl-NL"/>
+        </w:rPr>
+        <w:t xml:space="preserve"> Hoe zorg je ervoor dat dat eerlijk gebeurt?</w:t>
+      </w:r>
+    </w:p>
+    <w:p>
+      <w:pPr>
+        <w:spacing w:after="0" w:line="240" w:lineRule="auto"/>
+        <w:jc w:val="both"/>
+        <w:rPr>
+          <w:rFonts w:cs="Arial"/>
+          <w:lang w:val="nl-NL"/>
+        </w:rPr>
+      </w:pPr>
+      <w:r>
+        <w:rPr>
+          <w:rFonts w:cs="Arial"/>
+          <w:lang w:val="nl-NL"/>
+        </w:rPr>
+        <w:t>Iedereen werkt op zijn eigen niveau en het liefst een beetje een uitdagende taak. We kunnen kijken wie waar het beste in is en diegene krijgt die taak dan.</w:t>
+      </w:r>
+    </w:p>
+    <w:p>
+      <w:pPr>
+        <w:spacing w:after="0" w:line="240" w:lineRule="auto"/>
+        <w:jc w:val="both"/>
+        <w:rPr>
+          <w:rFonts w:ascii="Calibri" w:eastAsia="Times New Roman" w:hAnsi="Calibri" w:cs="Arial"/>
+          <w:lang w:val="nl-NL"/>
+        </w:rPr>
+      </w:pPr>
+    </w:p>
+    <w:p>
+      <w:pPr>
+        <w:spacing w:after="0" w:line="240" w:lineRule="auto"/>
+        <w:jc w:val="both"/>
+        <w:rPr>
+          <w:rFonts w:ascii="Calibri" w:eastAsia="Times New Roman" w:hAnsi="Calibri" w:cs="Arial"/>
+          <w:b/>
+          <w:lang w:val="nl-NL"/>
+        </w:rPr>
+      </w:pPr>
+      <w:r>
+        <w:rPr>
+          <w:rFonts w:ascii="Calibri" w:eastAsia="Times New Roman" w:hAnsi="Calibri" w:cs="Arial"/>
+          <w:b/>
+          <w:lang w:val="nl-NL"/>
+        </w:rPr>
+        <w:t>Moet iedereen op hetzelfde moment aanwezig zijn en werken?</w:t>
+      </w:r>
+    </w:p>
+    <w:p>
+      <w:pPr>
+        <w:spacing w:after="0" w:line="240" w:lineRule="auto"/>
+        <w:jc w:val="both"/>
+        <w:rPr>
+          <w:rFonts w:ascii="Calibri" w:eastAsia="Times New Roman" w:hAnsi="Calibri" w:cs="Arial"/>
+          <w:lang w:val="nl-NL"/>
+        </w:rPr>
+      </w:pPr>
+      <w:r>
+        <w:rPr>
+          <w:rFonts w:ascii="Calibri" w:eastAsia="Times New Roman" w:hAnsi="Calibri" w:cs="Arial"/>
+          <w:lang w:val="nl-NL"/>
+        </w:rPr>
+        <w:t>Als je ook goed thuis of op een andere plek je taak kan voldoen vind ik dit ook prima. Er moet wel een gezamenlijk moment zijn waarop we kunnen overleggen wat de voortgang is. En als je samen aan een onderdeel werkt is het wel handig om op school te werken.</w:t>
+      </w:r>
+    </w:p>
+    <w:p>
+      <w:pPr>
+        <w:spacing w:after="0" w:line="240" w:lineRule="auto"/>
+        <w:jc w:val="both"/>
+        <w:rPr>
+          <w:rFonts w:ascii="Calibri" w:eastAsia="Times New Roman" w:hAnsi="Calibri" w:cs="Arial"/>
+          <w:lang w:val="nl-NL"/>
+        </w:rPr>
+      </w:pPr>
+    </w:p>
+    <w:p>
+      <w:pPr>
+        <w:spacing w:after="0" w:line="240" w:lineRule="auto"/>
+        <w:jc w:val="both"/>
+        <w:rPr>
+          <w:rFonts w:ascii="Calibri" w:eastAsia="Times New Roman" w:hAnsi="Calibri" w:cs="Arial"/>
+          <w:b/>
+          <w:lang w:val="nl-NL"/>
+        </w:rPr>
+      </w:pPr>
+      <w:r>
+        <w:rPr>
+          <w:rFonts w:ascii="Calibri" w:eastAsia="Times New Roman" w:hAnsi="Calibri" w:cs="Arial"/>
+          <w:b/>
+          <w:lang w:val="nl-NL"/>
+        </w:rPr>
+        <w:t>Moet het vooral gezellig zijn of zakelijk?</w:t>
+      </w:r>
+    </w:p>
+    <w:p>
+      <w:pPr>
+        <w:spacing w:after="0" w:line="240" w:lineRule="auto"/>
+        <w:jc w:val="both"/>
+        <w:rPr>
+          <w:rFonts w:ascii="Calibri" w:eastAsia="Times New Roman" w:hAnsi="Calibri" w:cs="Arial"/>
+          <w:lang w:val="nl-NL"/>
+        </w:rPr>
+      </w:pPr>
+      <w:r>
+        <w:rPr>
+          <w:rFonts w:ascii="Calibri" w:eastAsia="Times New Roman" w:hAnsi="Calibri" w:cs="Arial"/>
+          <w:lang w:val="nl-NL"/>
+        </w:rPr>
+        <w:t>Vooral gezellig, maar niet te gezellig. Er moet wel een goed werkend product op geleverd worden.</w:t>
+      </w:r>
+    </w:p>
+    <w:p>
+      <w:pPr>
+        <w:spacing w:after="0" w:line="240" w:lineRule="auto"/>
+        <w:jc w:val="both"/>
+        <w:rPr>
+          <w:rFonts w:ascii="Calibri" w:eastAsia="Times New Roman" w:hAnsi="Calibri" w:cs="Arial"/>
+          <w:lang w:val="nl-NL"/>
+        </w:rPr>
+      </w:pPr>
+    </w:p>
+    <w:p>
+      <w:pPr>
+        <w:spacing w:after="0" w:line="240" w:lineRule="auto"/>
+        <w:jc w:val="both"/>
+        <w:rPr>
+          <w:rFonts w:ascii="Calibri" w:eastAsia="Times New Roman" w:hAnsi="Calibri" w:cs="Arial"/>
+          <w:b/>
+          <w:lang w:val="nl-NL"/>
+        </w:rPr>
+      </w:pPr>
+      <w:r>
+        <w:rPr>
+          <w:rFonts w:ascii="Calibri" w:eastAsia="Times New Roman" w:hAnsi="Calibri" w:cs="Arial"/>
+          <w:b/>
+          <w:lang w:val="nl-NL"/>
+        </w:rPr>
+        <w:t>Voor welk cijfer ga je?</w:t>
+      </w:r>
+    </w:p>
+    <w:p>
+      <w:pPr>
+        <w:spacing w:after="0" w:line="240" w:lineRule="auto"/>
+        <w:jc w:val="both"/>
+        <w:rPr>
+          <w:rFonts w:ascii="Calibri" w:eastAsia="Times New Roman" w:hAnsi="Calibri" w:cs="Arial"/>
+          <w:lang w:val="nl-NL"/>
+        </w:rPr>
+      </w:pPr>
+      <w:r>
+        <w:rPr>
+          <w:rFonts w:ascii="Calibri" w:eastAsia="Times New Roman" w:hAnsi="Calibri" w:cs="Arial"/>
+          <w:lang w:val="nl-NL"/>
+        </w:rPr>
+        <w:t>Ik ga</w:t>
+      </w:r>
+      <w:r>
+        <w:rPr>
+          <w:rFonts w:ascii="Calibri" w:eastAsia="Times New Roman" w:hAnsi="Calibri" w:cs="Arial"/>
+          <w:lang w:val="nl-NL"/>
+        </w:rPr>
+        <w:t xml:space="preserve"> voor een 8, maar hoop op minimaal een 7.</w:t>
+      </w:r>
+    </w:p>
+    <w:p>
+      <w:pPr>
+        <w:spacing w:after="0" w:line="240" w:lineRule="auto"/>
+        <w:jc w:val="both"/>
+        <w:rPr>
+          <w:rFonts w:ascii="Calibri" w:eastAsia="Times New Roman" w:hAnsi="Calibri" w:cs="Arial"/>
+          <w:lang w:val="nl-NL"/>
+        </w:rPr>
+      </w:pPr>
+    </w:p>
+    <w:p>
+      <w:pPr>
+        <w:pBdr>
+          <w:bottom w:val="single" w:sz="6" w:space="1" w:color="auto"/>
+        </w:pBdr>
+        <w:spacing w:after="0" w:line="240" w:lineRule="auto"/>
+        <w:jc w:val="both"/>
+        <w:rPr>
+          <w:rFonts w:ascii="Calibri" w:eastAsia="Times New Roman" w:hAnsi="Calibri" w:cs="Arial"/>
+          <w:color w:val="000000" w:themeColor="text1"/>
+          <w:lang w:val="nl-NL"/>
+        </w:rPr>
+      </w:pPr>
+      <w:r>
+        <w:rPr>
+          <w:rFonts w:ascii="Calibri" w:eastAsia="Times New Roman" w:hAnsi="Calibri" w:cs="Arial"/>
+          <w:color w:val="000000" w:themeColor="text1"/>
+          <w:lang w:val="nl-NL"/>
+        </w:rPr>
+        <w:t>Teamlid 4</w:t>
+      </w:r>
+      <w:r>
+        <w:rPr>
+          <w:rFonts w:ascii="Calibri" w:eastAsia="Times New Roman" w:hAnsi="Calibri" w:cs="Arial"/>
+          <w:color w:val="000000" w:themeColor="text1"/>
+          <w:lang w:val="nl-NL"/>
+        </w:rPr>
+        <w:t xml:space="preserve"> (naam)</w:t>
+      </w:r>
+    </w:p>
+    <w:p>
+      <w:pPr>
+        <w:spacing w:after="0" w:line="240" w:lineRule="auto"/>
+        <w:jc w:val="both"/>
+        <w:rPr>
+          <w:rFonts w:ascii="Calibri" w:eastAsia="Times New Roman" w:hAnsi="Calibri" w:cs="Arial"/>
+          <w:b/>
+          <w:lang w:val="nl-NL"/>
+        </w:rPr>
+      </w:pPr>
+      <w:r>
+        <w:rPr>
+          <w:rFonts w:ascii="Calibri" w:eastAsia="Times New Roman" w:hAnsi="Calibri" w:cs="Arial"/>
+          <w:b/>
+          <w:lang w:val="nl-NL"/>
+        </w:rPr>
+        <w:t>Wat verwacht je van het resultaat?</w:t>
+      </w:r>
+    </w:p>
+    <w:p>
+      <w:pPr>
+        <w:rPr>
+          <w:rFonts w:ascii="Calibri" w:eastAsia="Times New Roman" w:hAnsi="Calibri" w:cs="Times New Roman"/>
+          <w:b/>
+          <w:lang w:val="nl-NL"/>
+        </w:rPr>
+      </w:pPr>
+      <w:r>
+        <w:rPr>
+          <w:rFonts w:ascii="Calibri" w:eastAsia="Times New Roman" w:hAnsi="Calibri" w:cs="Times New Roman"/>
+          <w:b/>
+          <w:lang w:val="nl-NL"/>
+        </w:rPr>
+        <w:t>….</w:t>
+      </w:r>
+    </w:p>
+    <w:p>
+      <w:pPr>
+        <w:rPr>
+          <w:rFonts w:ascii="Calibri" w:eastAsia="Times New Roman" w:hAnsi="Calibri" w:cs="Times New Roman"/>
+          <w:b/>
+          <w:lang w:val="nl-NL"/>
+        </w:rPr>
+      </w:pPr>
+      <w:r>
+        <w:rPr>
+          <w:rFonts w:ascii="Calibri" w:eastAsia="Times New Roman" w:hAnsi="Calibri" w:cs="Times New Roman"/>
+          <w:b/>
+          <w:lang w:val="nl-NL"/>
+        </w:rPr>
+        <w:t>…</w:t>
+      </w:r>
+    </w:p>
+    <w:p>
+      <w:pPr>
+        <w:pBdr>
+          <w:bottom w:val="single" w:sz="6" w:space="1" w:color="auto"/>
+        </w:pBdr>
+        <w:spacing w:after="0" w:line="240" w:lineRule="auto"/>
+        <w:jc w:val="both"/>
+        <w:rPr>
+          <w:rFonts w:ascii="Calibri" w:eastAsia="Times New Roman" w:hAnsi="Calibri" w:cs="Arial"/>
+          <w:color w:val="000000" w:themeColor="text1"/>
+          <w:lang w:val="nl-NL"/>
+        </w:rPr>
+      </w:pPr>
+    </w:p>
+    <w:p>
+      <w:pPr>
         <w:rPr>
           <w:rFonts w:ascii="Calibri" w:eastAsia="Times New Roman" w:hAnsi="Calibri" w:cs="Arial"/>
           <w:b/>
@@ -1890,6 +2277,7 @@
         <w:rPr>
           <w:lang w:val="nl-NL"/>
         </w:rPr>
+        <w:lastRenderedPageBreak/>
         <w:t>Afspraken</w:t>
       </w:r>
     </w:p>
@@ -2704,7 +3092,7 @@
           <w:lang w:val="nl-NL"/>
         </w:rPr>
       </w:pPr>
-      <w:bookmarkStart w:id="2" w:name="_Toc172524297"/>
+      <w:bookmarkStart w:id="1" w:name="_Toc172524297"/>
     </w:p>
     <w:p>
       <w:pPr>
@@ -2732,10 +3120,9 @@
           <w:bCs/>
           <w:lang w:val="nl-NL"/>
         </w:rPr>
-        <w:lastRenderedPageBreak/>
         <w:t>2. Communicatieafspraken</w:t>
       </w:r>
-      <w:bookmarkEnd w:id="2"/>
+      <w:bookmarkEnd w:id="1"/>
     </w:p>
     <w:p>
       <w:pPr>
@@ -3065,6 +3452,7 @@
           <w:rFonts w:ascii="Calibri" w:eastAsia="Times New Roman" w:hAnsi="Calibri" w:cs="Arial"/>
           <w:lang w:val="nl-NL"/>
         </w:rPr>
+        <w:lastRenderedPageBreak/>
         <w:t xml:space="preserve">Afwezigheid door ziekte </w:t>
       </w:r>
       <w:r>
@@ -3640,7 +4028,6 @@
                 <w:rFonts w:ascii="Calibri" w:eastAsia="Times New Roman" w:hAnsi="Calibri" w:cs="Times New Roman"/>
                 <w:lang w:val="nl-NL"/>
               </w:rPr>
-              <w:lastRenderedPageBreak/>
               <w:t>Maandagochtend</w:t>
             </w:r>
             <w:r>
@@ -3703,6 +4090,13 @@
                 <w:lang w:val="nl-NL"/>
               </w:rPr>
             </w:pPr>
+            <w:r>
+              <w:rPr>
+                <w:rFonts w:ascii="Calibri" w:eastAsia="Times New Roman" w:hAnsi="Calibri" w:cs="Times New Roman"/>
+                <w:lang w:val="nl-NL"/>
+              </w:rPr>
+              <w:t>Afwezig</w:t>
+            </w:r>
           </w:p>
         </w:tc>
         <w:tc>
@@ -3804,6 +4198,13 @@
                 <w:lang w:val="nl-NL"/>
               </w:rPr>
             </w:pPr>
+            <w:r>
+              <w:rPr>
+                <w:rFonts w:ascii="Calibri" w:eastAsia="Times New Roman" w:hAnsi="Calibri" w:cs="Times New Roman"/>
+                <w:lang w:val="nl-NL"/>
+              </w:rPr>
+              <w:t>Afwezig</w:t>
+            </w:r>
           </w:p>
         </w:tc>
         <w:tc>
@@ -3905,6 +4306,13 @@
                 <w:lang w:val="nl-NL"/>
               </w:rPr>
             </w:pPr>
+            <w:r>
+              <w:rPr>
+                <w:rFonts w:ascii="Calibri" w:eastAsia="Times New Roman" w:hAnsi="Calibri" w:cs="Times New Roman"/>
+                <w:lang w:val="nl-NL"/>
+              </w:rPr>
+              <w:t>Afwezig</w:t>
+            </w:r>
           </w:p>
         </w:tc>
         <w:tc>
@@ -4006,6 +4414,13 @@
                 <w:lang w:val="nl-NL"/>
               </w:rPr>
             </w:pPr>
+            <w:r>
+              <w:rPr>
+                <w:rFonts w:ascii="Calibri" w:eastAsia="Times New Roman" w:hAnsi="Calibri" w:cs="Times New Roman"/>
+                <w:lang w:val="nl-NL"/>
+              </w:rPr>
+              <w:t>Aanwezig</w:t>
+            </w:r>
           </w:p>
         </w:tc>
         <w:tc>
@@ -4107,6 +4522,13 @@
                 <w:lang w:val="nl-NL"/>
               </w:rPr>
             </w:pPr>
+            <w:r>
+              <w:rPr>
+                <w:rFonts w:ascii="Calibri" w:eastAsia="Times New Roman" w:hAnsi="Calibri" w:cs="Times New Roman"/>
+                <w:lang w:val="nl-NL"/>
+              </w:rPr>
+              <w:t>Aanwezig</w:t>
+            </w:r>
           </w:p>
         </w:tc>
         <w:tc>
@@ -4208,6 +4630,13 @@
                 <w:lang w:val="nl-NL"/>
               </w:rPr>
             </w:pPr>
+            <w:r>
+              <w:rPr>
+                <w:rFonts w:ascii="Calibri" w:eastAsia="Times New Roman" w:hAnsi="Calibri" w:cs="Times New Roman"/>
+                <w:lang w:val="nl-NL"/>
+              </w:rPr>
+              <w:t>Aanwezig</w:t>
+            </w:r>
           </w:p>
         </w:tc>
         <w:tc>
@@ -4309,6 +4738,13 @@
                 <w:lang w:val="nl-NL"/>
               </w:rPr>
             </w:pPr>
+            <w:r>
+              <w:rPr>
+                <w:rFonts w:ascii="Calibri" w:eastAsia="Times New Roman" w:hAnsi="Calibri" w:cs="Times New Roman"/>
+                <w:lang w:val="nl-NL"/>
+              </w:rPr>
+              <w:t>Aanwezig</w:t>
+            </w:r>
           </w:p>
         </w:tc>
         <w:tc>
@@ -4410,6 +4846,13 @@
                 <w:lang w:val="nl-NL"/>
               </w:rPr>
             </w:pPr>
+            <w:r>
+              <w:rPr>
+                <w:rFonts w:ascii="Calibri" w:eastAsia="Times New Roman" w:hAnsi="Calibri" w:cs="Times New Roman"/>
+                <w:lang w:val="nl-NL"/>
+              </w:rPr>
+              <w:t>Aanwezig</w:t>
+            </w:r>
           </w:p>
         </w:tc>
         <w:tc>
@@ -4511,6 +4954,13 @@
                 <w:lang w:val="nl-NL"/>
               </w:rPr>
             </w:pPr>
+            <w:r>
+              <w:rPr>
+                <w:rFonts w:ascii="Calibri" w:eastAsia="Times New Roman" w:hAnsi="Calibri" w:cs="Times New Roman"/>
+                <w:lang w:val="nl-NL"/>
+              </w:rPr>
+              <w:t>Aanwezig</w:t>
+            </w:r>
           </w:p>
         </w:tc>
         <w:tc>
@@ -4612,6 +5062,13 @@
                 <w:lang w:val="nl-NL"/>
               </w:rPr>
             </w:pPr>
+            <w:r>
+              <w:rPr>
+                <w:rFonts w:ascii="Calibri" w:eastAsia="Times New Roman" w:hAnsi="Calibri" w:cs="Times New Roman"/>
+                <w:lang w:val="nl-NL"/>
+              </w:rPr>
+              <w:t>Aanwezig</w:t>
+            </w:r>
           </w:p>
         </w:tc>
         <w:tc>
@@ -4659,6 +5116,7 @@
                 <w:b/>
                 <w:lang w:val="nl-NL"/>
               </w:rPr>
+              <w:lastRenderedPageBreak/>
               <w:t xml:space="preserve">Projectweek </w:t>
             </w:r>
             <w:r>
@@ -4816,6 +5274,13 @@
                 <w:lang w:val="nl-NL"/>
               </w:rPr>
             </w:pPr>
+            <w:r>
+              <w:rPr>
+                <w:rFonts w:ascii="Calibri" w:eastAsia="Times New Roman" w:hAnsi="Calibri" w:cs="Times New Roman"/>
+                <w:lang w:val="nl-NL"/>
+              </w:rPr>
+              <w:t>Aanwezig</w:t>
+            </w:r>
           </w:p>
         </w:tc>
         <w:tc>
@@ -4917,6 +5382,13 @@
                 <w:lang w:val="nl-NL"/>
               </w:rPr>
             </w:pPr>
+            <w:r>
+              <w:rPr>
+                <w:rFonts w:ascii="Calibri" w:eastAsia="Times New Roman" w:hAnsi="Calibri" w:cs="Times New Roman"/>
+                <w:lang w:val="nl-NL"/>
+              </w:rPr>
+              <w:t>Aanwezig</w:t>
+            </w:r>
           </w:p>
         </w:tc>
         <w:tc>
@@ -5018,6 +5490,13 @@
                 <w:lang w:val="nl-NL"/>
               </w:rPr>
             </w:pPr>
+            <w:r>
+              <w:rPr>
+                <w:rFonts w:ascii="Calibri" w:eastAsia="Times New Roman" w:hAnsi="Calibri" w:cs="Times New Roman"/>
+                <w:lang w:val="nl-NL"/>
+              </w:rPr>
+              <w:t>Aanwezig</w:t>
+            </w:r>
           </w:p>
         </w:tc>
         <w:tc>
@@ -5119,6 +5598,13 @@
                 <w:lang w:val="nl-NL"/>
               </w:rPr>
             </w:pPr>
+            <w:r>
+              <w:rPr>
+                <w:rFonts w:ascii="Calibri" w:eastAsia="Times New Roman" w:hAnsi="Calibri" w:cs="Times New Roman"/>
+                <w:lang w:val="nl-NL"/>
+              </w:rPr>
+              <w:t>Aanwezig</w:t>
+            </w:r>
           </w:p>
         </w:tc>
         <w:tc>
@@ -5220,6 +5706,13 @@
                 <w:lang w:val="nl-NL"/>
               </w:rPr>
             </w:pPr>
+            <w:r>
+              <w:rPr>
+                <w:rFonts w:ascii="Calibri" w:eastAsia="Times New Roman" w:hAnsi="Calibri" w:cs="Times New Roman"/>
+                <w:lang w:val="nl-NL"/>
+              </w:rPr>
+              <w:t>Aanwezig</w:t>
+            </w:r>
           </w:p>
         </w:tc>
         <w:tc>
@@ -5321,6 +5814,13 @@
                 <w:lang w:val="nl-NL"/>
               </w:rPr>
             </w:pPr>
+            <w:r>
+              <w:rPr>
+                <w:rFonts w:ascii="Calibri" w:eastAsia="Times New Roman" w:hAnsi="Calibri" w:cs="Times New Roman"/>
+                <w:lang w:val="nl-NL"/>
+              </w:rPr>
+              <w:t>Aanwezig</w:t>
+            </w:r>
           </w:p>
         </w:tc>
         <w:tc>
@@ -5422,6 +5922,13 @@
                 <w:lang w:val="nl-NL"/>
               </w:rPr>
             </w:pPr>
+            <w:r>
+              <w:rPr>
+                <w:rFonts w:ascii="Calibri" w:eastAsia="Times New Roman" w:hAnsi="Calibri" w:cs="Times New Roman"/>
+                <w:lang w:val="nl-NL"/>
+              </w:rPr>
+              <w:t>Aanwezig</w:t>
+            </w:r>
           </w:p>
         </w:tc>
         <w:tc>
@@ -5523,6 +6030,13 @@
                 <w:lang w:val="nl-NL"/>
               </w:rPr>
             </w:pPr>
+            <w:r>
+              <w:rPr>
+                <w:rFonts w:ascii="Calibri" w:eastAsia="Times New Roman" w:hAnsi="Calibri" w:cs="Times New Roman"/>
+                <w:lang w:val="nl-NL"/>
+              </w:rPr>
+              <w:t>Aanwezig</w:t>
+            </w:r>
           </w:p>
         </w:tc>
         <w:tc>
@@ -5624,6 +6138,13 @@
                 <w:lang w:val="nl-NL"/>
               </w:rPr>
             </w:pPr>
+            <w:r>
+              <w:rPr>
+                <w:rFonts w:ascii="Calibri" w:eastAsia="Times New Roman" w:hAnsi="Calibri" w:cs="Times New Roman"/>
+                <w:lang w:val="nl-NL"/>
+              </w:rPr>
+              <w:t>Aanwezig</w:t>
+            </w:r>
           </w:p>
         </w:tc>
         <w:tc>
@@ -5725,6 +6246,13 @@
                 <w:lang w:val="nl-NL"/>
               </w:rPr>
             </w:pPr>
+            <w:r>
+              <w:rPr>
+                <w:rFonts w:ascii="Calibri" w:eastAsia="Times New Roman" w:hAnsi="Calibri" w:cs="Times New Roman"/>
+                <w:lang w:val="nl-NL"/>
+              </w:rPr>
+              <w:t>Aanwezig</w:t>
+            </w:r>
           </w:p>
         </w:tc>
         <w:tc>
@@ -5922,6 +6450,13 @@
                 <w:lang w:val="nl-NL"/>
               </w:rPr>
             </w:pPr>
+            <w:r>
+              <w:rPr>
+                <w:rFonts w:ascii="Calibri" w:eastAsia="Times New Roman" w:hAnsi="Calibri" w:cs="Times New Roman"/>
+                <w:lang w:val="nl-NL"/>
+              </w:rPr>
+              <w:t>Aanwezig</w:t>
+            </w:r>
           </w:p>
         </w:tc>
         <w:tc>
@@ -6023,6 +6558,13 @@
                 <w:lang w:val="nl-NL"/>
               </w:rPr>
             </w:pPr>
+            <w:r>
+              <w:rPr>
+                <w:rFonts w:ascii="Calibri" w:eastAsia="Times New Roman" w:hAnsi="Calibri" w:cs="Times New Roman"/>
+                <w:lang w:val="nl-NL"/>
+              </w:rPr>
+              <w:t>Aanwezig</w:t>
+            </w:r>
           </w:p>
         </w:tc>
         <w:tc>
@@ -6069,7 +6611,6 @@
                 <w:rFonts w:ascii="Calibri" w:eastAsia="Times New Roman" w:hAnsi="Calibri" w:cs="Times New Roman"/>
                 <w:lang w:val="nl-NL"/>
               </w:rPr>
-              <w:lastRenderedPageBreak/>
               <w:t>Dinsdagochtend</w:t>
             </w:r>
           </w:p>
@@ -6125,6 +6666,13 @@
                 <w:lang w:val="nl-NL"/>
               </w:rPr>
             </w:pPr>
+            <w:r>
+              <w:rPr>
+                <w:rFonts w:ascii="Calibri" w:eastAsia="Times New Roman" w:hAnsi="Calibri" w:cs="Times New Roman"/>
+                <w:lang w:val="nl-NL"/>
+              </w:rPr>
+              <w:t>Aanwezig</w:t>
+            </w:r>
           </w:p>
         </w:tc>
         <w:tc>
@@ -6226,34 +6774,43 @@
                 <w:lang w:val="nl-NL"/>
               </w:rPr>
             </w:pPr>
-          </w:p>
-        </w:tc>
-        <w:tc>
-          <w:tcPr>
-            <w:tcW w:w="1701" w:type="dxa"/>
-          </w:tcPr>
-          <w:p>
-            <w:pPr>
-              <w:rPr>
-                <w:rFonts w:ascii="Calibri" w:eastAsia="Times New Roman" w:hAnsi="Calibri" w:cs="Times New Roman"/>
-                <w:lang w:val="nl-NL"/>
-              </w:rPr>
-            </w:pPr>
-          </w:p>
-        </w:tc>
-        <w:tc>
-          <w:tcPr>
-            <w:tcW w:w="1701" w:type="dxa"/>
-          </w:tcPr>
-          <w:p>
-            <w:pPr>
-              <w:rPr>
-                <w:rFonts w:ascii="Calibri" w:eastAsia="Times New Roman" w:hAnsi="Calibri" w:cs="Times New Roman"/>
-                <w:lang w:val="nl-NL"/>
-              </w:rPr>
-            </w:pPr>
-          </w:p>
-        </w:tc>
+            <w:r>
+              <w:rPr>
+                <w:rFonts w:ascii="Calibri" w:eastAsia="Times New Roman" w:hAnsi="Calibri" w:cs="Times New Roman"/>
+                <w:lang w:val="nl-NL"/>
+              </w:rPr>
+              <w:t>Aanwezig</w:t>
+            </w:r>
+          </w:p>
+        </w:tc>
+        <w:tc>
+          <w:tcPr>
+            <w:tcW w:w="1701" w:type="dxa"/>
+          </w:tcPr>
+          <w:p>
+            <w:pPr>
+              <w:rPr>
+                <w:rFonts w:ascii="Calibri" w:eastAsia="Times New Roman" w:hAnsi="Calibri" w:cs="Times New Roman"/>
+                <w:lang w:val="nl-NL"/>
+              </w:rPr>
+            </w:pPr>
+          </w:p>
+        </w:tc>
+        <w:tc>
+          <w:tcPr>
+            <w:tcW w:w="1701" w:type="dxa"/>
+          </w:tcPr>
+          <w:p>
+            <w:pPr>
+              <w:rPr>
+                <w:rFonts w:ascii="Calibri" w:eastAsia="Times New Roman" w:hAnsi="Calibri" w:cs="Times New Roman"/>
+                <w:lang w:val="nl-NL"/>
+              </w:rPr>
+            </w:pPr>
+          </w:p>
+        </w:tc>
+        <w:bookmarkStart w:id="2" w:name="_GoBack"/>
+        <w:bookmarkEnd w:id="2"/>
       </w:tr>
       <w:tr>
         <w:tc>
@@ -6327,6 +6884,13 @@
                 <w:lang w:val="nl-NL"/>
               </w:rPr>
             </w:pPr>
+            <w:r>
+              <w:rPr>
+                <w:rFonts w:ascii="Calibri" w:eastAsia="Times New Roman" w:hAnsi="Calibri" w:cs="Times New Roman"/>
+                <w:lang w:val="nl-NL"/>
+              </w:rPr>
+              <w:t>Aanwezig</w:t>
+            </w:r>
           </w:p>
         </w:tc>
         <w:tc>
@@ -6428,6 +6992,13 @@
                 <w:lang w:val="nl-NL"/>
               </w:rPr>
             </w:pPr>
+            <w:r>
+              <w:rPr>
+                <w:rFonts w:ascii="Calibri" w:eastAsia="Times New Roman" w:hAnsi="Calibri" w:cs="Times New Roman"/>
+                <w:lang w:val="nl-NL"/>
+              </w:rPr>
+              <w:t>Aanwezig</w:t>
+            </w:r>
           </w:p>
         </w:tc>
         <w:tc>
@@ -6529,6 +7100,13 @@
                 <w:lang w:val="nl-NL"/>
               </w:rPr>
             </w:pPr>
+            <w:r>
+              <w:rPr>
+                <w:rFonts w:ascii="Calibri" w:eastAsia="Times New Roman" w:hAnsi="Calibri" w:cs="Times New Roman"/>
+                <w:lang w:val="nl-NL"/>
+              </w:rPr>
+              <w:t>Aanwezig</w:t>
+            </w:r>
           </w:p>
         </w:tc>
         <w:tc>
@@ -6630,6 +7208,13 @@
                 <w:lang w:val="nl-NL"/>
               </w:rPr>
             </w:pPr>
+            <w:r>
+              <w:rPr>
+                <w:rFonts w:ascii="Calibri" w:eastAsia="Times New Roman" w:hAnsi="Calibri" w:cs="Times New Roman"/>
+                <w:lang w:val="nl-NL"/>
+              </w:rPr>
+              <w:t>Aanwezig</w:t>
+            </w:r>
           </w:p>
         </w:tc>
         <w:tc>
@@ -6731,6 +7316,13 @@
                 <w:lang w:val="nl-NL"/>
               </w:rPr>
             </w:pPr>
+            <w:r>
+              <w:rPr>
+                <w:rFonts w:ascii="Calibri" w:eastAsia="Times New Roman" w:hAnsi="Calibri" w:cs="Times New Roman"/>
+                <w:lang w:val="nl-NL"/>
+              </w:rPr>
+              <w:t>Aanwezig</w:t>
+            </w:r>
           </w:p>
         </w:tc>
         <w:tc>
@@ -6832,6 +7424,13 @@
                 <w:lang w:val="nl-NL"/>
               </w:rPr>
             </w:pPr>
+            <w:r>
+              <w:rPr>
+                <w:rFonts w:ascii="Calibri" w:eastAsia="Times New Roman" w:hAnsi="Calibri" w:cs="Times New Roman"/>
+                <w:lang w:val="nl-NL"/>
+              </w:rPr>
+              <w:t>Aanwezig</w:t>
+            </w:r>
           </w:p>
         </w:tc>
         <w:tc>
@@ -6940,6 +7539,13 @@
                 <w:lang w:val="nl-NL"/>
               </w:rPr>
             </w:pPr>
+            <w:r>
+              <w:rPr>
+                <w:rFonts w:ascii="Calibri" w:eastAsia="Times New Roman" w:hAnsi="Calibri" w:cs="Times New Roman"/>
+                <w:lang w:val="nl-NL"/>
+              </w:rPr>
+              <w:t>Aanwezig</w:t>
+            </w:r>
           </w:p>
         </w:tc>
         <w:tc>
@@ -7000,6 +7606,7 @@
           <w:bCs/>
           <w:lang w:val="nl-NL"/>
         </w:rPr>
+        <w:lastRenderedPageBreak/>
         <w:t xml:space="preserve">5. </w:t>
       </w:r>
       <w:r>
@@ -7305,7 +7912,6 @@
         <w:rPr>
           <w:lang w:val="nl-NL"/>
         </w:rPr>
-        <w:lastRenderedPageBreak/>
         <w:t xml:space="preserve">Met </w:t>
       </w:r>
       <w:r>
@@ -7372,7 +7978,7 @@
                 <wp:cNvGraphicFramePr/>
                 <a:graphic xmlns:a="http://schemas.openxmlformats.org/drawingml/2006/main">
                   <a:graphicData uri="http://schemas.microsoft.com/office/word/2010/wordprocessingInk">
-                    <w14:contentPart bwMode="auto" r:id="rId12">
+                    <w14:contentPart bwMode="auto" r:id="rId13">
                       <w14:nvContentPartPr>
                         <w14:cNvContentPartPr/>
                       </w14:nvContentPartPr>
@@ -7388,27 +7994,8 @@
           </mc:Choice>
           <mc:Fallback>
             <w:pict>
-              <v:shapetype w14:anchorId="7E06BD30" id="_x0000_t75" coordsize="21600,21600" o:spt="75" o:preferrelative="t" path="m@4@5l@4@11@9@11@9@5xe" filled="f" stroked="f">
-                <v:stroke joinstyle="miter"/>
-                <v:formulas>
-                  <v:f eqn="if lineDrawn pixelLineWidth 0"/>
-                  <v:f eqn="sum @0 1 0"/>
-                  <v:f eqn="sum 0 0 @1"/>
-                  <v:f eqn="prod @2 1 2"/>
-                  <v:f eqn="prod @3 21600 pixelWidth"/>
-                  <v:f eqn="prod @3 21600 pixelHeight"/>
-                  <v:f eqn="sum @0 0 1"/>
-                  <v:f eqn="prod @6 1 2"/>
-                  <v:f eqn="prod @7 21600 pixelWidth"/>
-                  <v:f eqn="sum @8 21600 0"/>
-                  <v:f eqn="prod @7 21600 pixelHeight"/>
-                  <v:f eqn="sum @10 21600 0"/>
-                </v:formulas>
-                <v:path o:extrusionok="f" gradientshapeok="t" o:connecttype="rect"/>
-                <o:lock v:ext="edit" aspectratio="t"/>
-              </v:shapetype>
-              <v:shape id="Inkt 20" o:spid="_x0000_s1026" type="#_x0000_t75" style="position:absolute;margin-left:55.05pt;margin-top:18.3pt;width:2.1pt;height:1.8pt;z-index:251674624;visibility:visible;mso-wrap-style:square;mso-wrap-distance-left:9pt;mso-wrap-distance-top:0;mso-wrap-distance-right:9pt;mso-wrap-distance-bottom:0;mso-position-horizontal:absolute;mso-position-horizontal-relative:text;mso-position-vertical:absolute;mso-position-vertical-relative:text" o:gfxdata="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">
-                <v:imagedata r:id="rId13" o:title=""/>
+              <v:shape w14:anchorId="1E477C10" id="Inkt 20" o:spid="_x0000_s1026" type="#_x0000_t75" style="position:absolute;margin-left:55.05pt;margin-top:18.3pt;width:2.1pt;height:1.8pt;z-index:251674624;visibility:visible;mso-wrap-style:square;mso-wrap-distance-left:9pt;mso-wrap-distance-top:0;mso-wrap-distance-right:9pt;mso-wrap-distance-bottom:0;mso-position-horizontal:absolute;mso-position-horizontal-relative:text;mso-position-vertical:absolute;mso-position-vertical-relative:text" o:gfxdata="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">
+                <v:imagedata r:id="rId14" o:title=""/>
               </v:shape>
             </w:pict>
           </mc:Fallback>
@@ -7438,7 +8025,7 @@
                 <wp:cNvGraphicFramePr/>
                 <a:graphic xmlns:a="http://schemas.openxmlformats.org/drawingml/2006/main">
                   <a:graphicData uri="http://schemas.microsoft.com/office/word/2010/wordprocessingInk">
-                    <w14:contentPart bwMode="auto" r:id="rId14">
+                    <w14:contentPart bwMode="auto" r:id="rId15">
                       <w14:nvContentPartPr>
                         <w14:cNvContentPartPr/>
                       </w14:nvContentPartPr>
@@ -7454,8 +8041,8 @@
           </mc:Choice>
           <mc:Fallback>
             <w:pict>
-              <v:shape w14:anchorId="014825B5" id="Inkt 19" o:spid="_x0000_s1026" type="#_x0000_t75" style="position:absolute;margin-left:45.7pt;margin-top:23.2pt;width:1.4pt;height:.75pt;z-index:251673600;visibility:visible;mso-wrap-style:square;mso-wrap-distance-left:9pt;mso-wrap-distance-top:0;mso-wrap-distance-right:9pt;mso-wrap-distance-bottom:0;mso-position-horizontal:absolute;mso-position-horizontal-relative:text;mso-position-vertical:absolute;mso-position-vertical-relative:text" o:gfxdata="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">
-                <v:imagedata r:id="rId15" o:title=""/>
+              <v:shape w14:anchorId="33586D26" id="Inkt 19" o:spid="_x0000_s1026" type="#_x0000_t75" style="position:absolute;margin-left:45.7pt;margin-top:23.2pt;width:1.4pt;height:.75pt;z-index:251673600;visibility:visible;mso-wrap-style:square;mso-wrap-distance-left:9pt;mso-wrap-distance-top:0;mso-wrap-distance-right:9pt;mso-wrap-distance-bottom:0;mso-position-horizontal:absolute;mso-position-horizontal-relative:text;mso-position-vertical:absolute;mso-position-vertical-relative:text" o:gfxdata="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">
+                <v:imagedata r:id="rId16" o:title=""/>
               </v:shape>
             </w:pict>
           </mc:Fallback>
@@ -7514,7 +8101,7 @@
                 <wp:cNvGraphicFramePr/>
                 <a:graphic xmlns:a="http://schemas.openxmlformats.org/drawingml/2006/main">
                   <a:graphicData uri="http://schemas.microsoft.com/office/word/2010/wordprocessingInk">
-                    <w14:contentPart bwMode="auto" r:id="rId16">
+                    <w14:contentPart bwMode="auto" r:id="rId17">
                       <w14:nvContentPartPr>
                         <w14:cNvContentPartPr/>
                       </w14:nvContentPartPr>
@@ -7530,8 +8117,8 @@
           </mc:Choice>
           <mc:Fallback>
             <w:pict>
-              <v:shape w14:anchorId="24E76EAD" id="Inkt 21" o:spid="_x0000_s1026" type="#_x0000_t75" style="position:absolute;margin-left:18.6pt;margin-top:10.35pt;width:168.25pt;height:17.95pt;z-index:251675648;visibility:visible;mso-wrap-style:square;mso-wrap-distance-left:9pt;mso-wrap-distance-top:0;mso-wrap-distance-right:9pt;mso-wrap-distance-bottom:0;mso-position-horizontal:absolute;mso-position-horizontal-relative:text;mso-position-vertical:absolute;mso-position-vertical-relative:text" o:gfxdata="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">
-                <v:imagedata r:id="rId17" o:title=""/>
+              <v:shape w14:anchorId="6312D255" id="Inkt 21" o:spid="_x0000_s1026" type="#_x0000_t75" style="position:absolute;margin-left:18.6pt;margin-top:10.35pt;width:168.25pt;height:17.95pt;z-index:251675648;visibility:visible;mso-wrap-style:square;mso-wrap-distance-left:9pt;mso-wrap-distance-top:0;mso-wrap-distance-right:9pt;mso-wrap-distance-bottom:0;mso-position-horizontal:absolute;mso-position-horizontal-relative:text;mso-position-vertical:absolute;mso-position-vertical-relative:text" o:gfxdata="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">
+                <v:imagedata r:id="rId18" o:title=""/>
               </v:shape>
             </w:pict>
           </mc:Fallback>
@@ -7561,7 +8148,7 @@
                 <wp:cNvGraphicFramePr/>
                 <a:graphic xmlns:a="http://schemas.openxmlformats.org/drawingml/2006/main">
                   <a:graphicData uri="http://schemas.microsoft.com/office/word/2010/wordprocessingInk">
-                    <w14:contentPart bwMode="auto" r:id="rId18">
+                    <w14:contentPart bwMode="auto" r:id="rId19">
                       <w14:nvContentPartPr>
                         <w14:cNvContentPartPr/>
                       </w14:nvContentPartPr>
@@ -7577,8 +8164,8 @@
           </mc:Choice>
           <mc:Fallback>
             <w:pict>
-              <v:shape w14:anchorId="39D44EAB" id="Inkt 18" o:spid="_x0000_s1026" type="#_x0000_t75" style="position:absolute;margin-left:41.85pt;margin-top:-3.2pt;width:118.45pt;height:28.8pt;z-index:251672576;visibility:visible;mso-wrap-style:square;mso-wrap-distance-left:9pt;mso-wrap-distance-top:0;mso-wrap-distance-right:9pt;mso-wrap-distance-bottom:0;mso-position-horizontal:absolute;mso-position-horizontal-relative:text;mso-position-vertical:absolute;mso-position-vertical-relative:text" o:gfxdata="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">
-                <v:imagedata r:id="rId19" o:title=""/>
+              <v:shape w14:anchorId="54CB1E2B" id="Inkt 18" o:spid="_x0000_s1026" type="#_x0000_t75" style="position:absolute;margin-left:41.85pt;margin-top:-3.2pt;width:118.45pt;height:28.8pt;z-index:251672576;visibility:visible;mso-wrap-style:square;mso-wrap-distance-left:9pt;mso-wrap-distance-top:0;mso-wrap-distance-right:9pt;mso-wrap-distance-bottom:0;mso-position-horizontal:absolute;mso-position-horizontal-relative:text;mso-position-vertical:absolute;mso-position-vertical-relative:text" o:gfxdata="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">
+                <v:imagedata r:id="rId20" o:title=""/>
               </v:shape>
             </w:pict>
           </mc:Fallback>
@@ -7608,7 +8195,7 @@
                 <wp:cNvGraphicFramePr/>
                 <a:graphic xmlns:a="http://schemas.openxmlformats.org/drawingml/2006/main">
                   <a:graphicData uri="http://schemas.microsoft.com/office/word/2010/wordprocessingInk">
-                    <w14:contentPart bwMode="auto" r:id="rId20">
+                    <w14:contentPart bwMode="auto" r:id="rId21">
                       <w14:nvContentPartPr>
                         <w14:cNvContentPartPr/>
                       </w14:nvContentPartPr>
@@ -7624,8 +8211,8 @@
           </mc:Choice>
           <mc:Fallback>
             <w:pict>
-              <v:shape w14:anchorId="5116A536" id="Inkt 17" o:spid="_x0000_s1026" type="#_x0000_t75" style="position:absolute;margin-left:35.2pt;margin-top:9.85pt;width:4.8pt;height:5.85pt;z-index:251671552;visibility:visible;mso-wrap-style:square;mso-wrap-distance-left:9pt;mso-wrap-distance-top:0;mso-wrap-distance-right:9pt;mso-wrap-distance-bottom:0;mso-position-horizontal:absolute;mso-position-horizontal-relative:text;mso-position-vertical:absolute;mso-position-vertical-relative:text" o:gfxdata="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">
-                <v:imagedata r:id="rId21" o:title=""/>
+              <v:shape w14:anchorId="7C1A4CD8" id="Inkt 17" o:spid="_x0000_s1026" type="#_x0000_t75" style="position:absolute;margin-left:35.2pt;margin-top:9.85pt;width:4.8pt;height:5.85pt;z-index:251671552;visibility:visible;mso-wrap-style:square;mso-wrap-distance-left:9pt;mso-wrap-distance-top:0;mso-wrap-distance-right:9pt;mso-wrap-distance-bottom:0;mso-position-horizontal:absolute;mso-position-horizontal-relative:text;mso-position-vertical:absolute;mso-position-vertical-relative:text" o:gfxdata="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">
+                <v:imagedata r:id="rId22" o:title=""/>
               </v:shape>
             </w:pict>
           </mc:Fallback>
@@ -7655,7 +8242,7 @@
                 <wp:cNvGraphicFramePr/>
                 <a:graphic xmlns:a="http://schemas.openxmlformats.org/drawingml/2006/main">
                   <a:graphicData uri="http://schemas.microsoft.com/office/word/2010/wordprocessingInk">
-                    <w14:contentPart bwMode="auto" r:id="rId22">
+                    <w14:contentPart bwMode="auto" r:id="rId23">
                       <w14:nvContentPartPr>
                         <w14:cNvContentPartPr/>
                       </w14:nvContentPartPr>
@@ -7671,8 +8258,8 @@
           </mc:Choice>
           <mc:Fallback>
             <w:pict>
-              <v:shape w14:anchorId="4FA29E5A" id="Inkt 16" o:spid="_x0000_s1026" type="#_x0000_t75" style="position:absolute;margin-left:24.85pt;margin-top:9.45pt;width:5.85pt;height:6.2pt;z-index:251670528;visibility:visible;mso-wrap-style:square;mso-wrap-distance-left:9pt;mso-wrap-distance-top:0;mso-wrap-distance-right:9pt;mso-wrap-distance-bottom:0;mso-position-horizontal:absolute;mso-position-horizontal-relative:text;mso-position-vertical:absolute;mso-position-vertical-relative:text" o:gfxdata="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">
-                <v:imagedata r:id="rId23" o:title=""/>
+              <v:shape w14:anchorId="151D1A70" id="Inkt 16" o:spid="_x0000_s1026" type="#_x0000_t75" style="position:absolute;margin-left:24.85pt;margin-top:9.45pt;width:5.85pt;height:6.2pt;z-index:251670528;visibility:visible;mso-wrap-style:square;mso-wrap-distance-left:9pt;mso-wrap-distance-top:0;mso-wrap-distance-right:9pt;mso-wrap-distance-bottom:0;mso-position-horizontal:absolute;mso-position-horizontal-relative:text;mso-position-vertical:absolute;mso-position-vertical-relative:text" o:gfxdata="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">
+                <v:imagedata r:id="rId24" o:title=""/>
               </v:shape>
             </w:pict>
           </mc:Fallback>
@@ -7702,7 +8289,7 @@
                 <wp:cNvGraphicFramePr/>
                 <a:graphic xmlns:a="http://schemas.openxmlformats.org/drawingml/2006/main">
                   <a:graphicData uri="http://schemas.microsoft.com/office/word/2010/wordprocessingInk">
-                    <w14:contentPart bwMode="auto" r:id="rId24">
+                    <w14:contentPart bwMode="auto" r:id="rId25">
                       <w14:nvContentPartPr>
                         <w14:cNvContentPartPr/>
                       </w14:nvContentPartPr>
@@ -7718,8 +8305,8 @@
           </mc:Choice>
           <mc:Fallback>
             <w:pict>
-              <v:shape w14:anchorId="0D1D146A" id="Inkt 15" o:spid="_x0000_s1026" type="#_x0000_t75" style="position:absolute;margin-left:10.45pt;margin-top:-1.65pt;width:26.75pt;height:10.45pt;z-index:251669504;visibility:visible;mso-wrap-style:square;mso-wrap-distance-left:9pt;mso-wrap-distance-top:0;mso-wrap-distance-right:9pt;mso-wrap-distance-bottom:0;mso-position-horizontal:absolute;mso-position-horizontal-relative:text;mso-position-vertical:absolute;mso-position-vertical-relative:text" o:gfxdata="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">
-                <v:imagedata r:id="rId25" o:title=""/>
+              <v:shape w14:anchorId="4C301E14" id="Inkt 15" o:spid="_x0000_s1026" type="#_x0000_t75" style="position:absolute;margin-left:10.45pt;margin-top:-1.65pt;width:26.75pt;height:10.45pt;z-index:251669504;visibility:visible;mso-wrap-style:square;mso-wrap-distance-left:9pt;mso-wrap-distance-top:0;mso-wrap-distance-right:9pt;mso-wrap-distance-bottom:0;mso-position-horizontal:absolute;mso-position-horizontal-relative:text;mso-position-vertical:absolute;mso-position-vertical-relative:text" o:gfxdata="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">
+                <v:imagedata r:id="rId26" o:title=""/>
               </v:shape>
             </w:pict>
           </mc:Fallback>
@@ -7794,7 +8381,7 @@
                 <wp:cNvGraphicFramePr/>
                 <a:graphic xmlns:a="http://schemas.openxmlformats.org/drawingml/2006/main">
                   <a:graphicData uri="http://schemas.microsoft.com/office/word/2010/wordprocessingInk">
-                    <w14:contentPart bwMode="auto" r:id="rId26">
+                    <w14:contentPart bwMode="auto" r:id="rId27">
                       <w14:nvContentPartPr>
                         <w14:cNvContentPartPr/>
                       </w14:nvContentPartPr>
@@ -7810,8 +8397,8 @@
           </mc:Choice>
           <mc:Fallback>
             <w:pict>
-              <v:shape w14:anchorId="5C22A7B3" id="Inkt 9" o:spid="_x0000_s1026" type="#_x0000_t75" style="position:absolute;margin-left:10.9pt;margin-top:-6.5pt;width:121.95pt;height:54.15pt;z-index:251663360;visibility:visible;mso-wrap-style:square;mso-wrap-distance-left:9pt;mso-wrap-distance-top:0;mso-wrap-distance-right:9pt;mso-wrap-distance-bottom:0;mso-position-horizontal:absolute;mso-position-horizontal-relative:text;mso-position-vertical:absolute;mso-position-vertical-relative:text" o:gfxdata="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">
-                <v:imagedata r:id="rId27" o:title=""/>
+              <v:shape w14:anchorId="2480B45C" id="Inkt 9" o:spid="_x0000_s1026" type="#_x0000_t75" style="position:absolute;margin-left:10.9pt;margin-top:-6.5pt;width:121.95pt;height:54.15pt;z-index:251663360;visibility:visible;mso-wrap-style:square;mso-wrap-distance-left:9pt;mso-wrap-distance-top:0;mso-wrap-distance-right:9pt;mso-wrap-distance-bottom:0;mso-position-horizontal:absolute;mso-position-horizontal-relative:text;mso-position-vertical:absolute;mso-position-vertical-relative:text" o:gfxdata="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">
+                <v:imagedata r:id="rId28" o:title=""/>
               </v:shape>
             </w:pict>
           </mc:Fallback>
@@ -7841,7 +8428,7 @@
                 <wp:cNvGraphicFramePr/>
                 <a:graphic xmlns:a="http://schemas.openxmlformats.org/drawingml/2006/main">
                   <a:graphicData uri="http://schemas.microsoft.com/office/word/2010/wordprocessingInk">
-                    <w14:contentPart bwMode="auto" r:id="rId28">
+                    <w14:contentPart bwMode="auto" r:id="rId29">
                       <w14:nvContentPartPr>
                         <w14:cNvContentPartPr/>
                       </w14:nvContentPartPr>
@@ -7857,8 +8444,8 @@
           </mc:Choice>
           <mc:Fallback>
             <w:pict>
-              <v:shape w14:anchorId="00B2E6EA" id="Inkt 8" o:spid="_x0000_s1026" type="#_x0000_t75" style="position:absolute;margin-left:41.8pt;margin-top:5.5pt;width:9.35pt;height:18.15pt;z-index:251662336;visibility:visible;mso-wrap-style:square;mso-wrap-distance-left:9pt;mso-wrap-distance-top:0;mso-wrap-distance-right:9pt;mso-wrap-distance-bottom:0;mso-position-horizontal:absolute;mso-position-horizontal-relative:text;mso-position-vertical:absolute;mso-position-vertical-relative:text" o:gfxdata="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">
-                <v:imagedata r:id="rId29" o:title=""/>
+              <v:shape w14:anchorId="63664AA0" id="Inkt 8" o:spid="_x0000_s1026" type="#_x0000_t75" style="position:absolute;margin-left:41.8pt;margin-top:5.5pt;width:9.35pt;height:18.15pt;z-index:251662336;visibility:visible;mso-wrap-style:square;mso-wrap-distance-left:9pt;mso-wrap-distance-top:0;mso-wrap-distance-right:9pt;mso-wrap-distance-bottom:0;mso-position-horizontal:absolute;mso-position-horizontal-relative:text;mso-position-vertical:absolute;mso-position-vertical-relative:text" o:gfxdata="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">
+                <v:imagedata r:id="rId30" o:title=""/>
               </v:shape>
             </w:pict>
           </mc:Fallback>
@@ -7888,7 +8475,7 @@
                 <wp:cNvGraphicFramePr/>
                 <a:graphic xmlns:a="http://schemas.openxmlformats.org/drawingml/2006/main">
                   <a:graphicData uri="http://schemas.microsoft.com/office/word/2010/wordprocessingInk">
-                    <w14:contentPart bwMode="auto" r:id="rId30">
+                    <w14:contentPart bwMode="auto" r:id="rId31">
                       <w14:nvContentPartPr>
                         <w14:cNvContentPartPr/>
                       </w14:nvContentPartPr>
@@ -7904,8 +8491,8 @@
           </mc:Choice>
           <mc:Fallback>
             <w:pict>
-              <v:shape w14:anchorId="667824DF" id="Inkt 7" o:spid="_x0000_s1026" type="#_x0000_t75" style="position:absolute;margin-left:38.05pt;margin-top:7.5pt;width:3.3pt;height:11.05pt;z-index:251661312;visibility:visible;mso-wrap-style:square;mso-wrap-distance-left:9pt;mso-wrap-distance-top:0;mso-wrap-distance-right:9pt;mso-wrap-distance-bottom:0;mso-position-horizontal:absolute;mso-position-horizontal-relative:text;mso-position-vertical:absolute;mso-position-vertical-relative:text" o:gfxdata="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">
-                <v:imagedata r:id="rId31" o:title=""/>
+              <v:shape w14:anchorId="1F49F9E1" id="Inkt 7" o:spid="_x0000_s1026" type="#_x0000_t75" style="position:absolute;margin-left:38.05pt;margin-top:7.5pt;width:3.3pt;height:11.05pt;z-index:251661312;visibility:visible;mso-wrap-style:square;mso-wrap-distance-left:9pt;mso-wrap-distance-top:0;mso-wrap-distance-right:9pt;mso-wrap-distance-bottom:0;mso-position-horizontal:absolute;mso-position-horizontal-relative:text;mso-position-vertical:absolute;mso-position-vertical-relative:text" o:gfxdata="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">
+                <v:imagedata r:id="rId32" o:title=""/>
               </v:shape>
             </w:pict>
           </mc:Fallback>
@@ -7935,7 +8522,7 @@
                 <wp:cNvGraphicFramePr/>
                 <a:graphic xmlns:a="http://schemas.openxmlformats.org/drawingml/2006/main">
                   <a:graphicData uri="http://schemas.microsoft.com/office/word/2010/wordprocessingInk">
-                    <w14:contentPart bwMode="auto" r:id="rId32">
+                    <w14:contentPart bwMode="auto" r:id="rId33">
                       <w14:nvContentPartPr>
                         <w14:cNvContentPartPr/>
                       </w14:nvContentPartPr>
@@ -7951,8 +8538,8 @@
           </mc:Choice>
           <mc:Fallback>
             <w:pict>
-              <v:shape w14:anchorId="02339571" id="Inkt 6" o:spid="_x0000_s1026" type="#_x0000_t75" style="position:absolute;margin-left:20.9pt;margin-top:.5pt;width:16.25pt;height:30.75pt;z-index:251660288;visibility:visible;mso-wrap-style:square;mso-wrap-distance-left:9pt;mso-wrap-distance-top:0;mso-wrap-distance-right:9pt;mso-wrap-distance-bottom:0;mso-position-horizontal:absolute;mso-position-horizontal-relative:text;mso-position-vertical:absolute;mso-position-vertical-relative:text" o:gfxdata="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">
-                <v:imagedata r:id="rId33" o:title=""/>
+              <v:shape w14:anchorId="78791A1C" id="Inkt 6" o:spid="_x0000_s1026" type="#_x0000_t75" style="position:absolute;margin-left:20.9pt;margin-top:.5pt;width:16.25pt;height:30.75pt;z-index:251660288;visibility:visible;mso-wrap-style:square;mso-wrap-distance-left:9pt;mso-wrap-distance-top:0;mso-wrap-distance-right:9pt;mso-wrap-distance-bottom:0;mso-position-horizontal:absolute;mso-position-horizontal-relative:text;mso-position-vertical:absolute;mso-position-vertical-relative:text" o:gfxdata="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">
+                <v:imagedata r:id="rId34" o:title=""/>
               </v:shape>
             </w:pict>
           </mc:Fallback>
@@ -7982,7 +8569,7 @@
                 <wp:cNvGraphicFramePr/>
                 <a:graphic xmlns:a="http://schemas.openxmlformats.org/drawingml/2006/main">
                   <a:graphicData uri="http://schemas.microsoft.com/office/word/2010/wordprocessingInk">
-                    <w14:contentPart bwMode="auto" r:id="rId34">
+                    <w14:contentPart bwMode="auto" r:id="rId35">
                       <w14:nvContentPartPr>
                         <w14:cNvContentPartPr/>
                       </w14:nvContentPartPr>
@@ -7998,8 +8585,8 @@
           </mc:Choice>
           <mc:Fallback>
             <w:pict>
-              <v:shape w14:anchorId="0C9FE408" id="Inkt 5" o:spid="_x0000_s1026" type="#_x0000_t75" style="position:absolute;margin-left:18.2pt;margin-top:-.45pt;width:19.1pt;height:4.5pt;z-index:251659264;visibility:visible;mso-wrap-style:square;mso-wrap-distance-left:9pt;mso-wrap-distance-top:0;mso-wrap-distance-right:9pt;mso-wrap-distance-bottom:0;mso-position-horizontal:absolute;mso-position-horizontal-relative:text;mso-position-vertical:absolute;mso-position-vertical-relative:text" o:gfxdata="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">
-                <v:imagedata r:id="rId35" o:title=""/>
+              <v:shape w14:anchorId="605E3366" id="Inkt 5" o:spid="_x0000_s1026" type="#_x0000_t75" style="position:absolute;margin-left:18.2pt;margin-top:-.45pt;width:19.1pt;height:4.5pt;z-index:251659264;visibility:visible;mso-wrap-style:square;mso-wrap-distance-left:9pt;mso-wrap-distance-top:0;mso-wrap-distance-right:9pt;mso-wrap-distance-bottom:0;mso-position-horizontal:absolute;mso-position-horizontal-relative:text;mso-position-vertical:absolute;mso-position-vertical-relative:text" o:gfxdata="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">
+                <v:imagedata r:id="rId36" o:title=""/>
               </v:shape>
             </w:pict>
           </mc:Fallback>
@@ -8074,7 +8661,7 @@
                 <wp:cNvGraphicFramePr/>
                 <a:graphic xmlns:a="http://schemas.openxmlformats.org/drawingml/2006/main">
                   <a:graphicData uri="http://schemas.microsoft.com/office/word/2010/wordprocessingInk">
-                    <w14:contentPart bwMode="auto" r:id="rId36">
+                    <w14:contentPart bwMode="auto" r:id="rId37">
                       <w14:nvContentPartPr>
                         <w14:cNvContentPartPr/>
                       </w14:nvContentPartPr>
@@ -8090,8 +8677,8 @@
           </mc:Choice>
           <mc:Fallback>
             <w:pict>
-              <v:shape w14:anchorId="3D27D907" id="Inkt 37" o:spid="_x0000_s1026" type="#_x0000_t75" style="position:absolute;margin-left:105.25pt;margin-top:7pt;width:18.15pt;height:2.85pt;z-index:251692032;visibility:visible;mso-wrap-style:square;mso-wrap-distance-left:9pt;mso-wrap-distance-top:0;mso-wrap-distance-right:9pt;mso-wrap-distance-bottom:0;mso-position-horizontal:absolute;mso-position-horizontal-relative:text;mso-position-vertical:absolute;mso-position-vertical-relative:text" o:gfxdata="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">
-                <v:imagedata r:id="rId37" o:title=""/>
+              <v:shape w14:anchorId="1961CA6B" id="Inkt 37" o:spid="_x0000_s1026" type="#_x0000_t75" style="position:absolute;margin-left:105.25pt;margin-top:7pt;width:18.15pt;height:2.85pt;z-index:251692032;visibility:visible;mso-wrap-style:square;mso-wrap-distance-left:9pt;mso-wrap-distance-top:0;mso-wrap-distance-right:9pt;mso-wrap-distance-bottom:0;mso-position-horizontal:absolute;mso-position-horizontal-relative:text;mso-position-vertical:absolute;mso-position-vertical-relative:text" o:gfxdata="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">
+                <v:imagedata r:id="rId38" o:title=""/>
               </v:shape>
             </w:pict>
           </mc:Fallback>
@@ -8121,7 +8708,7 @@
                 <wp:cNvGraphicFramePr/>
                 <a:graphic xmlns:a="http://schemas.openxmlformats.org/drawingml/2006/main">
                   <a:graphicData uri="http://schemas.microsoft.com/office/word/2010/wordprocessingInk">
-                    <w14:contentPart bwMode="auto" r:id="rId38">
+                    <w14:contentPart bwMode="auto" r:id="rId39">
                       <w14:nvContentPartPr>
                         <w14:cNvContentPartPr/>
                       </w14:nvContentPartPr>
@@ -8137,8 +8724,8 @@
           </mc:Choice>
           <mc:Fallback>
             <w:pict>
-              <v:shape w14:anchorId="4CC6AA26" id="Inkt 36" o:spid="_x0000_s1026" type="#_x0000_t75" style="position:absolute;margin-left:156pt;margin-top:7.15pt;width:22.15pt;height:29.9pt;z-index:251691008;visibility:visible;mso-wrap-style:square;mso-wrap-distance-left:9pt;mso-wrap-distance-top:0;mso-wrap-distance-right:9pt;mso-wrap-distance-bottom:0;mso-position-horizontal:absolute;mso-position-horizontal-relative:text;mso-position-vertical:absolute;mso-position-vertical-relative:text" o:gfxdata="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">
-                <v:imagedata r:id="rId39" o:title=""/>
+              <v:shape w14:anchorId="5146500D" id="Inkt 36" o:spid="_x0000_s1026" type="#_x0000_t75" style="position:absolute;margin-left:156pt;margin-top:7.15pt;width:22.15pt;height:29.9pt;z-index:251691008;visibility:visible;mso-wrap-style:square;mso-wrap-distance-left:9pt;mso-wrap-distance-top:0;mso-wrap-distance-right:9pt;mso-wrap-distance-bottom:0;mso-position-horizontal:absolute;mso-position-horizontal-relative:text;mso-position-vertical:absolute;mso-position-vertical-relative:text" o:gfxdata="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">
+                <v:imagedata r:id="rId40" o:title=""/>
               </v:shape>
             </w:pict>
           </mc:Fallback>
@@ -8168,7 +8755,7 @@
                 <wp:cNvGraphicFramePr/>
                 <a:graphic xmlns:a="http://schemas.openxmlformats.org/drawingml/2006/main">
                   <a:graphicData uri="http://schemas.microsoft.com/office/word/2010/wordprocessingInk">
-                    <w14:contentPart bwMode="auto" r:id="rId40">
+                    <w14:contentPart bwMode="auto" r:id="rId41">
                       <w14:nvContentPartPr>
                         <w14:cNvContentPartPr/>
                       </w14:nvContentPartPr>
@@ -8184,8 +8771,8 @@
           </mc:Choice>
           <mc:Fallback>
             <w:pict>
-              <v:shape w14:anchorId="2D0DE1A9" id="Inkt 35" o:spid="_x0000_s1026" type="#_x0000_t75" style="position:absolute;margin-left:112.05pt;margin-top:3.55pt;width:43.3pt;height:17.1pt;z-index:251689984;visibility:visible;mso-wrap-style:square;mso-wrap-distance-left:9pt;mso-wrap-distance-top:0;mso-wrap-distance-right:9pt;mso-wrap-distance-bottom:0;mso-position-horizontal:absolute;mso-position-horizontal-relative:text;mso-position-vertical:absolute;mso-position-vertical-relative:text" o:gfxdata="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">
-                <v:imagedata r:id="rId41" o:title=""/>
+              <v:shape w14:anchorId="6676DF33" id="Inkt 35" o:spid="_x0000_s1026" type="#_x0000_t75" style="position:absolute;margin-left:112.05pt;margin-top:3.55pt;width:43.3pt;height:17.1pt;z-index:251689984;visibility:visible;mso-wrap-style:square;mso-wrap-distance-left:9pt;mso-wrap-distance-top:0;mso-wrap-distance-right:9pt;mso-wrap-distance-bottom:0;mso-position-horizontal:absolute;mso-position-horizontal-relative:text;mso-position-vertical:absolute;mso-position-vertical-relative:text" o:gfxdata="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">
+                <v:imagedata r:id="rId42" o:title=""/>
               </v:shape>
             </w:pict>
           </mc:Fallback>
@@ -8215,7 +8802,7 @@
                 <wp:cNvGraphicFramePr/>
                 <a:graphic xmlns:a="http://schemas.openxmlformats.org/drawingml/2006/main">
                   <a:graphicData uri="http://schemas.microsoft.com/office/word/2010/wordprocessingInk">
-                    <w14:contentPart bwMode="auto" r:id="rId42">
+                    <w14:contentPart bwMode="auto" r:id="rId43">
                       <w14:nvContentPartPr>
                         <w14:cNvContentPartPr/>
                       </w14:nvContentPartPr>
@@ -8231,8 +8818,8 @@
           </mc:Choice>
           <mc:Fallback>
             <w:pict>
-              <v:shape w14:anchorId="3DE46539" id="Inkt 34" o:spid="_x0000_s1026" type="#_x0000_t75" style="position:absolute;margin-left:73.5pt;margin-top:4.5pt;width:40.5pt;height:17.95pt;z-index:251688960;visibility:visible;mso-wrap-style:square;mso-wrap-distance-left:9pt;mso-wrap-distance-top:0;mso-wrap-distance-right:9pt;mso-wrap-distance-bottom:0;mso-position-horizontal:absolute;mso-position-horizontal-relative:text;mso-position-vertical:absolute;mso-position-vertical-relative:text" o:gfxdata="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">
-                <v:imagedata r:id="rId43" o:title=""/>
+              <v:shape w14:anchorId="3A907155" id="Inkt 34" o:spid="_x0000_s1026" type="#_x0000_t75" style="position:absolute;margin-left:73.5pt;margin-top:4.5pt;width:40.5pt;height:17.95pt;z-index:251688960;visibility:visible;mso-wrap-style:square;mso-wrap-distance-left:9pt;mso-wrap-distance-top:0;mso-wrap-distance-right:9pt;mso-wrap-distance-bottom:0;mso-position-horizontal:absolute;mso-position-horizontal-relative:text;mso-position-vertical:absolute;mso-position-vertical-relative:text" o:gfxdata="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">
+                <v:imagedata r:id="rId44" o:title=""/>
               </v:shape>
             </w:pict>
           </mc:Fallback>
@@ -8262,7 +8849,7 @@
                 <wp:cNvGraphicFramePr/>
                 <a:graphic xmlns:a="http://schemas.openxmlformats.org/drawingml/2006/main">
                   <a:graphicData uri="http://schemas.microsoft.com/office/word/2010/wordprocessingInk">
-                    <w14:contentPart bwMode="auto" r:id="rId44">
+                    <w14:contentPart bwMode="auto" r:id="rId45">
                       <w14:nvContentPartPr>
                         <w14:cNvContentPartPr/>
                       </w14:nvContentPartPr>
@@ -8278,8 +8865,8 @@
           </mc:Choice>
           <mc:Fallback>
             <w:pict>
-              <v:shape w14:anchorId="61CC73FF" id="Inkt 33" o:spid="_x0000_s1026" type="#_x0000_t75" style="position:absolute;margin-left:54.9pt;margin-top:20pt;width:7.35pt;height:6.2pt;z-index:251687936;visibility:visible;mso-wrap-style:square;mso-wrap-distance-left:9pt;mso-wrap-distance-top:0;mso-wrap-distance-right:9pt;mso-wrap-distance-bottom:0;mso-position-horizontal:absolute;mso-position-horizontal-relative:text;mso-position-vertical:absolute;mso-position-vertical-relative:text" o:gfxdata="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">
-                <v:imagedata r:id="rId45" o:title=""/>
+              <v:shape w14:anchorId="54458962" id="Inkt 33" o:spid="_x0000_s1026" type="#_x0000_t75" style="position:absolute;margin-left:54.9pt;margin-top:20pt;width:7.35pt;height:6.2pt;z-index:251687936;visibility:visible;mso-wrap-style:square;mso-wrap-distance-left:9pt;mso-wrap-distance-top:0;mso-wrap-distance-right:9pt;mso-wrap-distance-bottom:0;mso-position-horizontal:absolute;mso-position-horizontal-relative:text;mso-position-vertical:absolute;mso-position-vertical-relative:text" o:gfxdata="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">
+                <v:imagedata r:id="rId46" o:title=""/>
               </v:shape>
             </w:pict>
           </mc:Fallback>
@@ -8309,7 +8896,7 @@
                 <wp:cNvGraphicFramePr/>
                 <a:graphic xmlns:a="http://schemas.openxmlformats.org/drawingml/2006/main">
                   <a:graphicData uri="http://schemas.microsoft.com/office/word/2010/wordprocessingInk">
-                    <w14:contentPart bwMode="auto" r:id="rId46">
+                    <w14:contentPart bwMode="auto" r:id="rId47">
                       <w14:nvContentPartPr>
                         <w14:cNvContentPartPr/>
                       </w14:nvContentPartPr>
@@ -8325,8 +8912,8 @@
           </mc:Choice>
           <mc:Fallback>
             <w:pict>
-              <v:shape w14:anchorId="30CEB173" id="Inkt 32" o:spid="_x0000_s1026" type="#_x0000_t75" style="position:absolute;margin-left:58.15pt;margin-top:13.8pt;width:4.15pt;height:3.7pt;z-index:251686912;visibility:visible;mso-wrap-style:square;mso-wrap-distance-left:9pt;mso-wrap-distance-top:0;mso-wrap-distance-right:9pt;mso-wrap-distance-bottom:0;mso-position-horizontal:absolute;mso-position-horizontal-relative:text;mso-position-vertical:absolute;mso-position-vertical-relative:text" o:gfxdata="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">
-                <v:imagedata r:id="rId47" o:title=""/>
+              <v:shape w14:anchorId="464A1CAD" id="Inkt 32" o:spid="_x0000_s1026" type="#_x0000_t75" style="position:absolute;margin-left:58.15pt;margin-top:13.8pt;width:4.15pt;height:3.7pt;z-index:251686912;visibility:visible;mso-wrap-style:square;mso-wrap-distance-left:9pt;mso-wrap-distance-top:0;mso-wrap-distance-right:9pt;mso-wrap-distance-bottom:0;mso-position-horizontal:absolute;mso-position-horizontal-relative:text;mso-position-vertical:absolute;mso-position-vertical-relative:text" o:gfxdata="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">
+                <v:imagedata r:id="rId48" o:title=""/>
               </v:shape>
             </w:pict>
           </mc:Fallback>
@@ -8356,7 +8943,7 @@
                 <wp:cNvGraphicFramePr/>
                 <a:graphic xmlns:a="http://schemas.openxmlformats.org/drawingml/2006/main">
                   <a:graphicData uri="http://schemas.microsoft.com/office/word/2010/wordprocessingInk">
-                    <w14:contentPart bwMode="auto" r:id="rId48">
+                    <w14:contentPart bwMode="auto" r:id="rId49">
                       <w14:nvContentPartPr>
                         <w14:cNvContentPartPr/>
                       </w14:nvContentPartPr>
@@ -8372,8 +8959,8 @@
           </mc:Choice>
           <mc:Fallback>
             <w:pict>
-              <v:shape w14:anchorId="4EB58F07" id="Inkt 31" o:spid="_x0000_s1026" type="#_x0000_t75" style="position:absolute;margin-left:59.4pt;margin-top:11.7pt;width:3.3pt;height:5.35pt;z-index:251685888;visibility:visible;mso-wrap-style:square;mso-wrap-distance-left:9pt;mso-wrap-distance-top:0;mso-wrap-distance-right:9pt;mso-wrap-distance-bottom:0;mso-position-horizontal:absolute;mso-position-horizontal-relative:text;mso-position-vertical:absolute;mso-position-vertical-relative:text" o:gfxdata="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">
-                <v:imagedata r:id="rId49" o:title=""/>
+              <v:shape w14:anchorId="1E55A2DE" id="Inkt 31" o:spid="_x0000_s1026" type="#_x0000_t75" style="position:absolute;margin-left:59.4pt;margin-top:11.7pt;width:3.3pt;height:5.35pt;z-index:251685888;visibility:visible;mso-wrap-style:square;mso-wrap-distance-left:9pt;mso-wrap-distance-top:0;mso-wrap-distance-right:9pt;mso-wrap-distance-bottom:0;mso-position-horizontal:absolute;mso-position-horizontal-relative:text;mso-position-vertical:absolute;mso-position-vertical-relative:text" o:gfxdata="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">
+                <v:imagedata r:id="rId50" o:title=""/>
               </v:shape>
             </w:pict>
           </mc:Fallback>
@@ -8403,7 +8990,7 @@
                 <wp:cNvGraphicFramePr/>
                 <a:graphic xmlns:a="http://schemas.openxmlformats.org/drawingml/2006/main">
                   <a:graphicData uri="http://schemas.microsoft.com/office/word/2010/wordprocessingInk">
-                    <w14:contentPart bwMode="auto" r:id="rId50">
+                    <w14:contentPart bwMode="auto" r:id="rId51">
                       <w14:nvContentPartPr>
                         <w14:cNvContentPartPr/>
                       </w14:nvContentPartPr>
@@ -8419,8 +9006,8 @@
           </mc:Choice>
           <mc:Fallback>
             <w:pict>
-              <v:shape w14:anchorId="3B3E5F27" id="Inkt 30" o:spid="_x0000_s1026" type="#_x0000_t75" style="position:absolute;margin-left:55.45pt;margin-top:20.25pt;width:3.7pt;height:4.8pt;z-index:251684864;visibility:visible;mso-wrap-style:square;mso-wrap-distance-left:9pt;mso-wrap-distance-top:0;mso-wrap-distance-right:9pt;mso-wrap-distance-bottom:0;mso-position-horizontal:absolute;mso-position-horizontal-relative:text;mso-position-vertical:absolute;mso-position-vertical-relative:text" o:gfxdata="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">
-                <v:imagedata r:id="rId51" o:title=""/>
+              <v:shape w14:anchorId="0277734D" id="Inkt 30" o:spid="_x0000_s1026" type="#_x0000_t75" style="position:absolute;margin-left:55.45pt;margin-top:20.25pt;width:3.7pt;height:4.8pt;z-index:251684864;visibility:visible;mso-wrap-style:square;mso-wrap-distance-left:9pt;mso-wrap-distance-top:0;mso-wrap-distance-right:9pt;mso-wrap-distance-bottom:0;mso-position-horizontal:absolute;mso-position-horizontal-relative:text;mso-position-vertical:absolute;mso-position-vertical-relative:text" o:gfxdata="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">
+                <v:imagedata r:id="rId52" o:title=""/>
               </v:shape>
             </w:pict>
           </mc:Fallback>
@@ -8450,7 +9037,7 @@
                 <wp:cNvGraphicFramePr/>
                 <a:graphic xmlns:a="http://schemas.openxmlformats.org/drawingml/2006/main">
                   <a:graphicData uri="http://schemas.microsoft.com/office/word/2010/wordprocessingInk">
-                    <w14:contentPart bwMode="auto" r:id="rId52">
+                    <w14:contentPart bwMode="auto" r:id="rId53">
                       <w14:nvContentPartPr>
                         <w14:cNvContentPartPr/>
                       </w14:nvContentPartPr>
@@ -8466,8 +9053,8 @@
           </mc:Choice>
           <mc:Fallback>
             <w:pict>
-              <v:shape w14:anchorId="2E4253F4" id="Inkt 29" o:spid="_x0000_s1026" type="#_x0000_t75" style="position:absolute;margin-left:51pt;margin-top:1.2pt;width:8.75pt;height:25.95pt;z-index:251683840;visibility:visible;mso-wrap-style:square;mso-wrap-distance-left:9pt;mso-wrap-distance-top:0;mso-wrap-distance-right:9pt;mso-wrap-distance-bottom:0;mso-position-horizontal:absolute;mso-position-horizontal-relative:text;mso-position-vertical:absolute;mso-position-vertical-relative:text" o:gfxdata="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">
-                <v:imagedata r:id="rId53" o:title=""/>
+              <v:shape w14:anchorId="4E322169" id="Inkt 29" o:spid="_x0000_s1026" type="#_x0000_t75" style="position:absolute;margin-left:51pt;margin-top:1.2pt;width:8.75pt;height:25.95pt;z-index:251683840;visibility:visible;mso-wrap-style:square;mso-wrap-distance-left:9pt;mso-wrap-distance-top:0;mso-wrap-distance-right:9pt;mso-wrap-distance-bottom:0;mso-position-horizontal:absolute;mso-position-horizontal-relative:text;mso-position-vertical:absolute;mso-position-vertical-relative:text" o:gfxdata="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">
+                <v:imagedata r:id="rId54" o:title=""/>
               </v:shape>
             </w:pict>
           </mc:Fallback>
@@ -8497,7 +9084,7 @@
                 <wp:cNvGraphicFramePr/>
                 <a:graphic xmlns:a="http://schemas.openxmlformats.org/drawingml/2006/main">
                   <a:graphicData uri="http://schemas.microsoft.com/office/word/2010/wordprocessingInk">
-                    <w14:contentPart bwMode="auto" r:id="rId54">
+                    <w14:contentPart bwMode="auto" r:id="rId55">
                       <w14:nvContentPartPr>
                         <w14:cNvContentPartPr/>
                       </w14:nvContentPartPr>
@@ -8513,8 +9100,8 @@
           </mc:Choice>
           <mc:Fallback>
             <w:pict>
-              <v:shape w14:anchorId="1FAF9ED1" id="Inkt 28" o:spid="_x0000_s1026" type="#_x0000_t75" style="position:absolute;margin-left:46.1pt;margin-top:19.9pt;width:3.3pt;height:3.1pt;z-index:251682816;visibility:visible;mso-wrap-style:square;mso-wrap-distance-left:9pt;mso-wrap-distance-top:0;mso-wrap-distance-right:9pt;mso-wrap-distance-bottom:0;mso-position-horizontal:absolute;mso-position-horizontal-relative:text;mso-position-vertical:absolute;mso-position-vertical-relative:text" o:gfxdata="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">
-                <v:imagedata r:id="rId55" o:title=""/>
+              <v:shape w14:anchorId="0C3B788B" id="Inkt 28" o:spid="_x0000_s1026" type="#_x0000_t75" style="position:absolute;margin-left:46.1pt;margin-top:19.9pt;width:3.3pt;height:3.1pt;z-index:251682816;visibility:visible;mso-wrap-style:square;mso-wrap-distance-left:9pt;mso-wrap-distance-top:0;mso-wrap-distance-right:9pt;mso-wrap-distance-bottom:0;mso-position-horizontal:absolute;mso-position-horizontal-relative:text;mso-position-vertical:absolute;mso-position-vertical-relative:text" o:gfxdata="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">
+                <v:imagedata r:id="rId56" o:title=""/>
               </v:shape>
             </w:pict>
           </mc:Fallback>
@@ -8544,7 +9131,7 @@
                 <wp:cNvGraphicFramePr/>
                 <a:graphic xmlns:a="http://schemas.openxmlformats.org/drawingml/2006/main">
                   <a:graphicData uri="http://schemas.microsoft.com/office/word/2010/wordprocessingInk">
-                    <w14:contentPart bwMode="auto" r:id="rId56">
+                    <w14:contentPart bwMode="auto" r:id="rId57">
                       <w14:nvContentPartPr>
                         <w14:cNvContentPartPr/>
                       </w14:nvContentPartPr>
@@ -8560,8 +9147,8 @@
           </mc:Choice>
           <mc:Fallback>
             <w:pict>
-              <v:shape w14:anchorId="288A5266" id="Inkt 27" o:spid="_x0000_s1026" type="#_x0000_t75" style="position:absolute;margin-left:44.3pt;margin-top:2.9pt;width:2.85pt;height:3.65pt;z-index:251681792;visibility:visible;mso-wrap-style:square;mso-wrap-distance-left:9pt;mso-wrap-distance-top:0;mso-wrap-distance-right:9pt;mso-wrap-distance-bottom:0;mso-position-horizontal:absolute;mso-position-horizontal-relative:text;mso-position-vertical:absolute;mso-position-vertical-relative:text" o:gfxdata="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">
-                <v:imagedata r:id="rId57" o:title=""/>
+              <v:shape w14:anchorId="52B8AF1F" id="Inkt 27" o:spid="_x0000_s1026" type="#_x0000_t75" style="position:absolute;margin-left:44.3pt;margin-top:2.9pt;width:2.85pt;height:3.65pt;z-index:251681792;visibility:visible;mso-wrap-style:square;mso-wrap-distance-left:9pt;mso-wrap-distance-top:0;mso-wrap-distance-right:9pt;mso-wrap-distance-bottom:0;mso-position-horizontal:absolute;mso-position-horizontal-relative:text;mso-position-vertical:absolute;mso-position-vertical-relative:text" o:gfxdata="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">
+                <v:imagedata r:id="rId58" o:title=""/>
               </v:shape>
             </w:pict>
           </mc:Fallback>
@@ -8591,7 +9178,7 @@
                 <wp:cNvGraphicFramePr/>
                 <a:graphic xmlns:a="http://schemas.openxmlformats.org/drawingml/2006/main">
                   <a:graphicData uri="http://schemas.microsoft.com/office/word/2010/wordprocessingInk">
-                    <w14:contentPart bwMode="auto" r:id="rId58">
+                    <w14:contentPart bwMode="auto" r:id="rId59">
                       <w14:nvContentPartPr>
                         <w14:cNvContentPartPr/>
                       </w14:nvContentPartPr>
@@ -8607,8 +9194,8 @@
           </mc:Choice>
           <mc:Fallback>
             <w:pict>
-              <v:shape w14:anchorId="7740A489" id="Inkt 26" o:spid="_x0000_s1026" type="#_x0000_t75" style="position:absolute;margin-left:42.75pt;margin-top:15.15pt;width:2.85pt;height:8.8pt;z-index:251680768;visibility:visible;mso-wrap-style:square;mso-wrap-distance-left:9pt;mso-wrap-distance-top:0;mso-wrap-distance-right:9pt;mso-wrap-distance-bottom:0;mso-position-horizontal:absolute;mso-position-horizontal-relative:text;mso-position-vertical:absolute;mso-position-vertical-relative:text" o:gfxdata="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">
-                <v:imagedata r:id="rId59" o:title=""/>
+              <v:shape w14:anchorId="15B370FE" id="Inkt 26" o:spid="_x0000_s1026" type="#_x0000_t75" style="position:absolute;margin-left:42.75pt;margin-top:15.15pt;width:2.85pt;height:8.8pt;z-index:251680768;visibility:visible;mso-wrap-style:square;mso-wrap-distance-left:9pt;mso-wrap-distance-top:0;mso-wrap-distance-right:9pt;mso-wrap-distance-bottom:0;mso-position-horizontal:absolute;mso-position-horizontal-relative:text;mso-position-vertical:absolute;mso-position-vertical-relative:text" o:gfxdata="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">
+                <v:imagedata r:id="rId60" o:title=""/>
               </v:shape>
             </w:pict>
           </mc:Fallback>
@@ -8638,7 +9225,7 @@
                 <wp:cNvGraphicFramePr/>
                 <a:graphic xmlns:a="http://schemas.openxmlformats.org/drawingml/2006/main">
                   <a:graphicData uri="http://schemas.microsoft.com/office/word/2010/wordprocessingInk">
-                    <w14:contentPart bwMode="auto" r:id="rId60">
+                    <w14:contentPart bwMode="auto" r:id="rId61">
                       <w14:nvContentPartPr>
                         <w14:cNvContentPartPr/>
                       </w14:nvContentPartPr>
@@ -8654,8 +9241,8 @@
           </mc:Choice>
           <mc:Fallback>
             <w:pict>
-              <v:shape w14:anchorId="4DA1DD4F" id="Inkt 25" o:spid="_x0000_s1026" type="#_x0000_t75" style="position:absolute;margin-left:19.95pt;margin-top:12.95pt;width:16.25pt;height:12.75pt;z-index:251679744;visibility:visible;mso-wrap-style:square;mso-wrap-distance-left:9pt;mso-wrap-distance-top:0;mso-wrap-distance-right:9pt;mso-wrap-distance-bottom:0;mso-position-horizontal:absolute;mso-position-horizontal-relative:text;mso-position-vertical:absolute;mso-position-vertical-relative:text" o:gfxdata="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">
-                <v:imagedata r:id="rId61" o:title=""/>
+              <v:shape w14:anchorId="005E4288" id="Inkt 25" o:spid="_x0000_s1026" type="#_x0000_t75" style="position:absolute;margin-left:19.95pt;margin-top:12.95pt;width:16.25pt;height:12.75pt;z-index:251679744;visibility:visible;mso-wrap-style:square;mso-wrap-distance-left:9pt;mso-wrap-distance-top:0;mso-wrap-distance-right:9pt;mso-wrap-distance-bottom:0;mso-position-horizontal:absolute;mso-position-horizontal-relative:text;mso-position-vertical:absolute;mso-position-vertical-relative:text" o:gfxdata="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">
+                <v:imagedata r:id="rId62" o:title=""/>
               </v:shape>
             </w:pict>
           </mc:Fallback>
@@ -8685,7 +9272,7 @@
                 <wp:cNvGraphicFramePr/>
                 <a:graphic xmlns:a="http://schemas.openxmlformats.org/drawingml/2006/main">
                   <a:graphicData uri="http://schemas.microsoft.com/office/word/2010/wordprocessingInk">
-                    <w14:contentPart bwMode="auto" r:id="rId62">
+                    <w14:contentPart bwMode="auto" r:id="rId63">
                       <w14:nvContentPartPr>
                         <w14:cNvContentPartPr/>
                       </w14:nvContentPartPr>
@@ -8701,8 +9288,8 @@
           </mc:Choice>
           <mc:Fallback>
             <w:pict>
-              <v:shape w14:anchorId="37784A02" id="Inkt 24" o:spid="_x0000_s1026" type="#_x0000_t75" style="position:absolute;margin-left:20.85pt;margin-top:17.2pt;width:1.9pt;height:1.4pt;z-index:251678720;visibility:visible;mso-wrap-style:square;mso-wrap-distance-left:9pt;mso-wrap-distance-top:0;mso-wrap-distance-right:9pt;mso-wrap-distance-bottom:0;mso-position-horizontal:absolute;mso-position-horizontal-relative:text;mso-position-vertical:absolute;mso-position-vertical-relative:text" o:gfxdata="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">
-                <v:imagedata r:id="rId63" o:title=""/>
+              <v:shape w14:anchorId="203B6951" id="Inkt 24" o:spid="_x0000_s1026" type="#_x0000_t75" style="position:absolute;margin-left:20.85pt;margin-top:17.2pt;width:1.9pt;height:1.4pt;z-index:251678720;visibility:visible;mso-wrap-style:square;mso-wrap-distance-left:9pt;mso-wrap-distance-top:0;mso-wrap-distance-right:9pt;mso-wrap-distance-bottom:0;mso-position-horizontal:absolute;mso-position-horizontal-relative:text;mso-position-vertical:absolute;mso-position-vertical-relative:text" o:gfxdata="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">
+                <v:imagedata r:id="rId64" o:title=""/>
               </v:shape>
             </w:pict>
           </mc:Fallback>
@@ -8732,7 +9319,7 @@
                 <wp:cNvGraphicFramePr/>
                 <a:graphic xmlns:a="http://schemas.openxmlformats.org/drawingml/2006/main">
                   <a:graphicData uri="http://schemas.microsoft.com/office/word/2010/wordprocessingInk">
-                    <w14:contentPart bwMode="auto" r:id="rId64">
+                    <w14:contentPart bwMode="auto" r:id="rId65">
                       <w14:nvContentPartPr>
                         <w14:cNvContentPartPr/>
                       </w14:nvContentPartPr>
@@ -8748,8 +9335,8 @@
           </mc:Choice>
           <mc:Fallback>
             <w:pict>
-              <v:shape w14:anchorId="7C8B5CCF" id="Inkt 23" o:spid="_x0000_s1026" type="#_x0000_t75" style="position:absolute;margin-left:25.1pt;margin-top:20.8pt;width:7.3pt;height:5.65pt;z-index:251677696;visibility:visible;mso-wrap-style:square;mso-wrap-distance-left:9pt;mso-wrap-distance-top:0;mso-wrap-distance-right:9pt;mso-wrap-distance-bottom:0;mso-position-horizontal:absolute;mso-position-horizontal-relative:text;mso-position-vertical:absolute;mso-position-vertical-relative:text" o:gfxdata="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">
-                <v:imagedata r:id="rId65" o:title=""/>
+              <v:shape w14:anchorId="47F0B993" id="Inkt 23" o:spid="_x0000_s1026" type="#_x0000_t75" style="position:absolute;margin-left:25.1pt;margin-top:20.8pt;width:7.3pt;height:5.65pt;z-index:251677696;visibility:visible;mso-wrap-style:square;mso-wrap-distance-left:9pt;mso-wrap-distance-top:0;mso-wrap-distance-right:9pt;mso-wrap-distance-bottom:0;mso-position-horizontal:absolute;mso-position-horizontal-relative:text;mso-position-vertical:absolute;mso-position-vertical-relative:text" o:gfxdata="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">
+                <v:imagedata r:id="rId66" o:title=""/>
               </v:shape>
             </w:pict>
           </mc:Fallback>
@@ -8779,7 +9366,7 @@
                 <wp:cNvGraphicFramePr/>
                 <a:graphic xmlns:a="http://schemas.openxmlformats.org/drawingml/2006/main">
                   <a:graphicData uri="http://schemas.microsoft.com/office/word/2010/wordprocessingInk">
-                    <w14:contentPart bwMode="auto" r:id="rId66">
+                    <w14:contentPart bwMode="auto" r:id="rId67">
                       <w14:nvContentPartPr>
                         <w14:cNvContentPartPr/>
                       </w14:nvContentPartPr>
@@ -8795,8 +9382,8 @@
           </mc:Choice>
           <mc:Fallback>
             <w:pict>
-              <v:shape w14:anchorId="174C17B0" id="Inkt 22" o:spid="_x0000_s1026" type="#_x0000_t75" style="position:absolute;margin-left:17.05pt;margin-top:1.9pt;width:19.3pt;height:27.35pt;z-index:251676672;visibility:visible;mso-wrap-style:square;mso-wrap-distance-left:9pt;mso-wrap-distance-top:0;mso-wrap-distance-right:9pt;mso-wrap-distance-bottom:0;mso-position-horizontal:absolute;mso-position-horizontal-relative:text;mso-position-vertical:absolute;mso-position-vertical-relative:text" o:gfxdata="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">
-                <v:imagedata r:id="rId67" o:title=""/>
+              <v:shape w14:anchorId="45B9F560" id="Inkt 22" o:spid="_x0000_s1026" type="#_x0000_t75" style="position:absolute;margin-left:17.05pt;margin-top:1.9pt;width:19.3pt;height:27.35pt;z-index:251676672;visibility:visible;mso-wrap-style:square;mso-wrap-distance-left:9pt;mso-wrap-distance-top:0;mso-wrap-distance-right:9pt;mso-wrap-distance-bottom:0;mso-position-horizontal:absolute;mso-position-horizontal-relative:text;mso-position-vertical:absolute;mso-position-vertical-relative:text" o:gfxdata="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">
+                <v:imagedata r:id="rId68" o:title=""/>
               </v:shape>
             </w:pict>
           </mc:Fallback>
@@ -8823,6 +9410,7 @@
           <w:rFonts w:ascii="Calibri" w:eastAsia="Times New Roman" w:hAnsi="Calibri" w:cs="Times New Roman"/>
           <w:lang w:val="nl-NL"/>
         </w:rPr>
+        <w:lastRenderedPageBreak/>
         <w:t>Handtekening voor akkoord  (</w:t>
       </w:r>
       <w:r>
@@ -8871,7 +9459,7 @@
                 <wp:cNvGraphicFramePr/>
                 <a:graphic xmlns:a="http://schemas.openxmlformats.org/drawingml/2006/main">
                   <a:graphicData uri="http://schemas.microsoft.com/office/word/2010/wordprocessingInk">
-                    <w14:contentPart bwMode="auto" r:id="rId68">
+                    <w14:contentPart bwMode="auto" r:id="rId69">
                       <w14:nvContentPartPr>
                         <w14:cNvContentPartPr/>
                       </w14:nvContentPartPr>
@@ -8887,8 +9475,8 @@
           </mc:Choice>
           <mc:Fallback>
             <w:pict>
-              <v:shape w14:anchorId="3D217E0E" id="Inkt 14" o:spid="_x0000_s1026" type="#_x0000_t75" style="position:absolute;margin-left:2.8pt;margin-top:-38.4pt;width:61.65pt;height:77.1pt;z-index:251668480;visibility:visible;mso-wrap-style:square;mso-wrap-distance-left:9pt;mso-wrap-distance-top:0;mso-wrap-distance-right:9pt;mso-wrap-distance-bottom:0;mso-position-horizontal:absolute;mso-position-horizontal-relative:text;mso-position-vertical:absolute;mso-position-vertical-relative:text" o:gfxdata="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">
-                <v:imagedata r:id="rId69" o:title=""/>
+              <v:shape w14:anchorId="36146450" id="Inkt 14" o:spid="_x0000_s1026" type="#_x0000_t75" style="position:absolute;margin-left:2.8pt;margin-top:-38.4pt;width:61.65pt;height:77.1pt;z-index:251668480;visibility:visible;mso-wrap-style:square;mso-wrap-distance-left:9pt;mso-wrap-distance-top:0;mso-wrap-distance-right:9pt;mso-wrap-distance-bottom:0;mso-position-horizontal:absolute;mso-position-horizontal-relative:text;mso-position-vertical:absolute;mso-position-vertical-relative:text" o:gfxdata="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">
+                <v:imagedata r:id="rId70" o:title=""/>
               </v:shape>
             </w:pict>
           </mc:Fallback>
@@ -8918,7 +9506,7 @@
                 <wp:cNvGraphicFramePr/>
                 <a:graphic xmlns:a="http://schemas.openxmlformats.org/drawingml/2006/main">
                   <a:graphicData uri="http://schemas.microsoft.com/office/word/2010/wordprocessingInk">
-                    <w14:contentPart bwMode="auto" r:id="rId70">
+                    <w14:contentPart bwMode="auto" r:id="rId71">
                       <w14:nvContentPartPr>
                         <w14:cNvContentPartPr/>
                       </w14:nvContentPartPr>
@@ -8934,8 +9522,8 @@
           </mc:Choice>
           <mc:Fallback>
             <w:pict>
-              <v:shape w14:anchorId="7C88AEA4" id="Inkt 13" o:spid="_x0000_s1026" type="#_x0000_t75" style="position:absolute;margin-left:.35pt;margin-top:9.95pt;width:28.2pt;height:20.8pt;z-index:251667456;visibility:visible;mso-wrap-style:square;mso-wrap-distance-left:9pt;mso-wrap-distance-top:0;mso-wrap-distance-right:9pt;mso-wrap-distance-bottom:0;mso-position-horizontal:absolute;mso-position-horizontal-relative:text;mso-position-vertical:absolute;mso-position-vertical-relative:text" o:gfxdata="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">
-                <v:imagedata r:id="rId71" o:title=""/>
+              <v:shape w14:anchorId="5D5EC9FE" id="Inkt 13" o:spid="_x0000_s1026" type="#_x0000_t75" style="position:absolute;margin-left:.35pt;margin-top:9.95pt;width:28.2pt;height:20.8pt;z-index:251667456;visibility:visible;mso-wrap-style:square;mso-wrap-distance-left:9pt;mso-wrap-distance-top:0;mso-wrap-distance-right:9pt;mso-wrap-distance-bottom:0;mso-position-horizontal:absolute;mso-position-horizontal-relative:text;mso-position-vertical:absolute;mso-position-vertical-relative:text" o:gfxdata="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">
+                <v:imagedata r:id="rId72" o:title=""/>
               </v:shape>
             </w:pict>
           </mc:Fallback>
@@ -8965,7 +9553,7 @@
                 <wp:cNvGraphicFramePr/>
                 <a:graphic xmlns:a="http://schemas.openxmlformats.org/drawingml/2006/main">
                   <a:graphicData uri="http://schemas.microsoft.com/office/word/2010/wordprocessingInk">
-                    <w14:contentPart bwMode="auto" r:id="rId72">
+                    <w14:contentPart bwMode="auto" r:id="rId73">
                       <w14:nvContentPartPr>
                         <w14:cNvContentPartPr/>
                       </w14:nvContentPartPr>
@@ -8981,8 +9569,8 @@
           </mc:Choice>
           <mc:Fallback>
             <w:pict>
-              <v:shape w14:anchorId="55EF5E7C" id="Inkt 12" o:spid="_x0000_s1026" type="#_x0000_t75" style="position:absolute;margin-left:9.8pt;margin-top:1.4pt;width:10.45pt;height:11.9pt;z-index:251666432;visibility:visible;mso-wrap-style:square;mso-wrap-distance-left:9pt;mso-wrap-distance-top:0;mso-wrap-distance-right:9pt;mso-wrap-distance-bottom:0;mso-position-horizontal:absolute;mso-position-horizontal-relative:text;mso-position-vertical:absolute;mso-position-vertical-relative:text" o:gfxdata="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">
-                <v:imagedata r:id="rId73" o:title=""/>
+              <v:shape w14:anchorId="4B78D8A7" id="Inkt 12" o:spid="_x0000_s1026" type="#_x0000_t75" style="position:absolute;margin-left:9.8pt;margin-top:1.4pt;width:10.45pt;height:11.9pt;z-index:251666432;visibility:visible;mso-wrap-style:square;mso-wrap-distance-left:9pt;mso-wrap-distance-top:0;mso-wrap-distance-right:9pt;mso-wrap-distance-bottom:0;mso-position-horizontal:absolute;mso-position-horizontal-relative:text;mso-position-vertical:absolute;mso-position-vertical-relative:text" o:gfxdata="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">
+                <v:imagedata r:id="rId74" o:title=""/>
               </v:shape>
             </w:pict>
           </mc:Fallback>
@@ -9012,7 +9600,7 @@
                 <wp:cNvGraphicFramePr/>
                 <a:graphic xmlns:a="http://schemas.openxmlformats.org/drawingml/2006/main">
                   <a:graphicData uri="http://schemas.microsoft.com/office/word/2010/wordprocessingInk">
-                    <w14:contentPart bwMode="auto" r:id="rId74">
+                    <w14:contentPart bwMode="auto" r:id="rId75">
                       <w14:nvContentPartPr>
                         <w14:cNvContentPartPr/>
                       </w14:nvContentPartPr>
@@ -9028,8 +9616,8 @@
           </mc:Choice>
           <mc:Fallback>
             <w:pict>
-              <v:shape w14:anchorId="3F4C4EEB" id="Inkt 11" o:spid="_x0000_s1026" type="#_x0000_t75" style="position:absolute;margin-left:-3.35pt;margin-top:-13.6pt;width:35.3pt;height:37.4pt;z-index:251665408;visibility:visible;mso-wrap-style:square;mso-wrap-distance-left:9pt;mso-wrap-distance-top:0;mso-wrap-distance-right:9pt;mso-wrap-distance-bottom:0;mso-position-horizontal:absolute;mso-position-horizontal-relative:text;mso-position-vertical:absolute;mso-position-vertical-relative:text" o:gfxdata="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">
-                <v:imagedata r:id="rId75" o:title=""/>
+              <v:shape w14:anchorId="29275699" id="Inkt 11" o:spid="_x0000_s1026" type="#_x0000_t75" style="position:absolute;margin-left:-3.35pt;margin-top:-13.6pt;width:35.3pt;height:37.4pt;z-index:251665408;visibility:visible;mso-wrap-style:square;mso-wrap-distance-left:9pt;mso-wrap-distance-top:0;mso-wrap-distance-right:9pt;mso-wrap-distance-bottom:0;mso-position-horizontal:absolute;mso-position-horizontal-relative:text;mso-position-vertical:absolute;mso-position-vertical-relative:text" o:gfxdata="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">
+                <v:imagedata r:id="rId76" o:title=""/>
               </v:shape>
             </w:pict>
           </mc:Fallback>
@@ -9059,7 +9647,7 @@
                 <wp:cNvGraphicFramePr/>
                 <a:graphic xmlns:a="http://schemas.openxmlformats.org/drawingml/2006/main">
                   <a:graphicData uri="http://schemas.microsoft.com/office/word/2010/wordprocessingInk">
-                    <w14:contentPart bwMode="auto" r:id="rId76">
+                    <w14:contentPart bwMode="auto" r:id="rId77">
                       <w14:nvContentPartPr>
                         <w14:cNvContentPartPr/>
                       </w14:nvContentPartPr>
@@ -9075,8 +9663,8 @@
           </mc:Choice>
           <mc:Fallback>
             <w:pict>
-              <v:shape w14:anchorId="056E19C7" id="Inkt 10" o:spid="_x0000_s1026" type="#_x0000_t75" style="position:absolute;margin-left:-9.15pt;margin-top:-59.25pt;width:47.3pt;height:70.8pt;z-index:251664384;visibility:visible;mso-wrap-style:square;mso-wrap-distance-left:9pt;mso-wrap-distance-top:0;mso-wrap-distance-right:9pt;mso-wrap-distance-bottom:0;mso-position-horizontal:absolute;mso-position-horizontal-relative:text;mso-position-vertical:absolute;mso-position-vertical-relative:text" o:gfxdata="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">
-                <v:imagedata r:id="rId77" o:title=""/>
+              <v:shape w14:anchorId="316A7F9A" id="Inkt 10" o:spid="_x0000_s1026" type="#_x0000_t75" style="position:absolute;margin-left:-9.15pt;margin-top:-59.25pt;width:47.3pt;height:70.8pt;z-index:251664384;visibility:visible;mso-wrap-style:square;mso-wrap-distance-left:9pt;mso-wrap-distance-top:0;mso-wrap-distance-right:9pt;mso-wrap-distance-bottom:0;mso-position-horizontal:absolute;mso-position-horizontal-relative:text;mso-position-vertical:absolute;mso-position-vertical-relative:text" o:gfxdata="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">
+                <v:imagedata r:id="rId78" o:title=""/>
               </v:shape>
             </w:pict>
           </mc:Fallback>
@@ -9108,7 +9696,7 @@
       </w:pPr>
     </w:p>
     <w:sectPr>
-      <w:footerReference w:type="default" r:id="rId78"/>
+      <w:footerReference w:type="default" r:id="rId79"/>
       <w:pgSz w:w="12240" w:h="15840"/>
       <w:pgMar w:top="1440" w:right="1440" w:bottom="1440" w:left="1440" w:header="340" w:footer="708" w:gutter="0"/>
       <w:cols w:space="708"/>
@@ -9177,7 +9765,7 @@
           <w:rPr>
             <w:noProof/>
           </w:rPr>
-          <w:t>7</w:t>
+          <w:t>8</w:t>
         </w:r>
         <w:r>
           <w:rPr>
@@ -10215,7 +10803,6 @@
     <w:lsdException w:name="Book Title" w:uiPriority="33" w:qFormat="1"/>
     <w:lsdException w:name="Bibliography" w:semiHidden="1" w:uiPriority="37" w:unhideWhenUsed="1"/>
     <w:lsdException w:name="TOC Heading" w:semiHidden="1" w:uiPriority="39" w:unhideWhenUsed="1" w:qFormat="1"/>
-    <w:lsdException w:name="Grid Table 3" w:semiHidden="1" w:unhideWhenUsed="1"/>
     <w:lsdException w:name="Grid Table 4" w:uiPriority="49"/>
     <w:lsdException w:name="Grid Table 5 Dark" w:uiPriority="50"/>
     <w:lsdException w:name="Grid Table 6 Colorful" w:uiPriority="51"/>
@@ -11784,15 +12371,6 @@
 </file>
 
 <file path=customXml/item1.xml><?xml version="1.0" encoding="utf-8"?>
-<?mso-contentType ?>
-<FormTemplates xmlns="http://schemas.microsoft.com/sharepoint/v3/contenttype/forms">
-  <Display>DocumentLibraryForm</Display>
-  <Edit>DocumentLibraryForm</Edit>
-  <New>DocumentLibraryForm</New>
-</FormTemplates>
-</file>
-
-<file path=customXml/item2.xml><?xml version="1.0" encoding="utf-8"?>
 <p:properties xmlns:p="http://schemas.microsoft.com/office/2006/metadata/properties" xmlns:xsi="http://www.w3.org/2001/XMLSchema-instance" xmlns:pc="http://schemas.microsoft.com/office/infopath/2007/PartnerControls">
   <documentManagement>
     <Volgorde_x0020_Documenten xmlns="9ab5e87a-ed8e-45a5-9793-059f67398425">10</Volgorde_x0020_Documenten>
@@ -11802,7 +12380,7 @@
 </p:properties>
 </file>
 
-<file path=customXml/item3.xml><?xml version="1.0" encoding="utf-8"?>
+<file path=customXml/item2.xml><?xml version="1.0" encoding="utf-8"?>
 <ct:contentTypeSchema xmlns:ct="http://schemas.microsoft.com/office/2006/metadata/contentType" xmlns:ma="http://schemas.microsoft.com/office/2006/metadata/properties/metaAttributes" ct:_="" ma:_="" ma:contentTypeName="Document" ma:contentTypeID="0x010100E91FD6F7D8CA454188564A8DE77BDCF3" ma:contentTypeVersion="" ma:contentTypeDescription="Een nieuw document maken." ma:contentTypeScope="" ma:versionID="a3ece22d6c9ecd56f8fd9c409ecb7012">
   <xsd:schema xmlns:xsd="http://www.w3.org/2001/XMLSchema" xmlns:xs="http://www.w3.org/2001/XMLSchema" xmlns:p="http://schemas.microsoft.com/office/2006/metadata/properties" xmlns:ns2="9ab5e87a-ed8e-45a5-9793-059f67398425" targetNamespace="http://schemas.microsoft.com/office/2006/metadata/properties" ma:root="true" ma:fieldsID="e36a552b910c1cdf142adc90bba5ebe9" ns2:_="">
     <xsd:import namespace="9ab5e87a-ed8e-45a5-9793-059f67398425"/>
@@ -11963,19 +12541,20 @@
 </ct:contentTypeSchema>
 </file>
 
+<file path=customXml/item3.xml><?xml version="1.0" encoding="utf-8"?>
+<?mso-contentType ?>
+<FormTemplates xmlns="http://schemas.microsoft.com/sharepoint/v3/contenttype/forms">
+  <Display>DocumentLibraryForm</Display>
+  <Edit>DocumentLibraryForm</Edit>
+  <New>DocumentLibraryForm</New>
+</FormTemplates>
+</file>
+
 <file path=customXml/item4.xml><?xml version="1.0" encoding="utf-8"?>
 <b:Sources xmlns:b="http://schemas.openxmlformats.org/officeDocument/2006/bibliography" xmlns="http://schemas.openxmlformats.org/officeDocument/2006/bibliography" SelectedStyle="\APASixthEditionOfficeOnline.xsl" StyleName="APA" Version="6"/>
 </file>
 
 <file path=customXml/itemProps1.xml><?xml version="1.0" encoding="utf-8"?>
-<ds:datastoreItem xmlns:ds="http://schemas.openxmlformats.org/officeDocument/2006/customXml" ds:itemID="{3BE31371-DD9A-4A7B-8FEE-91C3919E3D21}">
-  <ds:schemaRefs>
-    <ds:schemaRef ds:uri="http://schemas.microsoft.com/sharepoint/v3/contenttype/forms"/>
-  </ds:schemaRefs>
-</ds:datastoreItem>
-</file>
-
-<file path=customXml/itemProps2.xml><?xml version="1.0" encoding="utf-8"?>
 <ds:datastoreItem xmlns:ds="http://schemas.openxmlformats.org/officeDocument/2006/customXml" ds:itemID="{54CB3BC3-DA53-40B1-8F8B-AA7125964664}">
   <ds:schemaRefs>
     <ds:schemaRef ds:uri="http://schemas.microsoft.com/office/2006/metadata/properties"/>
@@ -11985,7 +12564,7 @@
 </ds:datastoreItem>
 </file>
 
-<file path=customXml/itemProps3.xml><?xml version="1.0" encoding="utf-8"?>
+<file path=customXml/itemProps2.xml><?xml version="1.0" encoding="utf-8"?>
 <ds:datastoreItem xmlns:ds="http://schemas.openxmlformats.org/officeDocument/2006/customXml" ds:itemID="{F132E92B-1473-4185-A25E-1A037D4C0A35}">
   <ds:schemaRefs>
     <ds:schemaRef ds:uri="http://schemas.microsoft.com/office/2006/metadata/contentType"/>
@@ -12003,8 +12582,16 @@
 </ds:datastoreItem>
 </file>
 
+<file path=customXml/itemProps3.xml><?xml version="1.0" encoding="utf-8"?>
+<ds:datastoreItem xmlns:ds="http://schemas.openxmlformats.org/officeDocument/2006/customXml" ds:itemID="{3BE31371-DD9A-4A7B-8FEE-91C3919E3D21}">
+  <ds:schemaRefs>
+    <ds:schemaRef ds:uri="http://schemas.microsoft.com/sharepoint/v3/contenttype/forms"/>
+  </ds:schemaRefs>
+</ds:datastoreItem>
+</file>
+
 <file path=customXml/itemProps4.xml><?xml version="1.0" encoding="utf-8"?>
-<ds:datastoreItem xmlns:ds="http://schemas.openxmlformats.org/officeDocument/2006/customXml" ds:itemID="{237C93EA-D380-45D2-BCBE-AEA9F3F2F63F}">
+<ds:datastoreItem xmlns:ds="http://schemas.openxmlformats.org/officeDocument/2006/customXml" ds:itemID="{5D8DBCEE-D49D-4FB7-9770-23957AC2E07D}">
   <ds:schemaRefs>
     <ds:schemaRef ds:uri="http://schemas.openxmlformats.org/officeDocument/2006/bibliography"/>
   </ds:schemaRefs>

</xml_diff>

<commit_message>
Teamcontract deel van leo
</commit_message>
<xml_diff>
--- a/Teamcontract/Teamcontract klas V2B groep 8 v1.0.docx
+++ b/Teamcontract/Teamcontract klas V2B groep 8 v1.0.docx
@@ -1051,7 +1051,7 @@
           </mc:Choice>
           <mc:Fallback>
             <w:pict>
-              <v:shapetype w14:anchorId="3ACCAF13" id="_x0000_t75" coordsize="21600,21600" o:spt="75" o:preferrelative="t" path="m@4@5l@4@11@9@11@9@5xe" filled="f" stroked="f">
+              <v:shapetype w14:anchorId="302BC5C4" id="_x0000_t75" coordsize="21600,21600" o:spt="75" o:preferrelative="t" path="m@4@5l@4@11@9@11@9@5xe" filled="f" stroked="f">
                 <v:stroke joinstyle="miter"/>
                 <v:formulas>
                   <v:f eqn="if lineDrawn pixelLineWidth 0"/>
@@ -1600,15 +1600,7 @@
           <w:b/>
           <w:lang w:val="nl-NL"/>
         </w:rPr>
-        <w:t xml:space="preserve">Wat </w:t>
-      </w:r>
-      <w:r>
-        <w:rPr>
-          <w:rFonts w:ascii="Calibri" w:eastAsia="Times New Roman" w:hAnsi="Calibri" w:cs="Arial"/>
-          <w:b/>
-          <w:lang w:val="nl-NL"/>
-        </w:rPr>
-        <w:t>verwacht je van de samenwerking?</w:t>
+        <w:t>Wat verwacht je van de samenwerking?</w:t>
       </w:r>
     </w:p>
     <w:p>
@@ -1625,7 +1617,23 @@
           <w:rFonts w:ascii="Calibri" w:eastAsia="Times New Roman" w:hAnsi="Calibri" w:cs="Arial"/>
           <w:lang w:val="nl-NL"/>
         </w:rPr>
-        <w:t>Ik hoop dat de samenwerking goed verloopt, maar als er goed word gecommuniceerd moet dit goed komen.</w:t>
+        <w:t>Ik hoop dat de samenwerking goed verloopt, maar als er goed word</w:t>
+      </w:r>
+      <w:r>
+        <w:rPr>
+          <w:rFonts w:ascii="Calibri" w:eastAsia="Times New Roman" w:hAnsi="Calibri" w:cs="Arial"/>
+          <w:lang w:val="nl-NL"/>
+        </w:rPr>
+        <w:t>t</w:t>
+      </w:r>
+      <w:bookmarkStart w:id="1" w:name="_GoBack"/>
+      <w:bookmarkEnd w:id="1"/>
+      <w:r>
+        <w:rPr>
+          <w:rFonts w:ascii="Calibri" w:eastAsia="Times New Roman" w:hAnsi="Calibri" w:cs="Arial"/>
+          <w:lang w:val="nl-NL"/>
+        </w:rPr>
+        <w:t xml:space="preserve"> gecommuniceerd moet dit goed komen.</w:t>
       </w:r>
     </w:p>
     <w:p>
@@ -1909,7 +1917,15 @@
           <w:color w:val="000000" w:themeColor="text1"/>
           <w:lang w:val="nl-NL"/>
         </w:rPr>
-        <w:t xml:space="preserve"> (naam)</w:t>
+        <w:t xml:space="preserve"> (Leo Jenneskens</w:t>
+      </w:r>
+      <w:r>
+        <w:rPr>
+          <w:rFonts w:ascii="Calibri" w:eastAsia="Times New Roman" w:hAnsi="Calibri" w:cs="Arial"/>
+          <w:color w:val="000000" w:themeColor="text1"/>
+          <w:lang w:val="nl-NL"/>
+        </w:rPr>
+        <w:t>)</w:t>
       </w:r>
     </w:p>
     <w:p>
@@ -1933,36 +1949,422 @@
     </w:p>
     <w:p>
       <w:pPr>
-        <w:rPr>
-          <w:rFonts w:ascii="Calibri" w:eastAsia="Times New Roman" w:hAnsi="Calibri" w:cs="Times New Roman"/>
-          <w:b/>
-          <w:lang w:val="nl-NL"/>
-        </w:rPr>
-      </w:pPr>
-      <w:r>
-        <w:rPr>
-          <w:rFonts w:ascii="Calibri" w:eastAsia="Times New Roman" w:hAnsi="Calibri" w:cs="Times New Roman"/>
-          <w:b/>
-          <w:lang w:val="nl-NL"/>
-        </w:rPr>
-        <w:t>….</w:t>
-      </w:r>
-    </w:p>
-    <w:p>
-      <w:pPr>
-        <w:rPr>
-          <w:rFonts w:ascii="Calibri" w:eastAsia="Times New Roman" w:hAnsi="Calibri" w:cs="Times New Roman"/>
-          <w:b/>
-          <w:lang w:val="nl-NL"/>
-        </w:rPr>
-      </w:pPr>
-      <w:r>
-        <w:rPr>
-          <w:rFonts w:ascii="Calibri" w:eastAsia="Times New Roman" w:hAnsi="Calibri" w:cs="Times New Roman"/>
-          <w:b/>
-          <w:lang w:val="nl-NL"/>
-        </w:rPr>
-        <w:t>…</w:t>
+        <w:spacing w:after="0" w:line="240" w:lineRule="auto"/>
+        <w:jc w:val="both"/>
+        <w:rPr>
+          <w:rFonts w:ascii="Calibri" w:eastAsia="Times New Roman" w:hAnsi="Calibri" w:cs="Arial"/>
+          <w:lang w:val="nl-NL"/>
+        </w:rPr>
+      </w:pPr>
+      <w:r>
+        <w:rPr>
+          <w:rFonts w:ascii="Calibri" w:eastAsia="Times New Roman" w:hAnsi="Calibri" w:cs="Arial"/>
+          <w:lang w:val="nl-NL"/>
+        </w:rPr>
+        <w:t>een goed werkend en functionerend eind product</w:t>
+      </w:r>
+    </w:p>
+    <w:p>
+      <w:pPr>
+        <w:spacing w:after="0" w:line="240" w:lineRule="auto"/>
+        <w:jc w:val="both"/>
+        <w:rPr>
+          <w:rFonts w:ascii="Calibri" w:eastAsia="Times New Roman" w:hAnsi="Calibri" w:cs="Arial"/>
+          <w:lang w:val="nl-NL"/>
+        </w:rPr>
+      </w:pPr>
+    </w:p>
+    <w:p>
+      <w:pPr>
+        <w:spacing w:after="0" w:line="240" w:lineRule="auto"/>
+        <w:jc w:val="both"/>
+        <w:rPr>
+          <w:rFonts w:ascii="Calibri" w:eastAsia="Times New Roman" w:hAnsi="Calibri" w:cs="Arial"/>
+          <w:b/>
+          <w:lang w:val="nl-NL"/>
+        </w:rPr>
+      </w:pPr>
+      <w:r>
+        <w:rPr>
+          <w:rFonts w:ascii="Calibri" w:eastAsia="Times New Roman" w:hAnsi="Calibri" w:cs="Arial"/>
+          <w:b/>
+          <w:lang w:val="nl-NL"/>
+        </w:rPr>
+        <w:t>Wat verwacht je van de samenwerking?</w:t>
+      </w:r>
+    </w:p>
+    <w:p>
+      <w:pPr>
+        <w:spacing w:after="0" w:line="240" w:lineRule="auto"/>
+        <w:jc w:val="both"/>
+        <w:rPr>
+          <w:rFonts w:ascii="Calibri" w:eastAsia="Times New Roman" w:hAnsi="Calibri" w:cs="Arial"/>
+          <w:lang w:val="nl-NL"/>
+        </w:rPr>
+      </w:pPr>
+      <w:r>
+        <w:rPr>
+          <w:rFonts w:ascii="Calibri" w:eastAsia="Times New Roman" w:hAnsi="Calibri" w:cs="Arial"/>
+          <w:lang w:val="nl-NL"/>
+        </w:rPr>
+        <w:t xml:space="preserve">Ik hoop dat het samenwerken zonder problemen zal verlopen en dat het werk goed verdeeld kan worden en hierbij ieder teamlid zijn werk kan doen </w:t>
+      </w:r>
+    </w:p>
+    <w:p>
+      <w:pPr>
+        <w:spacing w:after="0" w:line="240" w:lineRule="auto"/>
+        <w:jc w:val="both"/>
+        <w:rPr>
+          <w:rFonts w:ascii="Calibri" w:eastAsia="Times New Roman" w:hAnsi="Calibri" w:cs="Arial"/>
+          <w:lang w:val="nl-NL"/>
+        </w:rPr>
+      </w:pPr>
+    </w:p>
+    <w:p>
+      <w:pPr>
+        <w:spacing w:after="0" w:line="240" w:lineRule="auto"/>
+        <w:jc w:val="both"/>
+        <w:rPr>
+          <w:rFonts w:ascii="Calibri" w:eastAsia="Times New Roman" w:hAnsi="Calibri" w:cs="Arial"/>
+          <w:lang w:val="nl-NL"/>
+        </w:rPr>
+      </w:pPr>
+    </w:p>
+    <w:p>
+      <w:pPr>
+        <w:spacing w:after="0" w:line="240" w:lineRule="auto"/>
+        <w:jc w:val="both"/>
+        <w:rPr>
+          <w:rFonts w:ascii="Calibri" w:eastAsia="Times New Roman" w:hAnsi="Calibri" w:cs="Arial"/>
+          <w:b/>
+          <w:lang w:val="nl-NL"/>
+        </w:rPr>
+      </w:pPr>
+      <w:r>
+        <w:rPr>
+          <w:rFonts w:ascii="Calibri" w:eastAsia="Times New Roman" w:hAnsi="Calibri" w:cs="Arial"/>
+          <w:b/>
+          <w:lang w:val="nl-NL"/>
+        </w:rPr>
+        <w:t xml:space="preserve">Wat verwacht je van je rol die je aanneemt in dit project? </w:t>
+      </w:r>
+    </w:p>
+    <w:p>
+      <w:pPr>
+        <w:spacing w:after="0" w:line="240" w:lineRule="auto"/>
+        <w:jc w:val="both"/>
+        <w:rPr>
+          <w:rFonts w:ascii="Calibri" w:eastAsia="Times New Roman" w:hAnsi="Calibri" w:cs="Arial"/>
+          <w:b/>
+          <w:lang w:val="nl-NL"/>
+        </w:rPr>
+      </w:pPr>
+    </w:p>
+    <w:p>
+      <w:pPr>
+        <w:spacing w:after="0" w:line="240" w:lineRule="auto"/>
+        <w:jc w:val="both"/>
+        <w:rPr>
+          <w:rFonts w:ascii="Calibri" w:eastAsia="Times New Roman" w:hAnsi="Calibri" w:cs="Arial"/>
+          <w:lang w:val="nl-NL"/>
+        </w:rPr>
+      </w:pPr>
+      <w:r>
+        <w:rPr>
+          <w:rFonts w:ascii="Calibri" w:eastAsia="Times New Roman" w:hAnsi="Calibri" w:cs="Arial"/>
+          <w:lang w:val="nl-NL"/>
+        </w:rPr>
+        <w:t xml:space="preserve"> Mijn rol is het beheren van de hardware en hiermee te werken. Vanzelf sprekend is het de bedoeling dat met het samenwerken ook de onderdelen samen worden gemaakt en dat het niet een samenvoeging wordt van individuele onderdelen.</w:t>
+      </w:r>
+    </w:p>
+    <w:p>
+      <w:pPr>
+        <w:spacing w:after="0" w:line="240" w:lineRule="auto"/>
+        <w:jc w:val="both"/>
+        <w:rPr>
+          <w:rFonts w:ascii="Calibri" w:eastAsia="Times New Roman" w:hAnsi="Calibri" w:cs="Arial"/>
+          <w:lang w:val="nl-NL"/>
+        </w:rPr>
+      </w:pPr>
+    </w:p>
+    <w:p>
+      <w:pPr>
+        <w:spacing w:after="0" w:line="240" w:lineRule="auto"/>
+        <w:jc w:val="both"/>
+        <w:rPr>
+          <w:rFonts w:ascii="Calibri" w:eastAsia="Times New Roman" w:hAnsi="Calibri" w:cs="Arial"/>
+          <w:b/>
+          <w:lang w:val="nl-NL"/>
+        </w:rPr>
+      </w:pPr>
+    </w:p>
+    <w:p>
+      <w:pPr>
+        <w:spacing w:after="0" w:line="240" w:lineRule="auto"/>
+        <w:jc w:val="both"/>
+        <w:rPr>
+          <w:rFonts w:ascii="Calibri" w:eastAsia="Times New Roman" w:hAnsi="Calibri" w:cs="Arial"/>
+          <w:b/>
+          <w:lang w:val="nl-NL"/>
+        </w:rPr>
+      </w:pPr>
+    </w:p>
+    <w:p>
+      <w:pPr>
+        <w:spacing w:after="0" w:line="240" w:lineRule="auto"/>
+        <w:jc w:val="both"/>
+        <w:rPr>
+          <w:rFonts w:ascii="Calibri" w:eastAsia="Times New Roman" w:hAnsi="Calibri" w:cs="Arial"/>
+          <w:b/>
+          <w:lang w:val="nl-NL"/>
+        </w:rPr>
+      </w:pPr>
+    </w:p>
+    <w:p>
+      <w:pPr>
+        <w:spacing w:after="0" w:line="240" w:lineRule="auto"/>
+        <w:jc w:val="both"/>
+        <w:rPr>
+          <w:rFonts w:ascii="Calibri" w:eastAsia="Times New Roman" w:hAnsi="Calibri" w:cs="Arial"/>
+          <w:b/>
+          <w:lang w:val="nl-NL"/>
+        </w:rPr>
+      </w:pPr>
+    </w:p>
+    <w:p>
+      <w:pPr>
+        <w:spacing w:after="0" w:line="240" w:lineRule="auto"/>
+        <w:jc w:val="both"/>
+        <w:rPr>
+          <w:rFonts w:cs="Arial"/>
+          <w:lang w:val="nl-NL"/>
+        </w:rPr>
+      </w:pPr>
+      <w:r>
+        <w:rPr>
+          <w:rFonts w:ascii="Calibri" w:eastAsia="Times New Roman" w:hAnsi="Calibri" w:cs="Arial"/>
+          <w:b/>
+          <w:lang w:val="nl-NL"/>
+        </w:rPr>
+        <w:lastRenderedPageBreak/>
+        <w:t>Hoe wil je de taken verdelen?</w:t>
+      </w:r>
+      <w:r>
+        <w:rPr>
+          <w:rFonts w:cs="Arial"/>
+          <w:b/>
+          <w:lang w:val="nl-NL"/>
+        </w:rPr>
+        <w:t xml:space="preserve"> Hoe zorg je ervoor dat dat eerlijk gebeurt?</w:t>
+      </w:r>
+    </w:p>
+    <w:p>
+      <w:pPr>
+        <w:spacing w:after="0" w:line="240" w:lineRule="auto"/>
+        <w:jc w:val="both"/>
+        <w:rPr>
+          <w:rFonts w:ascii="Calibri" w:eastAsia="Times New Roman" w:hAnsi="Calibri" w:cs="Arial"/>
+          <w:lang w:val="nl-NL"/>
+        </w:rPr>
+      </w:pPr>
+    </w:p>
+    <w:p>
+      <w:pPr>
+        <w:spacing w:after="0" w:line="240" w:lineRule="auto"/>
+        <w:jc w:val="both"/>
+        <w:rPr>
+          <w:rFonts w:ascii="Calibri" w:eastAsia="Times New Roman" w:hAnsi="Calibri" w:cs="Arial"/>
+          <w:lang w:val="nl-NL"/>
+        </w:rPr>
+      </w:pPr>
+      <w:r>
+        <w:rPr>
+          <w:rFonts w:ascii="Calibri" w:eastAsia="Times New Roman" w:hAnsi="Calibri" w:cs="Arial"/>
+          <w:lang w:val="nl-NL"/>
+        </w:rPr>
+        <w:t xml:space="preserve">Door elke dag te kijken naar wat er moet worden gedaan, wat nog afgemaakt moet worden en wat er al af is en dan de taken te verdelen en ieder zo veel mogelijk de onderdelen te laten doen die het teamlid wil maken </w:t>
+      </w:r>
+    </w:p>
+    <w:p>
+      <w:pPr>
+        <w:spacing w:after="0" w:line="240" w:lineRule="auto"/>
+        <w:jc w:val="both"/>
+        <w:rPr>
+          <w:rFonts w:ascii="Calibri" w:eastAsia="Times New Roman" w:hAnsi="Calibri" w:cs="Arial"/>
+          <w:lang w:val="nl-NL"/>
+        </w:rPr>
+      </w:pPr>
+    </w:p>
+    <w:p>
+      <w:pPr>
+        <w:spacing w:after="0" w:line="240" w:lineRule="auto"/>
+        <w:jc w:val="both"/>
+        <w:rPr>
+          <w:rFonts w:ascii="Calibri" w:eastAsia="Times New Roman" w:hAnsi="Calibri" w:cs="Arial"/>
+          <w:b/>
+          <w:lang w:val="nl-NL"/>
+        </w:rPr>
+      </w:pPr>
+      <w:r>
+        <w:rPr>
+          <w:rFonts w:ascii="Calibri" w:eastAsia="Times New Roman" w:hAnsi="Calibri" w:cs="Arial"/>
+          <w:b/>
+          <w:lang w:val="nl-NL"/>
+        </w:rPr>
+        <w:t>Moet iedereen op hetzelfde moment aanwezig zijn en werken?</w:t>
+      </w:r>
+    </w:p>
+    <w:p>
+      <w:pPr>
+        <w:spacing w:after="0" w:line="240" w:lineRule="auto"/>
+        <w:jc w:val="both"/>
+        <w:rPr>
+          <w:rFonts w:ascii="Calibri" w:eastAsia="Times New Roman" w:hAnsi="Calibri" w:cs="Arial"/>
+          <w:lang w:val="nl-NL"/>
+        </w:rPr>
+      </w:pPr>
+      <w:r>
+        <w:rPr>
+          <w:rFonts w:ascii="Calibri" w:eastAsia="Times New Roman" w:hAnsi="Calibri" w:cs="Arial"/>
+          <w:lang w:val="nl-NL"/>
+        </w:rPr>
+        <w:t>Het is de bedoeling dat ieder</w:t>
+      </w:r>
+      <w:r>
+        <w:rPr>
+          <w:rFonts w:ascii="Calibri" w:eastAsia="Times New Roman" w:hAnsi="Calibri" w:cs="Arial"/>
+          <w:lang w:val="nl-NL"/>
+        </w:rPr>
+        <w:t xml:space="preserve"> team lid zo vaak mogelijk aan</w:t>
+      </w:r>
+      <w:r>
+        <w:rPr>
+          <w:rFonts w:ascii="Calibri" w:eastAsia="Times New Roman" w:hAnsi="Calibri" w:cs="Arial"/>
+          <w:lang w:val="nl-NL"/>
+        </w:rPr>
+        <w:t xml:space="preserve">wezig is </w:t>
+      </w:r>
+      <w:r>
+        <w:rPr>
+          <w:rFonts w:ascii="Calibri" w:eastAsia="Times New Roman" w:hAnsi="Calibri" w:cs="Arial"/>
+          <w:lang w:val="nl-NL"/>
+        </w:rPr>
+        <w:t>op de afgesproken tijden, echter zijn er uitzonderingen mogelijk zoals ziekte en andere situaties</w:t>
+      </w:r>
+    </w:p>
+    <w:p>
+      <w:pPr>
+        <w:spacing w:after="0" w:line="240" w:lineRule="auto"/>
+        <w:jc w:val="both"/>
+        <w:rPr>
+          <w:rFonts w:ascii="Calibri" w:eastAsia="Times New Roman" w:hAnsi="Calibri" w:cs="Arial"/>
+          <w:b/>
+          <w:lang w:val="nl-NL"/>
+        </w:rPr>
+      </w:pPr>
+    </w:p>
+    <w:p>
+      <w:pPr>
+        <w:spacing w:after="0" w:line="240" w:lineRule="auto"/>
+        <w:jc w:val="both"/>
+        <w:rPr>
+          <w:rFonts w:ascii="Calibri" w:eastAsia="Times New Roman" w:hAnsi="Calibri" w:cs="Arial"/>
+          <w:b/>
+          <w:lang w:val="nl-NL"/>
+        </w:rPr>
+      </w:pPr>
+    </w:p>
+    <w:p>
+      <w:pPr>
+        <w:spacing w:after="0" w:line="240" w:lineRule="auto"/>
+        <w:jc w:val="both"/>
+        <w:rPr>
+          <w:rFonts w:ascii="Calibri" w:eastAsia="Times New Roman" w:hAnsi="Calibri" w:cs="Arial"/>
+          <w:b/>
+          <w:lang w:val="nl-NL"/>
+        </w:rPr>
+      </w:pPr>
+      <w:r>
+        <w:rPr>
+          <w:rFonts w:ascii="Calibri" w:eastAsia="Times New Roman" w:hAnsi="Calibri" w:cs="Arial"/>
+          <w:b/>
+          <w:lang w:val="nl-NL"/>
+        </w:rPr>
+        <w:t>Moet het vooral gezellig zijn of zakelijk?</w:t>
+      </w:r>
+    </w:p>
+    <w:p>
+      <w:pPr>
+        <w:spacing w:after="0" w:line="240" w:lineRule="auto"/>
+        <w:jc w:val="both"/>
+        <w:rPr>
+          <w:rFonts w:ascii="Calibri" w:eastAsia="Times New Roman" w:hAnsi="Calibri" w:cs="Arial"/>
+          <w:b/>
+          <w:lang w:val="nl-NL"/>
+        </w:rPr>
+      </w:pPr>
+    </w:p>
+    <w:p>
+      <w:pPr>
+        <w:spacing w:after="0" w:line="240" w:lineRule="auto"/>
+        <w:jc w:val="both"/>
+        <w:rPr>
+          <w:rFonts w:ascii="Calibri" w:eastAsia="Times New Roman" w:hAnsi="Calibri" w:cs="Arial"/>
+          <w:lang w:val="nl-NL"/>
+        </w:rPr>
+      </w:pPr>
+      <w:r>
+        <w:rPr>
+          <w:rFonts w:ascii="Calibri" w:eastAsia="Times New Roman" w:hAnsi="Calibri" w:cs="Arial"/>
+          <w:lang w:val="nl-NL"/>
+        </w:rPr>
+        <w:t xml:space="preserve"> Voor een goed werkende werk sfeer is het belangrijk dat er gezelligheid is maar er moet wel gewerkt worden om het project in goede banen aftesluiten</w:t>
+      </w:r>
+    </w:p>
+    <w:p>
+      <w:pPr>
+        <w:spacing w:after="0" w:line="240" w:lineRule="auto"/>
+        <w:jc w:val="both"/>
+        <w:rPr>
+          <w:rFonts w:ascii="Calibri" w:eastAsia="Times New Roman" w:hAnsi="Calibri" w:cs="Arial"/>
+          <w:lang w:val="nl-NL"/>
+        </w:rPr>
+      </w:pPr>
+    </w:p>
+    <w:p>
+      <w:pPr>
+        <w:spacing w:after="0" w:line="240" w:lineRule="auto"/>
+        <w:jc w:val="both"/>
+        <w:rPr>
+          <w:rFonts w:ascii="Calibri" w:eastAsia="Times New Roman" w:hAnsi="Calibri" w:cs="Arial"/>
+          <w:b/>
+          <w:lang w:val="nl-NL"/>
+        </w:rPr>
+      </w:pPr>
+      <w:r>
+        <w:rPr>
+          <w:rFonts w:ascii="Calibri" w:eastAsia="Times New Roman" w:hAnsi="Calibri" w:cs="Arial"/>
+          <w:b/>
+          <w:lang w:val="nl-NL"/>
+        </w:rPr>
+        <w:t>Voor welk cijfer ga je?</w:t>
+      </w:r>
+    </w:p>
+    <w:p>
+      <w:pPr>
+        <w:spacing w:after="0" w:line="240" w:lineRule="auto"/>
+        <w:jc w:val="both"/>
+        <w:rPr>
+          <w:rFonts w:ascii="Calibri" w:eastAsia="Times New Roman" w:hAnsi="Calibri" w:cs="Arial"/>
+          <w:lang w:val="nl-NL"/>
+        </w:rPr>
+      </w:pPr>
+      <w:r>
+        <w:rPr>
+          <w:rFonts w:ascii="Calibri" w:eastAsia="Times New Roman" w:hAnsi="Calibri" w:cs="Arial"/>
+          <w:lang w:val="nl-NL"/>
+        </w:rPr>
+        <w:t xml:space="preserve">Ik ga voor een 8 met de instelling voor hoger voor betere motivatie , maar een 7 is alsnog voldoende </w:t>
       </w:r>
     </w:p>
     <w:p>
@@ -2277,7 +2679,6 @@
         <w:rPr>
           <w:lang w:val="nl-NL"/>
         </w:rPr>
-        <w:lastRenderedPageBreak/>
         <w:t>Afspraken</w:t>
       </w:r>
     </w:p>
@@ -2875,6 +3276,7 @@
                 <w:rFonts w:ascii="Calibri" w:eastAsia="Times New Roman" w:hAnsi="Calibri" w:cs="Times New Roman"/>
                 <w:lang w:val="nl-NL"/>
               </w:rPr>
+              <w:lastRenderedPageBreak/>
               <w:t>Rik Ruttenberg</w:t>
             </w:r>
           </w:p>
@@ -3092,7 +3494,7 @@
           <w:lang w:val="nl-NL"/>
         </w:rPr>
       </w:pPr>
-      <w:bookmarkStart w:id="1" w:name="_Toc172524297"/>
+      <w:bookmarkStart w:id="2" w:name="_Toc172524297"/>
     </w:p>
     <w:p>
       <w:pPr>
@@ -3122,7 +3524,7 @@
         </w:rPr>
         <w:t>2. Communicatieafspraken</w:t>
       </w:r>
-      <w:bookmarkEnd w:id="1"/>
+      <w:bookmarkEnd w:id="2"/>
     </w:p>
     <w:p>
       <w:pPr>
@@ -3452,7 +3854,6 @@
           <w:rFonts w:ascii="Calibri" w:eastAsia="Times New Roman" w:hAnsi="Calibri" w:cs="Arial"/>
           <w:lang w:val="nl-NL"/>
         </w:rPr>
-        <w:lastRenderedPageBreak/>
         <w:t xml:space="preserve">Afwezigheid door ziekte </w:t>
       </w:r>
       <w:r>
@@ -3688,6 +4089,7 @@
           <w:b/>
           <w:lang w:val="nl-NL"/>
         </w:rPr>
+        <w:lastRenderedPageBreak/>
         <w:t>Schrijf hier de afspraken die je verder als team maak</w:t>
       </w:r>
       <w:r>
@@ -4110,6 +4512,13 @@
                 <w:lang w:val="nl-NL"/>
               </w:rPr>
             </w:pPr>
+            <w:r>
+              <w:rPr>
+                <w:rFonts w:ascii="Calibri" w:eastAsia="Times New Roman" w:hAnsi="Calibri" w:cs="Times New Roman"/>
+                <w:lang w:val="nl-NL"/>
+              </w:rPr>
+              <w:t>Aanwezig</w:t>
+            </w:r>
           </w:p>
         </w:tc>
         <w:tc>
@@ -4218,6 +4627,13 @@
                 <w:lang w:val="nl-NL"/>
               </w:rPr>
             </w:pPr>
+            <w:r>
+              <w:rPr>
+                <w:rFonts w:ascii="Calibri" w:eastAsia="Times New Roman" w:hAnsi="Calibri" w:cs="Times New Roman"/>
+                <w:lang w:val="nl-NL"/>
+              </w:rPr>
+              <w:t>Aanwezig</w:t>
+            </w:r>
           </w:p>
         </w:tc>
         <w:tc>
@@ -4326,6 +4742,13 @@
                 <w:lang w:val="nl-NL"/>
               </w:rPr>
             </w:pPr>
+            <w:r>
+              <w:rPr>
+                <w:rFonts w:ascii="Calibri" w:eastAsia="Times New Roman" w:hAnsi="Calibri" w:cs="Times New Roman"/>
+                <w:lang w:val="nl-NL"/>
+              </w:rPr>
+              <w:t>Aanwezig</w:t>
+            </w:r>
           </w:p>
         </w:tc>
         <w:tc>
@@ -4434,6 +4857,13 @@
                 <w:lang w:val="nl-NL"/>
               </w:rPr>
             </w:pPr>
+            <w:r>
+              <w:rPr>
+                <w:rFonts w:ascii="Calibri" w:eastAsia="Times New Roman" w:hAnsi="Calibri" w:cs="Times New Roman"/>
+                <w:lang w:val="nl-NL"/>
+              </w:rPr>
+              <w:t>Aanwezig</w:t>
+            </w:r>
           </w:p>
         </w:tc>
         <w:tc>
@@ -4542,6 +4972,13 @@
                 <w:lang w:val="nl-NL"/>
               </w:rPr>
             </w:pPr>
+            <w:r>
+              <w:rPr>
+                <w:rFonts w:ascii="Calibri" w:eastAsia="Times New Roman" w:hAnsi="Calibri" w:cs="Times New Roman"/>
+                <w:lang w:val="nl-NL"/>
+              </w:rPr>
+              <w:t>Aanwezig</w:t>
+            </w:r>
           </w:p>
         </w:tc>
         <w:tc>
@@ -4650,6 +5087,13 @@
                 <w:lang w:val="nl-NL"/>
               </w:rPr>
             </w:pPr>
+            <w:r>
+              <w:rPr>
+                <w:rFonts w:ascii="Calibri" w:eastAsia="Times New Roman" w:hAnsi="Calibri" w:cs="Times New Roman"/>
+                <w:lang w:val="nl-NL"/>
+              </w:rPr>
+              <w:t>Aanwezig</w:t>
+            </w:r>
           </w:p>
         </w:tc>
         <w:tc>
@@ -4758,6 +5202,13 @@
                 <w:lang w:val="nl-NL"/>
               </w:rPr>
             </w:pPr>
+            <w:r>
+              <w:rPr>
+                <w:rFonts w:ascii="Calibri" w:eastAsia="Times New Roman" w:hAnsi="Calibri" w:cs="Times New Roman"/>
+                <w:lang w:val="nl-NL"/>
+              </w:rPr>
+              <w:t>Aanwezig</w:t>
+            </w:r>
           </w:p>
         </w:tc>
         <w:tc>
@@ -4866,6 +5317,13 @@
                 <w:lang w:val="nl-NL"/>
               </w:rPr>
             </w:pPr>
+            <w:r>
+              <w:rPr>
+                <w:rFonts w:ascii="Calibri" w:eastAsia="Times New Roman" w:hAnsi="Calibri" w:cs="Times New Roman"/>
+                <w:lang w:val="nl-NL"/>
+              </w:rPr>
+              <w:t>Aanwezig</w:t>
+            </w:r>
           </w:p>
         </w:tc>
         <w:tc>
@@ -4974,6 +5432,13 @@
                 <w:lang w:val="nl-NL"/>
               </w:rPr>
             </w:pPr>
+            <w:r>
+              <w:rPr>
+                <w:rFonts w:ascii="Calibri" w:eastAsia="Times New Roman" w:hAnsi="Calibri" w:cs="Times New Roman"/>
+                <w:lang w:val="nl-NL"/>
+              </w:rPr>
+              <w:t>Aanwezig</w:t>
+            </w:r>
           </w:p>
         </w:tc>
         <w:tc>
@@ -5082,6 +5547,13 @@
                 <w:lang w:val="nl-NL"/>
               </w:rPr>
             </w:pPr>
+            <w:r>
+              <w:rPr>
+                <w:rFonts w:ascii="Calibri" w:eastAsia="Times New Roman" w:hAnsi="Calibri" w:cs="Times New Roman"/>
+                <w:lang w:val="nl-NL"/>
+              </w:rPr>
+              <w:t>Aanwezig</w:t>
+            </w:r>
           </w:p>
         </w:tc>
         <w:tc>
@@ -5116,7 +5588,6 @@
                 <w:b/>
                 <w:lang w:val="nl-NL"/>
               </w:rPr>
-              <w:lastRenderedPageBreak/>
               <w:t xml:space="preserve">Projectweek </w:t>
             </w:r>
             <w:r>
@@ -5294,6 +5765,13 @@
                 <w:lang w:val="nl-NL"/>
               </w:rPr>
             </w:pPr>
+            <w:r>
+              <w:rPr>
+                <w:rFonts w:ascii="Calibri" w:eastAsia="Times New Roman" w:hAnsi="Calibri" w:cs="Times New Roman"/>
+                <w:lang w:val="nl-NL"/>
+              </w:rPr>
+              <w:t>Aanwezig</w:t>
+            </w:r>
           </w:p>
         </w:tc>
         <w:tc>
@@ -5402,6 +5880,13 @@
                 <w:lang w:val="nl-NL"/>
               </w:rPr>
             </w:pPr>
+            <w:r>
+              <w:rPr>
+                <w:rFonts w:ascii="Calibri" w:eastAsia="Times New Roman" w:hAnsi="Calibri" w:cs="Times New Roman"/>
+                <w:lang w:val="nl-NL"/>
+              </w:rPr>
+              <w:t>Aanwezig</w:t>
+            </w:r>
           </w:p>
         </w:tc>
         <w:tc>
@@ -5510,6 +5995,13 @@
                 <w:lang w:val="nl-NL"/>
               </w:rPr>
             </w:pPr>
+            <w:r>
+              <w:rPr>
+                <w:rFonts w:ascii="Calibri" w:eastAsia="Times New Roman" w:hAnsi="Calibri" w:cs="Times New Roman"/>
+                <w:lang w:val="nl-NL"/>
+              </w:rPr>
+              <w:t>Aanwezig</w:t>
+            </w:r>
           </w:p>
         </w:tc>
         <w:tc>
@@ -5618,6 +6110,13 @@
                 <w:lang w:val="nl-NL"/>
               </w:rPr>
             </w:pPr>
+            <w:r>
+              <w:rPr>
+                <w:rFonts w:ascii="Calibri" w:eastAsia="Times New Roman" w:hAnsi="Calibri" w:cs="Times New Roman"/>
+                <w:lang w:val="nl-NL"/>
+              </w:rPr>
+              <w:t>Aanwezig</w:t>
+            </w:r>
           </w:p>
         </w:tc>
         <w:tc>
@@ -5726,6 +6225,13 @@
                 <w:lang w:val="nl-NL"/>
               </w:rPr>
             </w:pPr>
+            <w:r>
+              <w:rPr>
+                <w:rFonts w:ascii="Calibri" w:eastAsia="Times New Roman" w:hAnsi="Calibri" w:cs="Times New Roman"/>
+                <w:lang w:val="nl-NL"/>
+              </w:rPr>
+              <w:t>Aanwezig</w:t>
+            </w:r>
           </w:p>
         </w:tc>
         <w:tc>
@@ -5834,6 +6340,13 @@
                 <w:lang w:val="nl-NL"/>
               </w:rPr>
             </w:pPr>
+            <w:r>
+              <w:rPr>
+                <w:rFonts w:ascii="Calibri" w:eastAsia="Times New Roman" w:hAnsi="Calibri" w:cs="Times New Roman"/>
+                <w:lang w:val="nl-NL"/>
+              </w:rPr>
+              <w:t>Aanwezig</w:t>
+            </w:r>
           </w:p>
         </w:tc>
         <w:tc>
@@ -5942,6 +6455,13 @@
                 <w:lang w:val="nl-NL"/>
               </w:rPr>
             </w:pPr>
+            <w:r>
+              <w:rPr>
+                <w:rFonts w:ascii="Calibri" w:eastAsia="Times New Roman" w:hAnsi="Calibri" w:cs="Times New Roman"/>
+                <w:lang w:val="nl-NL"/>
+              </w:rPr>
+              <w:t>Aanwezig</w:t>
+            </w:r>
           </w:p>
         </w:tc>
         <w:tc>
@@ -6050,6 +6570,13 @@
                 <w:lang w:val="nl-NL"/>
               </w:rPr>
             </w:pPr>
+            <w:r>
+              <w:rPr>
+                <w:rFonts w:ascii="Calibri" w:eastAsia="Times New Roman" w:hAnsi="Calibri" w:cs="Times New Roman"/>
+                <w:lang w:val="nl-NL"/>
+              </w:rPr>
+              <w:t>Aanwezig</w:t>
+            </w:r>
           </w:p>
         </w:tc>
         <w:tc>
@@ -6083,6 +6610,7 @@
                 <w:rFonts w:ascii="Calibri" w:eastAsia="Times New Roman" w:hAnsi="Calibri" w:cs="Times New Roman"/>
                 <w:lang w:val="nl-NL"/>
               </w:rPr>
+              <w:lastRenderedPageBreak/>
               <w:t>Vrijdagochtend</w:t>
             </w:r>
           </w:p>
@@ -6158,6 +6686,13 @@
                 <w:lang w:val="nl-NL"/>
               </w:rPr>
             </w:pPr>
+            <w:r>
+              <w:rPr>
+                <w:rFonts w:ascii="Calibri" w:eastAsia="Times New Roman" w:hAnsi="Calibri" w:cs="Times New Roman"/>
+                <w:lang w:val="nl-NL"/>
+              </w:rPr>
+              <w:t>Aanwezig</w:t>
+            </w:r>
           </w:p>
         </w:tc>
         <w:tc>
@@ -6266,6 +6801,13 @@
                 <w:lang w:val="nl-NL"/>
               </w:rPr>
             </w:pPr>
+            <w:r>
+              <w:rPr>
+                <w:rFonts w:ascii="Calibri" w:eastAsia="Times New Roman" w:hAnsi="Calibri" w:cs="Times New Roman"/>
+                <w:lang w:val="nl-NL"/>
+              </w:rPr>
+              <w:t>Aanwezig</w:t>
+            </w:r>
           </w:p>
         </w:tc>
         <w:tc>
@@ -6470,6 +7012,13 @@
                 <w:lang w:val="nl-NL"/>
               </w:rPr>
             </w:pPr>
+            <w:r>
+              <w:rPr>
+                <w:rFonts w:ascii="Calibri" w:eastAsia="Times New Roman" w:hAnsi="Calibri" w:cs="Times New Roman"/>
+                <w:lang w:val="nl-NL"/>
+              </w:rPr>
+              <w:t>Aanwezig</w:t>
+            </w:r>
           </w:p>
         </w:tc>
         <w:tc>
@@ -6578,6 +7127,13 @@
                 <w:lang w:val="nl-NL"/>
               </w:rPr>
             </w:pPr>
+            <w:r>
+              <w:rPr>
+                <w:rFonts w:ascii="Calibri" w:eastAsia="Times New Roman" w:hAnsi="Calibri" w:cs="Times New Roman"/>
+                <w:lang w:val="nl-NL"/>
+              </w:rPr>
+              <w:t>Aanwezig</w:t>
+            </w:r>
           </w:p>
         </w:tc>
         <w:tc>
@@ -6686,6 +7242,13 @@
                 <w:lang w:val="nl-NL"/>
               </w:rPr>
             </w:pPr>
+            <w:r>
+              <w:rPr>
+                <w:rFonts w:ascii="Calibri" w:eastAsia="Times New Roman" w:hAnsi="Calibri" w:cs="Times New Roman"/>
+                <w:lang w:val="nl-NL"/>
+              </w:rPr>
+              <w:t>Aanwezig</w:t>
+            </w:r>
           </w:p>
         </w:tc>
         <w:tc>
@@ -6794,23 +7357,28 @@
                 <w:lang w:val="nl-NL"/>
               </w:rPr>
             </w:pPr>
-          </w:p>
-        </w:tc>
-        <w:tc>
-          <w:tcPr>
-            <w:tcW w:w="1701" w:type="dxa"/>
-          </w:tcPr>
-          <w:p>
-            <w:pPr>
-              <w:rPr>
-                <w:rFonts w:ascii="Calibri" w:eastAsia="Times New Roman" w:hAnsi="Calibri" w:cs="Times New Roman"/>
-                <w:lang w:val="nl-NL"/>
-              </w:rPr>
-            </w:pPr>
-          </w:p>
-        </w:tc>
-        <w:bookmarkStart w:id="2" w:name="_GoBack"/>
-        <w:bookmarkEnd w:id="2"/>
+            <w:r>
+              <w:rPr>
+                <w:rFonts w:ascii="Calibri" w:eastAsia="Times New Roman" w:hAnsi="Calibri" w:cs="Times New Roman"/>
+                <w:lang w:val="nl-NL"/>
+              </w:rPr>
+              <w:t>Aanwezig</w:t>
+            </w:r>
+          </w:p>
+        </w:tc>
+        <w:tc>
+          <w:tcPr>
+            <w:tcW w:w="1701" w:type="dxa"/>
+          </w:tcPr>
+          <w:p>
+            <w:pPr>
+              <w:rPr>
+                <w:rFonts w:ascii="Calibri" w:eastAsia="Times New Roman" w:hAnsi="Calibri" w:cs="Times New Roman"/>
+                <w:lang w:val="nl-NL"/>
+              </w:rPr>
+            </w:pPr>
+          </w:p>
+        </w:tc>
       </w:tr>
       <w:tr>
         <w:tc>
@@ -6904,6 +7472,13 @@
                 <w:lang w:val="nl-NL"/>
               </w:rPr>
             </w:pPr>
+            <w:r>
+              <w:rPr>
+                <w:rFonts w:ascii="Calibri" w:eastAsia="Times New Roman" w:hAnsi="Calibri" w:cs="Times New Roman"/>
+                <w:lang w:val="nl-NL"/>
+              </w:rPr>
+              <w:t>Aanwezig</w:t>
+            </w:r>
           </w:p>
         </w:tc>
         <w:tc>
@@ -7012,6 +7587,13 @@
                 <w:lang w:val="nl-NL"/>
               </w:rPr>
             </w:pPr>
+            <w:r>
+              <w:rPr>
+                <w:rFonts w:ascii="Calibri" w:eastAsia="Times New Roman" w:hAnsi="Calibri" w:cs="Times New Roman"/>
+                <w:lang w:val="nl-NL"/>
+              </w:rPr>
+              <w:t>Aanwezig</w:t>
+            </w:r>
           </w:p>
         </w:tc>
         <w:tc>
@@ -7120,6 +7702,13 @@
                 <w:lang w:val="nl-NL"/>
               </w:rPr>
             </w:pPr>
+            <w:r>
+              <w:rPr>
+                <w:rFonts w:ascii="Calibri" w:eastAsia="Times New Roman" w:hAnsi="Calibri" w:cs="Times New Roman"/>
+                <w:lang w:val="nl-NL"/>
+              </w:rPr>
+              <w:t>Aanwezig</w:t>
+            </w:r>
           </w:p>
         </w:tc>
         <w:tc>
@@ -7228,6 +7817,13 @@
                 <w:lang w:val="nl-NL"/>
               </w:rPr>
             </w:pPr>
+            <w:r>
+              <w:rPr>
+                <w:rFonts w:ascii="Calibri" w:eastAsia="Times New Roman" w:hAnsi="Calibri" w:cs="Times New Roman"/>
+                <w:lang w:val="nl-NL"/>
+              </w:rPr>
+              <w:t>Aanwezig</w:t>
+            </w:r>
           </w:p>
         </w:tc>
         <w:tc>
@@ -7336,6 +7932,13 @@
                 <w:lang w:val="nl-NL"/>
               </w:rPr>
             </w:pPr>
+            <w:r>
+              <w:rPr>
+                <w:rFonts w:ascii="Calibri" w:eastAsia="Times New Roman" w:hAnsi="Calibri" w:cs="Times New Roman"/>
+                <w:lang w:val="nl-NL"/>
+              </w:rPr>
+              <w:t>Aanwezig</w:t>
+            </w:r>
           </w:p>
         </w:tc>
         <w:tc>
@@ -7444,6 +8047,13 @@
                 <w:lang w:val="nl-NL"/>
               </w:rPr>
             </w:pPr>
+            <w:r>
+              <w:rPr>
+                <w:rFonts w:ascii="Calibri" w:eastAsia="Times New Roman" w:hAnsi="Calibri" w:cs="Times New Roman"/>
+                <w:lang w:val="nl-NL"/>
+              </w:rPr>
+              <w:t>Aanwezig</w:t>
+            </w:r>
           </w:p>
         </w:tc>
         <w:tc>
@@ -7559,6 +8169,13 @@
                 <w:lang w:val="nl-NL"/>
               </w:rPr>
             </w:pPr>
+            <w:r>
+              <w:rPr>
+                <w:rFonts w:ascii="Calibri" w:eastAsia="Times New Roman" w:hAnsi="Calibri" w:cs="Times New Roman"/>
+                <w:lang w:val="nl-NL"/>
+              </w:rPr>
+              <w:t>Aanwezig</w:t>
+            </w:r>
           </w:p>
         </w:tc>
         <w:tc>
@@ -7606,221 +8223,221 @@
           <w:bCs/>
           <w:lang w:val="nl-NL"/>
         </w:rPr>
+        <w:t xml:space="preserve">5. </w:t>
+      </w:r>
+      <w:r>
+        <w:rPr>
+          <w:rFonts w:ascii="Calibri" w:eastAsia="Times New Roman" w:hAnsi="Calibri" w:cs="Times New Roman"/>
+          <w:b/>
+          <w:bCs/>
+          <w:lang w:val="nl-NL"/>
+        </w:rPr>
+        <w:t>Repository</w:t>
+      </w:r>
+      <w:r>
+        <w:rPr>
+          <w:rFonts w:ascii="Calibri" w:eastAsia="Times New Roman" w:hAnsi="Calibri" w:cs="Times New Roman"/>
+          <w:lang w:val="nl-NL"/>
+        </w:rPr>
+        <w:t xml:space="preserve"> </w:t>
+      </w:r>
+    </w:p>
+    <w:p>
+      <w:pPr>
+        <w:rPr>
+          <w:rFonts w:ascii="Calibri" w:eastAsia="Times New Roman" w:hAnsi="Calibri" w:cs="Times New Roman"/>
+          <w:lang w:val="nl-NL"/>
+        </w:rPr>
+      </w:pPr>
+      <w:r>
+        <w:rPr>
+          <w:rFonts w:ascii="Calibri" w:eastAsia="Times New Roman" w:hAnsi="Calibri" w:cs="Times New Roman"/>
+          <w:lang w:val="nl-NL"/>
+        </w:rPr>
+        <w:t xml:space="preserve">Wijs een </w:t>
+      </w:r>
+      <w:r>
+        <w:rPr>
+          <w:rFonts w:ascii="Calibri" w:eastAsia="Times New Roman" w:hAnsi="Calibri" w:cs="Times New Roman"/>
+          <w:lang w:val="nl-NL"/>
+        </w:rPr>
+        <w:t>groepslid</w:t>
+      </w:r>
+      <w:r>
+        <w:rPr>
+          <w:rFonts w:ascii="Calibri" w:eastAsia="Times New Roman" w:hAnsi="Calibri" w:cs="Times New Roman"/>
+          <w:lang w:val="nl-NL"/>
+        </w:rPr>
+        <w:t xml:space="preserve"> aan dat</w:t>
+      </w:r>
+      <w:r>
+        <w:rPr>
+          <w:rFonts w:ascii="Calibri" w:eastAsia="Times New Roman" w:hAnsi="Calibri" w:cs="Times New Roman"/>
+          <w:lang w:val="nl-NL"/>
+        </w:rPr>
+        <w:t xml:space="preserve"> verantwoordelijk </w:t>
+      </w:r>
+      <w:r>
+        <w:rPr>
+          <w:rFonts w:ascii="Calibri" w:eastAsia="Times New Roman" w:hAnsi="Calibri" w:cs="Times New Roman"/>
+          <w:lang w:val="nl-NL"/>
+        </w:rPr>
+        <w:t xml:space="preserve">is </w:t>
+      </w:r>
+      <w:r>
+        <w:rPr>
+          <w:rFonts w:ascii="Calibri" w:eastAsia="Times New Roman" w:hAnsi="Calibri" w:cs="Times New Roman"/>
+          <w:lang w:val="nl-NL"/>
+        </w:rPr>
+        <w:t xml:space="preserve">voor het up-to-date en compleet houden van </w:t>
+      </w:r>
+      <w:r>
+        <w:rPr>
+          <w:rFonts w:ascii="Calibri" w:eastAsia="Times New Roman" w:hAnsi="Calibri" w:cs="Times New Roman"/>
+          <w:lang w:val="nl-NL"/>
+        </w:rPr>
+        <w:t>de repository</w:t>
+      </w:r>
+      <w:r>
+        <w:rPr>
+          <w:rFonts w:ascii="Calibri" w:eastAsia="Times New Roman" w:hAnsi="Calibri" w:cs="Times New Roman"/>
+          <w:lang w:val="nl-NL"/>
+        </w:rPr>
+        <w:t>.</w:t>
+      </w:r>
+      <w:r>
+        <w:rPr>
+          <w:rFonts w:ascii="Calibri" w:eastAsia="Times New Roman" w:hAnsi="Calibri" w:cs="Times New Roman"/>
+          <w:lang w:val="nl-NL"/>
+        </w:rPr>
+        <w:t xml:space="preserve"> Dit groepslid kan anderen aanspreken als </w:t>
+      </w:r>
+      <w:r>
+        <w:rPr>
+          <w:rFonts w:ascii="Calibri" w:eastAsia="Times New Roman" w:hAnsi="Calibri" w:cs="Times New Roman"/>
+          <w:lang w:val="nl-NL"/>
+        </w:rPr>
+        <w:t>de repository</w:t>
+      </w:r>
+      <w:r>
+        <w:rPr>
+          <w:rFonts w:ascii="Calibri" w:eastAsia="Times New Roman" w:hAnsi="Calibri" w:cs="Times New Roman"/>
+          <w:lang w:val="nl-NL"/>
+        </w:rPr>
+        <w:t xml:space="preserve"> niet compleet is. </w:t>
+      </w:r>
+    </w:p>
+    <w:p>
+      <w:pPr>
+        <w:rPr>
+          <w:rFonts w:ascii="Calibri" w:eastAsia="Times New Roman" w:hAnsi="Calibri" w:cs="Times New Roman"/>
+          <w:b/>
+          <w:lang w:val="nl-NL"/>
+        </w:rPr>
+      </w:pPr>
+      <w:r>
+        <w:rPr>
+          <w:rFonts w:ascii="Calibri" w:eastAsia="Times New Roman" w:hAnsi="Calibri" w:cs="Times New Roman"/>
+          <w:b/>
+          <w:lang w:val="nl-NL"/>
+        </w:rPr>
+        <w:t>Verantwoordelijke:</w:t>
+      </w:r>
+      <w:r>
+        <w:rPr>
+          <w:rFonts w:ascii="Calibri" w:eastAsia="Times New Roman" w:hAnsi="Calibri" w:cs="Times New Roman"/>
+          <w:b/>
+          <w:lang w:val="nl-NL"/>
+        </w:rPr>
+        <w:t xml:space="preserve"> Jip Galema</w:t>
+      </w:r>
+    </w:p>
+    <w:p>
+      <w:pPr>
+        <w:rPr>
+          <w:rFonts w:ascii="Calibri" w:eastAsia="Times New Roman" w:hAnsi="Calibri" w:cs="Times New Roman"/>
+          <w:lang w:val="nl-NL"/>
+        </w:rPr>
+      </w:pPr>
+    </w:p>
+    <w:p>
+      <w:pPr>
+        <w:rPr>
+          <w:rFonts w:ascii="Calibri" w:eastAsia="Times New Roman" w:hAnsi="Calibri" w:cs="Times New Roman"/>
+          <w:b/>
+          <w:lang w:val="nl-NL"/>
+        </w:rPr>
+      </w:pPr>
+      <w:r>
+        <w:rPr>
+          <w:rFonts w:ascii="Calibri" w:eastAsia="Times New Roman" w:hAnsi="Calibri" w:cs="Times New Roman"/>
+          <w:b/>
+          <w:lang w:val="nl-NL"/>
+        </w:rPr>
+        <w:t>6. Projectrollen definieren.</w:t>
+      </w:r>
+    </w:p>
+    <w:p>
+      <w:pPr>
+        <w:rPr>
+          <w:rFonts w:ascii="Calibri" w:eastAsia="Times New Roman" w:hAnsi="Calibri" w:cs="Times New Roman"/>
+          <w:lang w:val="nl-NL"/>
+        </w:rPr>
+      </w:pPr>
+      <w:r>
+        <w:rPr>
+          <w:rFonts w:ascii="Calibri" w:eastAsia="Times New Roman" w:hAnsi="Calibri" w:cs="Times New Roman"/>
+          <w:lang w:val="nl-NL"/>
+        </w:rPr>
+        <w:t>Bedenk voor elk teamlid minstens één rol of verantwoordelijkheid. Motiveer de keuze van het teamlid voor de rol.</w:t>
+      </w:r>
+    </w:p>
+    <w:p>
+      <w:pPr>
+        <w:rPr>
+          <w:rFonts w:ascii="Calibri" w:eastAsia="Times New Roman" w:hAnsi="Calibri" w:cs="Times New Roman"/>
+          <w:lang w:val="nl-NL"/>
+        </w:rPr>
+      </w:pPr>
+      <w:r>
+        <w:rPr>
+          <w:rFonts w:ascii="Calibri" w:eastAsia="Times New Roman" w:hAnsi="Calibri" w:cs="Times New Roman"/>
+          <w:lang w:val="nl-NL"/>
+        </w:rPr>
+        <w:t>Jip galema: teamleider en github repository</w:t>
+      </w:r>
+      <w:r>
+        <w:rPr>
+          <w:rFonts w:ascii="Calibri" w:eastAsia="Times New Roman" w:hAnsi="Calibri" w:cs="Times New Roman"/>
+          <w:lang w:val="nl-NL"/>
+        </w:rPr>
+        <w:t xml:space="preserve"> verantwoordelijke</w:t>
+      </w:r>
+    </w:p>
+    <w:p>
+      <w:pPr>
+        <w:rPr>
+          <w:rFonts w:ascii="Calibri" w:eastAsia="Times New Roman" w:hAnsi="Calibri" w:cs="Times New Roman"/>
+        </w:rPr>
+      </w:pPr>
+      <w:r>
+        <w:rPr>
+          <w:rFonts w:ascii="Calibri" w:eastAsia="Times New Roman" w:hAnsi="Calibri" w:cs="Times New Roman"/>
+        </w:rPr>
+        <w:t>Tim IJntema: C++ support</w:t>
+      </w:r>
+    </w:p>
+    <w:p>
+      <w:pPr>
+        <w:rPr>
+          <w:rFonts w:ascii="Calibri" w:eastAsia="Times New Roman" w:hAnsi="Calibri" w:cs="Times New Roman"/>
+        </w:rPr>
+      </w:pPr>
+      <w:r>
+        <w:rPr>
+          <w:rFonts w:ascii="Calibri" w:eastAsia="Times New Roman" w:hAnsi="Calibri" w:cs="Times New Roman"/>
+        </w:rPr>
         <w:lastRenderedPageBreak/>
-        <w:t xml:space="preserve">5. </w:t>
-      </w:r>
-      <w:r>
-        <w:rPr>
-          <w:rFonts w:ascii="Calibri" w:eastAsia="Times New Roman" w:hAnsi="Calibri" w:cs="Times New Roman"/>
-          <w:b/>
-          <w:bCs/>
-          <w:lang w:val="nl-NL"/>
-        </w:rPr>
-        <w:t>Repository</w:t>
-      </w:r>
-      <w:r>
-        <w:rPr>
-          <w:rFonts w:ascii="Calibri" w:eastAsia="Times New Roman" w:hAnsi="Calibri" w:cs="Times New Roman"/>
-          <w:lang w:val="nl-NL"/>
-        </w:rPr>
-        <w:t xml:space="preserve"> </w:t>
-      </w:r>
-    </w:p>
-    <w:p>
-      <w:pPr>
-        <w:rPr>
-          <w:rFonts w:ascii="Calibri" w:eastAsia="Times New Roman" w:hAnsi="Calibri" w:cs="Times New Roman"/>
-          <w:lang w:val="nl-NL"/>
-        </w:rPr>
-      </w:pPr>
-      <w:r>
-        <w:rPr>
-          <w:rFonts w:ascii="Calibri" w:eastAsia="Times New Roman" w:hAnsi="Calibri" w:cs="Times New Roman"/>
-          <w:lang w:val="nl-NL"/>
-        </w:rPr>
-        <w:t xml:space="preserve">Wijs een </w:t>
-      </w:r>
-      <w:r>
-        <w:rPr>
-          <w:rFonts w:ascii="Calibri" w:eastAsia="Times New Roman" w:hAnsi="Calibri" w:cs="Times New Roman"/>
-          <w:lang w:val="nl-NL"/>
-        </w:rPr>
-        <w:t>groepslid</w:t>
-      </w:r>
-      <w:r>
-        <w:rPr>
-          <w:rFonts w:ascii="Calibri" w:eastAsia="Times New Roman" w:hAnsi="Calibri" w:cs="Times New Roman"/>
-          <w:lang w:val="nl-NL"/>
-        </w:rPr>
-        <w:t xml:space="preserve"> aan dat</w:t>
-      </w:r>
-      <w:r>
-        <w:rPr>
-          <w:rFonts w:ascii="Calibri" w:eastAsia="Times New Roman" w:hAnsi="Calibri" w:cs="Times New Roman"/>
-          <w:lang w:val="nl-NL"/>
-        </w:rPr>
-        <w:t xml:space="preserve"> verantwoordelijk </w:t>
-      </w:r>
-      <w:r>
-        <w:rPr>
-          <w:rFonts w:ascii="Calibri" w:eastAsia="Times New Roman" w:hAnsi="Calibri" w:cs="Times New Roman"/>
-          <w:lang w:val="nl-NL"/>
-        </w:rPr>
-        <w:t xml:space="preserve">is </w:t>
-      </w:r>
-      <w:r>
-        <w:rPr>
-          <w:rFonts w:ascii="Calibri" w:eastAsia="Times New Roman" w:hAnsi="Calibri" w:cs="Times New Roman"/>
-          <w:lang w:val="nl-NL"/>
-        </w:rPr>
-        <w:t xml:space="preserve">voor het up-to-date en compleet houden van </w:t>
-      </w:r>
-      <w:r>
-        <w:rPr>
-          <w:rFonts w:ascii="Calibri" w:eastAsia="Times New Roman" w:hAnsi="Calibri" w:cs="Times New Roman"/>
-          <w:lang w:val="nl-NL"/>
-        </w:rPr>
-        <w:t>de repository</w:t>
-      </w:r>
-      <w:r>
-        <w:rPr>
-          <w:rFonts w:ascii="Calibri" w:eastAsia="Times New Roman" w:hAnsi="Calibri" w:cs="Times New Roman"/>
-          <w:lang w:val="nl-NL"/>
-        </w:rPr>
-        <w:t>.</w:t>
-      </w:r>
-      <w:r>
-        <w:rPr>
-          <w:rFonts w:ascii="Calibri" w:eastAsia="Times New Roman" w:hAnsi="Calibri" w:cs="Times New Roman"/>
-          <w:lang w:val="nl-NL"/>
-        </w:rPr>
-        <w:t xml:space="preserve"> Dit groepslid kan anderen aanspreken als </w:t>
-      </w:r>
-      <w:r>
-        <w:rPr>
-          <w:rFonts w:ascii="Calibri" w:eastAsia="Times New Roman" w:hAnsi="Calibri" w:cs="Times New Roman"/>
-          <w:lang w:val="nl-NL"/>
-        </w:rPr>
-        <w:t>de repository</w:t>
-      </w:r>
-      <w:r>
-        <w:rPr>
-          <w:rFonts w:ascii="Calibri" w:eastAsia="Times New Roman" w:hAnsi="Calibri" w:cs="Times New Roman"/>
-          <w:lang w:val="nl-NL"/>
-        </w:rPr>
-        <w:t xml:space="preserve"> niet compleet is. </w:t>
-      </w:r>
-    </w:p>
-    <w:p>
-      <w:pPr>
-        <w:rPr>
-          <w:rFonts w:ascii="Calibri" w:eastAsia="Times New Roman" w:hAnsi="Calibri" w:cs="Times New Roman"/>
-          <w:b/>
-          <w:lang w:val="nl-NL"/>
-        </w:rPr>
-      </w:pPr>
-      <w:r>
-        <w:rPr>
-          <w:rFonts w:ascii="Calibri" w:eastAsia="Times New Roman" w:hAnsi="Calibri" w:cs="Times New Roman"/>
-          <w:b/>
-          <w:lang w:val="nl-NL"/>
-        </w:rPr>
-        <w:t>Verantwoordelijke:</w:t>
-      </w:r>
-      <w:r>
-        <w:rPr>
-          <w:rFonts w:ascii="Calibri" w:eastAsia="Times New Roman" w:hAnsi="Calibri" w:cs="Times New Roman"/>
-          <w:b/>
-          <w:lang w:val="nl-NL"/>
-        </w:rPr>
-        <w:t xml:space="preserve"> Jip Galema</w:t>
-      </w:r>
-    </w:p>
-    <w:p>
-      <w:pPr>
-        <w:rPr>
-          <w:rFonts w:ascii="Calibri" w:eastAsia="Times New Roman" w:hAnsi="Calibri" w:cs="Times New Roman"/>
-          <w:lang w:val="nl-NL"/>
-        </w:rPr>
-      </w:pPr>
-    </w:p>
-    <w:p>
-      <w:pPr>
-        <w:rPr>
-          <w:rFonts w:ascii="Calibri" w:eastAsia="Times New Roman" w:hAnsi="Calibri" w:cs="Times New Roman"/>
-          <w:b/>
-          <w:lang w:val="nl-NL"/>
-        </w:rPr>
-      </w:pPr>
-      <w:r>
-        <w:rPr>
-          <w:rFonts w:ascii="Calibri" w:eastAsia="Times New Roman" w:hAnsi="Calibri" w:cs="Times New Roman"/>
-          <w:b/>
-          <w:lang w:val="nl-NL"/>
-        </w:rPr>
-        <w:t>6. Projectrollen definieren.</w:t>
-      </w:r>
-    </w:p>
-    <w:p>
-      <w:pPr>
-        <w:rPr>
-          <w:rFonts w:ascii="Calibri" w:eastAsia="Times New Roman" w:hAnsi="Calibri" w:cs="Times New Roman"/>
-          <w:lang w:val="nl-NL"/>
-        </w:rPr>
-      </w:pPr>
-      <w:r>
-        <w:rPr>
-          <w:rFonts w:ascii="Calibri" w:eastAsia="Times New Roman" w:hAnsi="Calibri" w:cs="Times New Roman"/>
-          <w:lang w:val="nl-NL"/>
-        </w:rPr>
-        <w:t>Bedenk voor elk teamlid minstens één rol of verantwoordelijkheid. Motiveer de keuze van het teamlid voor de rol.</w:t>
-      </w:r>
-    </w:p>
-    <w:p>
-      <w:pPr>
-        <w:rPr>
-          <w:rFonts w:ascii="Calibri" w:eastAsia="Times New Roman" w:hAnsi="Calibri" w:cs="Times New Roman"/>
-          <w:lang w:val="nl-NL"/>
-        </w:rPr>
-      </w:pPr>
-      <w:r>
-        <w:rPr>
-          <w:rFonts w:ascii="Calibri" w:eastAsia="Times New Roman" w:hAnsi="Calibri" w:cs="Times New Roman"/>
-          <w:lang w:val="nl-NL"/>
-        </w:rPr>
-        <w:t>Jip galema: teamleider en github repository</w:t>
-      </w:r>
-      <w:r>
-        <w:rPr>
-          <w:rFonts w:ascii="Calibri" w:eastAsia="Times New Roman" w:hAnsi="Calibri" w:cs="Times New Roman"/>
-          <w:lang w:val="nl-NL"/>
-        </w:rPr>
-        <w:t xml:space="preserve"> verantwoordelijke</w:t>
-      </w:r>
-    </w:p>
-    <w:p>
-      <w:pPr>
-        <w:rPr>
-          <w:rFonts w:ascii="Calibri" w:eastAsia="Times New Roman" w:hAnsi="Calibri" w:cs="Times New Roman"/>
-        </w:rPr>
-      </w:pPr>
-      <w:r>
-        <w:rPr>
-          <w:rFonts w:ascii="Calibri" w:eastAsia="Times New Roman" w:hAnsi="Calibri" w:cs="Times New Roman"/>
-        </w:rPr>
-        <w:t>Tim IJntema: C++ support</w:t>
-      </w:r>
-    </w:p>
-    <w:p>
-      <w:pPr>
-        <w:rPr>
-          <w:rFonts w:ascii="Calibri" w:eastAsia="Times New Roman" w:hAnsi="Calibri" w:cs="Times New Roman"/>
-        </w:rPr>
-      </w:pPr>
-      <w:r>
-        <w:rPr>
-          <w:rFonts w:ascii="Calibri" w:eastAsia="Times New Roman" w:hAnsi="Calibri" w:cs="Times New Roman"/>
-        </w:rPr>
         <w:t>Leo Jeneskens: Hardware specialist</w:t>
       </w:r>
     </w:p>
@@ -7994,7 +8611,7 @@
           </mc:Choice>
           <mc:Fallback>
             <w:pict>
-              <v:shape w14:anchorId="1E477C10" id="Inkt 20" o:spid="_x0000_s1026" type="#_x0000_t75" style="position:absolute;margin-left:55.05pt;margin-top:18.3pt;width:2.1pt;height:1.8pt;z-index:251674624;visibility:visible;mso-wrap-style:square;mso-wrap-distance-left:9pt;mso-wrap-distance-top:0;mso-wrap-distance-right:9pt;mso-wrap-distance-bottom:0;mso-position-horizontal:absolute;mso-position-horizontal-relative:text;mso-position-vertical:absolute;mso-position-vertical-relative:text" o:gfxdata="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">
+              <v:shape w14:anchorId="0E3EAB95" id="Inkt 20" o:spid="_x0000_s1026" type="#_x0000_t75" style="position:absolute;margin-left:55.05pt;margin-top:18.3pt;width:2.1pt;height:1.8pt;z-index:251674624;visibility:visible;mso-wrap-style:square;mso-wrap-distance-left:9pt;mso-wrap-distance-top:0;mso-wrap-distance-right:9pt;mso-wrap-distance-bottom:0;mso-position-horizontal:absolute;mso-position-horizontal-relative:text;mso-position-vertical:absolute;mso-position-vertical-relative:text" o:gfxdata="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">
                 <v:imagedata r:id="rId14" o:title=""/>
               </v:shape>
             </w:pict>
@@ -8041,7 +8658,7 @@
           </mc:Choice>
           <mc:Fallback>
             <w:pict>
-              <v:shape w14:anchorId="33586D26" id="Inkt 19" o:spid="_x0000_s1026" type="#_x0000_t75" style="position:absolute;margin-left:45.7pt;margin-top:23.2pt;width:1.4pt;height:.75pt;z-index:251673600;visibility:visible;mso-wrap-style:square;mso-wrap-distance-left:9pt;mso-wrap-distance-top:0;mso-wrap-distance-right:9pt;mso-wrap-distance-bottom:0;mso-position-horizontal:absolute;mso-position-horizontal-relative:text;mso-position-vertical:absolute;mso-position-vertical-relative:text" o:gfxdata="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">
+              <v:shape w14:anchorId="33379AF3" id="Inkt 19" o:spid="_x0000_s1026" type="#_x0000_t75" style="position:absolute;margin-left:45.7pt;margin-top:23.2pt;width:1.4pt;height:.75pt;z-index:251673600;visibility:visible;mso-wrap-style:square;mso-wrap-distance-left:9pt;mso-wrap-distance-top:0;mso-wrap-distance-right:9pt;mso-wrap-distance-bottom:0;mso-position-horizontal:absolute;mso-position-horizontal-relative:text;mso-position-vertical:absolute;mso-position-vertical-relative:text" o:gfxdata="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">
                 <v:imagedata r:id="rId16" o:title=""/>
               </v:shape>
             </w:pict>
@@ -8117,7 +8734,7 @@
           </mc:Choice>
           <mc:Fallback>
             <w:pict>
-              <v:shape w14:anchorId="6312D255" id="Inkt 21" o:spid="_x0000_s1026" type="#_x0000_t75" style="position:absolute;margin-left:18.6pt;margin-top:10.35pt;width:168.25pt;height:17.95pt;z-index:251675648;visibility:visible;mso-wrap-style:square;mso-wrap-distance-left:9pt;mso-wrap-distance-top:0;mso-wrap-distance-right:9pt;mso-wrap-distance-bottom:0;mso-position-horizontal:absolute;mso-position-horizontal-relative:text;mso-position-vertical:absolute;mso-position-vertical-relative:text" o:gfxdata="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">
+              <v:shape w14:anchorId="3489CC8B" id="Inkt 21" o:spid="_x0000_s1026" type="#_x0000_t75" style="position:absolute;margin-left:18.6pt;margin-top:10.35pt;width:168.25pt;height:17.95pt;z-index:251675648;visibility:visible;mso-wrap-style:square;mso-wrap-distance-left:9pt;mso-wrap-distance-top:0;mso-wrap-distance-right:9pt;mso-wrap-distance-bottom:0;mso-position-horizontal:absolute;mso-position-horizontal-relative:text;mso-position-vertical:absolute;mso-position-vertical-relative:text" o:gfxdata="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">
                 <v:imagedata r:id="rId18" o:title=""/>
               </v:shape>
             </w:pict>
@@ -8164,7 +8781,7 @@
           </mc:Choice>
           <mc:Fallback>
             <w:pict>
-              <v:shape w14:anchorId="54CB1E2B" id="Inkt 18" o:spid="_x0000_s1026" type="#_x0000_t75" style="position:absolute;margin-left:41.85pt;margin-top:-3.2pt;width:118.45pt;height:28.8pt;z-index:251672576;visibility:visible;mso-wrap-style:square;mso-wrap-distance-left:9pt;mso-wrap-distance-top:0;mso-wrap-distance-right:9pt;mso-wrap-distance-bottom:0;mso-position-horizontal:absolute;mso-position-horizontal-relative:text;mso-position-vertical:absolute;mso-position-vertical-relative:text" o:gfxdata="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">
+              <v:shape w14:anchorId="53657D08" id="Inkt 18" o:spid="_x0000_s1026" type="#_x0000_t75" style="position:absolute;margin-left:41.85pt;margin-top:-3.2pt;width:118.45pt;height:28.8pt;z-index:251672576;visibility:visible;mso-wrap-style:square;mso-wrap-distance-left:9pt;mso-wrap-distance-top:0;mso-wrap-distance-right:9pt;mso-wrap-distance-bottom:0;mso-position-horizontal:absolute;mso-position-horizontal-relative:text;mso-position-vertical:absolute;mso-position-vertical-relative:text" o:gfxdata="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">
                 <v:imagedata r:id="rId20" o:title=""/>
               </v:shape>
             </w:pict>
@@ -8211,7 +8828,7 @@
           </mc:Choice>
           <mc:Fallback>
             <w:pict>
-              <v:shape w14:anchorId="7C1A4CD8" id="Inkt 17" o:spid="_x0000_s1026" type="#_x0000_t75" style="position:absolute;margin-left:35.2pt;margin-top:9.85pt;width:4.8pt;height:5.85pt;z-index:251671552;visibility:visible;mso-wrap-style:square;mso-wrap-distance-left:9pt;mso-wrap-distance-top:0;mso-wrap-distance-right:9pt;mso-wrap-distance-bottom:0;mso-position-horizontal:absolute;mso-position-horizontal-relative:text;mso-position-vertical:absolute;mso-position-vertical-relative:text" o:gfxdata="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">
+              <v:shape w14:anchorId="09659DF3" id="Inkt 17" o:spid="_x0000_s1026" type="#_x0000_t75" style="position:absolute;margin-left:35.2pt;margin-top:9.85pt;width:4.8pt;height:5.85pt;z-index:251671552;visibility:visible;mso-wrap-style:square;mso-wrap-distance-left:9pt;mso-wrap-distance-top:0;mso-wrap-distance-right:9pt;mso-wrap-distance-bottom:0;mso-position-horizontal:absolute;mso-position-horizontal-relative:text;mso-position-vertical:absolute;mso-position-vertical-relative:text" o:gfxdata="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">
                 <v:imagedata r:id="rId22" o:title=""/>
               </v:shape>
             </w:pict>
@@ -8258,7 +8875,7 @@
           </mc:Choice>
           <mc:Fallback>
             <w:pict>
-              <v:shape w14:anchorId="151D1A70" id="Inkt 16" o:spid="_x0000_s1026" type="#_x0000_t75" style="position:absolute;margin-left:24.85pt;margin-top:9.45pt;width:5.85pt;height:6.2pt;z-index:251670528;visibility:visible;mso-wrap-style:square;mso-wrap-distance-left:9pt;mso-wrap-distance-top:0;mso-wrap-distance-right:9pt;mso-wrap-distance-bottom:0;mso-position-horizontal:absolute;mso-position-horizontal-relative:text;mso-position-vertical:absolute;mso-position-vertical-relative:text" o:gfxdata="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">
+              <v:shape w14:anchorId="3F924927" id="Inkt 16" o:spid="_x0000_s1026" type="#_x0000_t75" style="position:absolute;margin-left:24.85pt;margin-top:9.45pt;width:5.85pt;height:6.2pt;z-index:251670528;visibility:visible;mso-wrap-style:square;mso-wrap-distance-left:9pt;mso-wrap-distance-top:0;mso-wrap-distance-right:9pt;mso-wrap-distance-bottom:0;mso-position-horizontal:absolute;mso-position-horizontal-relative:text;mso-position-vertical:absolute;mso-position-vertical-relative:text" o:gfxdata="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">
                 <v:imagedata r:id="rId24" o:title=""/>
               </v:shape>
             </w:pict>
@@ -8305,7 +8922,7 @@
           </mc:Choice>
           <mc:Fallback>
             <w:pict>
-              <v:shape w14:anchorId="4C301E14" id="Inkt 15" o:spid="_x0000_s1026" type="#_x0000_t75" style="position:absolute;margin-left:10.45pt;margin-top:-1.65pt;width:26.75pt;height:10.45pt;z-index:251669504;visibility:visible;mso-wrap-style:square;mso-wrap-distance-left:9pt;mso-wrap-distance-top:0;mso-wrap-distance-right:9pt;mso-wrap-distance-bottom:0;mso-position-horizontal:absolute;mso-position-horizontal-relative:text;mso-position-vertical:absolute;mso-position-vertical-relative:text" o:gfxdata="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">
+              <v:shape w14:anchorId="0203A0A8" id="Inkt 15" o:spid="_x0000_s1026" type="#_x0000_t75" style="position:absolute;margin-left:10.45pt;margin-top:-1.65pt;width:26.75pt;height:10.45pt;z-index:251669504;visibility:visible;mso-wrap-style:square;mso-wrap-distance-left:9pt;mso-wrap-distance-top:0;mso-wrap-distance-right:9pt;mso-wrap-distance-bottom:0;mso-position-horizontal:absolute;mso-position-horizontal-relative:text;mso-position-vertical:absolute;mso-position-vertical-relative:text" o:gfxdata="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">
                 <v:imagedata r:id="rId26" o:title=""/>
               </v:shape>
             </w:pict>
@@ -8397,7 +9014,7 @@
           </mc:Choice>
           <mc:Fallback>
             <w:pict>
-              <v:shape w14:anchorId="2480B45C" id="Inkt 9" o:spid="_x0000_s1026" type="#_x0000_t75" style="position:absolute;margin-left:10.9pt;margin-top:-6.5pt;width:121.95pt;height:54.15pt;z-index:251663360;visibility:visible;mso-wrap-style:square;mso-wrap-distance-left:9pt;mso-wrap-distance-top:0;mso-wrap-distance-right:9pt;mso-wrap-distance-bottom:0;mso-position-horizontal:absolute;mso-position-horizontal-relative:text;mso-position-vertical:absolute;mso-position-vertical-relative:text" o:gfxdata="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">
+              <v:shape w14:anchorId="7807736E" id="Inkt 9" o:spid="_x0000_s1026" type="#_x0000_t75" style="position:absolute;margin-left:10.9pt;margin-top:-6.5pt;width:121.95pt;height:54.15pt;z-index:251663360;visibility:visible;mso-wrap-style:square;mso-wrap-distance-left:9pt;mso-wrap-distance-top:0;mso-wrap-distance-right:9pt;mso-wrap-distance-bottom:0;mso-position-horizontal:absolute;mso-position-horizontal-relative:text;mso-position-vertical:absolute;mso-position-vertical-relative:text" o:gfxdata="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">
                 <v:imagedata r:id="rId28" o:title=""/>
               </v:shape>
             </w:pict>
@@ -8444,7 +9061,7 @@
           </mc:Choice>
           <mc:Fallback>
             <w:pict>
-              <v:shape w14:anchorId="63664AA0" id="Inkt 8" o:spid="_x0000_s1026" type="#_x0000_t75" style="position:absolute;margin-left:41.8pt;margin-top:5.5pt;width:9.35pt;height:18.15pt;z-index:251662336;visibility:visible;mso-wrap-style:square;mso-wrap-distance-left:9pt;mso-wrap-distance-top:0;mso-wrap-distance-right:9pt;mso-wrap-distance-bottom:0;mso-position-horizontal:absolute;mso-position-horizontal-relative:text;mso-position-vertical:absolute;mso-position-vertical-relative:text" o:gfxdata="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">
+              <v:shape w14:anchorId="6C3A5025" id="Inkt 8" o:spid="_x0000_s1026" type="#_x0000_t75" style="position:absolute;margin-left:41.8pt;margin-top:5.5pt;width:9.35pt;height:18.15pt;z-index:251662336;visibility:visible;mso-wrap-style:square;mso-wrap-distance-left:9pt;mso-wrap-distance-top:0;mso-wrap-distance-right:9pt;mso-wrap-distance-bottom:0;mso-position-horizontal:absolute;mso-position-horizontal-relative:text;mso-position-vertical:absolute;mso-position-vertical-relative:text" o:gfxdata="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">
                 <v:imagedata r:id="rId30" o:title=""/>
               </v:shape>
             </w:pict>
@@ -8491,7 +9108,7 @@
           </mc:Choice>
           <mc:Fallback>
             <w:pict>
-              <v:shape w14:anchorId="1F49F9E1" id="Inkt 7" o:spid="_x0000_s1026" type="#_x0000_t75" style="position:absolute;margin-left:38.05pt;margin-top:7.5pt;width:3.3pt;height:11.05pt;z-index:251661312;visibility:visible;mso-wrap-style:square;mso-wrap-distance-left:9pt;mso-wrap-distance-top:0;mso-wrap-distance-right:9pt;mso-wrap-distance-bottom:0;mso-position-horizontal:absolute;mso-position-horizontal-relative:text;mso-position-vertical:absolute;mso-position-vertical-relative:text" o:gfxdata="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">
+              <v:shape w14:anchorId="68B1EF1E" id="Inkt 7" o:spid="_x0000_s1026" type="#_x0000_t75" style="position:absolute;margin-left:38.05pt;margin-top:7.5pt;width:3.3pt;height:11.05pt;z-index:251661312;visibility:visible;mso-wrap-style:square;mso-wrap-distance-left:9pt;mso-wrap-distance-top:0;mso-wrap-distance-right:9pt;mso-wrap-distance-bottom:0;mso-position-horizontal:absolute;mso-position-horizontal-relative:text;mso-position-vertical:absolute;mso-position-vertical-relative:text" o:gfxdata="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">
                 <v:imagedata r:id="rId32" o:title=""/>
               </v:shape>
             </w:pict>
@@ -8538,7 +9155,7 @@
           </mc:Choice>
           <mc:Fallback>
             <w:pict>
-              <v:shape w14:anchorId="78791A1C" id="Inkt 6" o:spid="_x0000_s1026" type="#_x0000_t75" style="position:absolute;margin-left:20.9pt;margin-top:.5pt;width:16.25pt;height:30.75pt;z-index:251660288;visibility:visible;mso-wrap-style:square;mso-wrap-distance-left:9pt;mso-wrap-distance-top:0;mso-wrap-distance-right:9pt;mso-wrap-distance-bottom:0;mso-position-horizontal:absolute;mso-position-horizontal-relative:text;mso-position-vertical:absolute;mso-position-vertical-relative:text" o:gfxdata="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">
+              <v:shape w14:anchorId="0C0532DF" id="Inkt 6" o:spid="_x0000_s1026" type="#_x0000_t75" style="position:absolute;margin-left:20.9pt;margin-top:.5pt;width:16.25pt;height:30.75pt;z-index:251660288;visibility:visible;mso-wrap-style:square;mso-wrap-distance-left:9pt;mso-wrap-distance-top:0;mso-wrap-distance-right:9pt;mso-wrap-distance-bottom:0;mso-position-horizontal:absolute;mso-position-horizontal-relative:text;mso-position-vertical:absolute;mso-position-vertical-relative:text" o:gfxdata="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">
                 <v:imagedata r:id="rId34" o:title=""/>
               </v:shape>
             </w:pict>
@@ -8585,7 +9202,7 @@
           </mc:Choice>
           <mc:Fallback>
             <w:pict>
-              <v:shape w14:anchorId="605E3366" id="Inkt 5" o:spid="_x0000_s1026" type="#_x0000_t75" style="position:absolute;margin-left:18.2pt;margin-top:-.45pt;width:19.1pt;height:4.5pt;z-index:251659264;visibility:visible;mso-wrap-style:square;mso-wrap-distance-left:9pt;mso-wrap-distance-top:0;mso-wrap-distance-right:9pt;mso-wrap-distance-bottom:0;mso-position-horizontal:absolute;mso-position-horizontal-relative:text;mso-position-vertical:absolute;mso-position-vertical-relative:text" o:gfxdata="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">
+              <v:shape w14:anchorId="49470993" id="Inkt 5" o:spid="_x0000_s1026" type="#_x0000_t75" style="position:absolute;margin-left:18.2pt;margin-top:-.45pt;width:19.1pt;height:4.5pt;z-index:251659264;visibility:visible;mso-wrap-style:square;mso-wrap-distance-left:9pt;mso-wrap-distance-top:0;mso-wrap-distance-right:9pt;mso-wrap-distance-bottom:0;mso-position-horizontal:absolute;mso-position-horizontal-relative:text;mso-position-vertical:absolute;mso-position-vertical-relative:text" o:gfxdata="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">
                 <v:imagedata r:id="rId36" o:title=""/>
               </v:shape>
             </w:pict>
@@ -8677,7 +9294,7 @@
           </mc:Choice>
           <mc:Fallback>
             <w:pict>
-              <v:shape w14:anchorId="1961CA6B" id="Inkt 37" o:spid="_x0000_s1026" type="#_x0000_t75" style="position:absolute;margin-left:105.25pt;margin-top:7pt;width:18.15pt;height:2.85pt;z-index:251692032;visibility:visible;mso-wrap-style:square;mso-wrap-distance-left:9pt;mso-wrap-distance-top:0;mso-wrap-distance-right:9pt;mso-wrap-distance-bottom:0;mso-position-horizontal:absolute;mso-position-horizontal-relative:text;mso-position-vertical:absolute;mso-position-vertical-relative:text" o:gfxdata="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">
+              <v:shape w14:anchorId="5A32CD0E" id="Inkt 37" o:spid="_x0000_s1026" type="#_x0000_t75" style="position:absolute;margin-left:105.25pt;margin-top:7pt;width:18.15pt;height:2.85pt;z-index:251692032;visibility:visible;mso-wrap-style:square;mso-wrap-distance-left:9pt;mso-wrap-distance-top:0;mso-wrap-distance-right:9pt;mso-wrap-distance-bottom:0;mso-position-horizontal:absolute;mso-position-horizontal-relative:text;mso-position-vertical:absolute;mso-position-vertical-relative:text" o:gfxdata="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">
                 <v:imagedata r:id="rId38" o:title=""/>
               </v:shape>
             </w:pict>
@@ -8724,7 +9341,7 @@
           </mc:Choice>
           <mc:Fallback>
             <w:pict>
-              <v:shape w14:anchorId="5146500D" id="Inkt 36" o:spid="_x0000_s1026" type="#_x0000_t75" style="position:absolute;margin-left:156pt;margin-top:7.15pt;width:22.15pt;height:29.9pt;z-index:251691008;visibility:visible;mso-wrap-style:square;mso-wrap-distance-left:9pt;mso-wrap-distance-top:0;mso-wrap-distance-right:9pt;mso-wrap-distance-bottom:0;mso-position-horizontal:absolute;mso-position-horizontal-relative:text;mso-position-vertical:absolute;mso-position-vertical-relative:text" o:gfxdata="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">
+              <v:shape w14:anchorId="7AB8C1D6" id="Inkt 36" o:spid="_x0000_s1026" type="#_x0000_t75" style="position:absolute;margin-left:156pt;margin-top:7.15pt;width:22.15pt;height:29.9pt;z-index:251691008;visibility:visible;mso-wrap-style:square;mso-wrap-distance-left:9pt;mso-wrap-distance-top:0;mso-wrap-distance-right:9pt;mso-wrap-distance-bottom:0;mso-position-horizontal:absolute;mso-position-horizontal-relative:text;mso-position-vertical:absolute;mso-position-vertical-relative:text" o:gfxdata="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">
                 <v:imagedata r:id="rId40" o:title=""/>
               </v:shape>
             </w:pict>
@@ -8771,7 +9388,7 @@
           </mc:Choice>
           <mc:Fallback>
             <w:pict>
-              <v:shape w14:anchorId="6676DF33" id="Inkt 35" o:spid="_x0000_s1026" type="#_x0000_t75" style="position:absolute;margin-left:112.05pt;margin-top:3.55pt;width:43.3pt;height:17.1pt;z-index:251689984;visibility:visible;mso-wrap-style:square;mso-wrap-distance-left:9pt;mso-wrap-distance-top:0;mso-wrap-distance-right:9pt;mso-wrap-distance-bottom:0;mso-position-horizontal:absolute;mso-position-horizontal-relative:text;mso-position-vertical:absolute;mso-position-vertical-relative:text" o:gfxdata="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">
+              <v:shape w14:anchorId="1B41C014" id="Inkt 35" o:spid="_x0000_s1026" type="#_x0000_t75" style="position:absolute;margin-left:112.05pt;margin-top:3.55pt;width:43.3pt;height:17.1pt;z-index:251689984;visibility:visible;mso-wrap-style:square;mso-wrap-distance-left:9pt;mso-wrap-distance-top:0;mso-wrap-distance-right:9pt;mso-wrap-distance-bottom:0;mso-position-horizontal:absolute;mso-position-horizontal-relative:text;mso-position-vertical:absolute;mso-position-vertical-relative:text" o:gfxdata="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">
                 <v:imagedata r:id="rId42" o:title=""/>
               </v:shape>
             </w:pict>
@@ -8818,7 +9435,7 @@
           </mc:Choice>
           <mc:Fallback>
             <w:pict>
-              <v:shape w14:anchorId="3A907155" id="Inkt 34" o:spid="_x0000_s1026" type="#_x0000_t75" style="position:absolute;margin-left:73.5pt;margin-top:4.5pt;width:40.5pt;height:17.95pt;z-index:251688960;visibility:visible;mso-wrap-style:square;mso-wrap-distance-left:9pt;mso-wrap-distance-top:0;mso-wrap-distance-right:9pt;mso-wrap-distance-bottom:0;mso-position-horizontal:absolute;mso-position-horizontal-relative:text;mso-position-vertical:absolute;mso-position-vertical-relative:text" o:gfxdata="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">
+              <v:shape w14:anchorId="745C731F" id="Inkt 34" o:spid="_x0000_s1026" type="#_x0000_t75" style="position:absolute;margin-left:73.5pt;margin-top:4.5pt;width:40.5pt;height:17.95pt;z-index:251688960;visibility:visible;mso-wrap-style:square;mso-wrap-distance-left:9pt;mso-wrap-distance-top:0;mso-wrap-distance-right:9pt;mso-wrap-distance-bottom:0;mso-position-horizontal:absolute;mso-position-horizontal-relative:text;mso-position-vertical:absolute;mso-position-vertical-relative:text" o:gfxdata="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">
                 <v:imagedata r:id="rId44" o:title=""/>
               </v:shape>
             </w:pict>
@@ -8865,7 +9482,7 @@
           </mc:Choice>
           <mc:Fallback>
             <w:pict>
-              <v:shape w14:anchorId="54458962" id="Inkt 33" o:spid="_x0000_s1026" type="#_x0000_t75" style="position:absolute;margin-left:54.9pt;margin-top:20pt;width:7.35pt;height:6.2pt;z-index:251687936;visibility:visible;mso-wrap-style:square;mso-wrap-distance-left:9pt;mso-wrap-distance-top:0;mso-wrap-distance-right:9pt;mso-wrap-distance-bottom:0;mso-position-horizontal:absolute;mso-position-horizontal-relative:text;mso-position-vertical:absolute;mso-position-vertical-relative:text" o:gfxdata="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">
+              <v:shape w14:anchorId="4AA76D5A" id="Inkt 33" o:spid="_x0000_s1026" type="#_x0000_t75" style="position:absolute;margin-left:54.9pt;margin-top:20pt;width:7.35pt;height:6.2pt;z-index:251687936;visibility:visible;mso-wrap-style:square;mso-wrap-distance-left:9pt;mso-wrap-distance-top:0;mso-wrap-distance-right:9pt;mso-wrap-distance-bottom:0;mso-position-horizontal:absolute;mso-position-horizontal-relative:text;mso-position-vertical:absolute;mso-position-vertical-relative:text" o:gfxdata="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">
                 <v:imagedata r:id="rId46" o:title=""/>
               </v:shape>
             </w:pict>
@@ -8912,7 +9529,7 @@
           </mc:Choice>
           <mc:Fallback>
             <w:pict>
-              <v:shape w14:anchorId="464A1CAD" id="Inkt 32" o:spid="_x0000_s1026" type="#_x0000_t75" style="position:absolute;margin-left:58.15pt;margin-top:13.8pt;width:4.15pt;height:3.7pt;z-index:251686912;visibility:visible;mso-wrap-style:square;mso-wrap-distance-left:9pt;mso-wrap-distance-top:0;mso-wrap-distance-right:9pt;mso-wrap-distance-bottom:0;mso-position-horizontal:absolute;mso-position-horizontal-relative:text;mso-position-vertical:absolute;mso-position-vertical-relative:text" o:gfxdata="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">
+              <v:shape w14:anchorId="7418A8CF" id="Inkt 32" o:spid="_x0000_s1026" type="#_x0000_t75" style="position:absolute;margin-left:58.15pt;margin-top:13.8pt;width:4.15pt;height:3.7pt;z-index:251686912;visibility:visible;mso-wrap-style:square;mso-wrap-distance-left:9pt;mso-wrap-distance-top:0;mso-wrap-distance-right:9pt;mso-wrap-distance-bottom:0;mso-position-horizontal:absolute;mso-position-horizontal-relative:text;mso-position-vertical:absolute;mso-position-vertical-relative:text" o:gfxdata="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">
                 <v:imagedata r:id="rId48" o:title=""/>
               </v:shape>
             </w:pict>
@@ -8959,7 +9576,7 @@
           </mc:Choice>
           <mc:Fallback>
             <w:pict>
-              <v:shape w14:anchorId="1E55A2DE" id="Inkt 31" o:spid="_x0000_s1026" type="#_x0000_t75" style="position:absolute;margin-left:59.4pt;margin-top:11.7pt;width:3.3pt;height:5.35pt;z-index:251685888;visibility:visible;mso-wrap-style:square;mso-wrap-distance-left:9pt;mso-wrap-distance-top:0;mso-wrap-distance-right:9pt;mso-wrap-distance-bottom:0;mso-position-horizontal:absolute;mso-position-horizontal-relative:text;mso-position-vertical:absolute;mso-position-vertical-relative:text" o:gfxdata="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">
+              <v:shape w14:anchorId="6CFFB91B" id="Inkt 31" o:spid="_x0000_s1026" type="#_x0000_t75" style="position:absolute;margin-left:59.4pt;margin-top:11.7pt;width:3.3pt;height:5.35pt;z-index:251685888;visibility:visible;mso-wrap-style:square;mso-wrap-distance-left:9pt;mso-wrap-distance-top:0;mso-wrap-distance-right:9pt;mso-wrap-distance-bottom:0;mso-position-horizontal:absolute;mso-position-horizontal-relative:text;mso-position-vertical:absolute;mso-position-vertical-relative:text" o:gfxdata="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">
                 <v:imagedata r:id="rId50" o:title=""/>
               </v:shape>
             </w:pict>
@@ -9006,7 +9623,7 @@
           </mc:Choice>
           <mc:Fallback>
             <w:pict>
-              <v:shape w14:anchorId="0277734D" id="Inkt 30" o:spid="_x0000_s1026" type="#_x0000_t75" style="position:absolute;margin-left:55.45pt;margin-top:20.25pt;width:3.7pt;height:4.8pt;z-index:251684864;visibility:visible;mso-wrap-style:square;mso-wrap-distance-left:9pt;mso-wrap-distance-top:0;mso-wrap-distance-right:9pt;mso-wrap-distance-bottom:0;mso-position-horizontal:absolute;mso-position-horizontal-relative:text;mso-position-vertical:absolute;mso-position-vertical-relative:text" o:gfxdata="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">
+              <v:shape w14:anchorId="78714686" id="Inkt 30" o:spid="_x0000_s1026" type="#_x0000_t75" style="position:absolute;margin-left:55.45pt;margin-top:20.25pt;width:3.7pt;height:4.8pt;z-index:251684864;visibility:visible;mso-wrap-style:square;mso-wrap-distance-left:9pt;mso-wrap-distance-top:0;mso-wrap-distance-right:9pt;mso-wrap-distance-bottom:0;mso-position-horizontal:absolute;mso-position-horizontal-relative:text;mso-position-vertical:absolute;mso-position-vertical-relative:text" o:gfxdata="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">
                 <v:imagedata r:id="rId52" o:title=""/>
               </v:shape>
             </w:pict>
@@ -9053,7 +9670,7 @@
           </mc:Choice>
           <mc:Fallback>
             <w:pict>
-              <v:shape w14:anchorId="4E322169" id="Inkt 29" o:spid="_x0000_s1026" type="#_x0000_t75" style="position:absolute;margin-left:51pt;margin-top:1.2pt;width:8.75pt;height:25.95pt;z-index:251683840;visibility:visible;mso-wrap-style:square;mso-wrap-distance-left:9pt;mso-wrap-distance-top:0;mso-wrap-distance-right:9pt;mso-wrap-distance-bottom:0;mso-position-horizontal:absolute;mso-position-horizontal-relative:text;mso-position-vertical:absolute;mso-position-vertical-relative:text" o:gfxdata="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">
+              <v:shape w14:anchorId="496878FF" id="Inkt 29" o:spid="_x0000_s1026" type="#_x0000_t75" style="position:absolute;margin-left:51pt;margin-top:1.2pt;width:8.75pt;height:25.95pt;z-index:251683840;visibility:visible;mso-wrap-style:square;mso-wrap-distance-left:9pt;mso-wrap-distance-top:0;mso-wrap-distance-right:9pt;mso-wrap-distance-bottom:0;mso-position-horizontal:absolute;mso-position-horizontal-relative:text;mso-position-vertical:absolute;mso-position-vertical-relative:text" o:gfxdata="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">
                 <v:imagedata r:id="rId54" o:title=""/>
               </v:shape>
             </w:pict>
@@ -9100,7 +9717,7 @@
           </mc:Choice>
           <mc:Fallback>
             <w:pict>
-              <v:shape w14:anchorId="0C3B788B" id="Inkt 28" o:spid="_x0000_s1026" type="#_x0000_t75" style="position:absolute;margin-left:46.1pt;margin-top:19.9pt;width:3.3pt;height:3.1pt;z-index:251682816;visibility:visible;mso-wrap-style:square;mso-wrap-distance-left:9pt;mso-wrap-distance-top:0;mso-wrap-distance-right:9pt;mso-wrap-distance-bottom:0;mso-position-horizontal:absolute;mso-position-horizontal-relative:text;mso-position-vertical:absolute;mso-position-vertical-relative:text" o:gfxdata="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">
+              <v:shape w14:anchorId="4DDE5E0D" id="Inkt 28" o:spid="_x0000_s1026" type="#_x0000_t75" style="position:absolute;margin-left:46.1pt;margin-top:19.9pt;width:3.3pt;height:3.1pt;z-index:251682816;visibility:visible;mso-wrap-style:square;mso-wrap-distance-left:9pt;mso-wrap-distance-top:0;mso-wrap-distance-right:9pt;mso-wrap-distance-bottom:0;mso-position-horizontal:absolute;mso-position-horizontal-relative:text;mso-position-vertical:absolute;mso-position-vertical-relative:text" o:gfxdata="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">
                 <v:imagedata r:id="rId56" o:title=""/>
               </v:shape>
             </w:pict>
@@ -9147,7 +9764,7 @@
           </mc:Choice>
           <mc:Fallback>
             <w:pict>
-              <v:shape w14:anchorId="52B8AF1F" id="Inkt 27" o:spid="_x0000_s1026" type="#_x0000_t75" style="position:absolute;margin-left:44.3pt;margin-top:2.9pt;width:2.85pt;height:3.65pt;z-index:251681792;visibility:visible;mso-wrap-style:square;mso-wrap-distance-left:9pt;mso-wrap-distance-top:0;mso-wrap-distance-right:9pt;mso-wrap-distance-bottom:0;mso-position-horizontal:absolute;mso-position-horizontal-relative:text;mso-position-vertical:absolute;mso-position-vertical-relative:text" o:gfxdata="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">
+              <v:shape w14:anchorId="6AF9F7BC" id="Inkt 27" o:spid="_x0000_s1026" type="#_x0000_t75" style="position:absolute;margin-left:44.3pt;margin-top:2.9pt;width:2.85pt;height:3.65pt;z-index:251681792;visibility:visible;mso-wrap-style:square;mso-wrap-distance-left:9pt;mso-wrap-distance-top:0;mso-wrap-distance-right:9pt;mso-wrap-distance-bottom:0;mso-position-horizontal:absolute;mso-position-horizontal-relative:text;mso-position-vertical:absolute;mso-position-vertical-relative:text" o:gfxdata="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">
                 <v:imagedata r:id="rId58" o:title=""/>
               </v:shape>
             </w:pict>
@@ -9194,7 +9811,7 @@
           </mc:Choice>
           <mc:Fallback>
             <w:pict>
-              <v:shape w14:anchorId="15B370FE" id="Inkt 26" o:spid="_x0000_s1026" type="#_x0000_t75" style="position:absolute;margin-left:42.75pt;margin-top:15.15pt;width:2.85pt;height:8.8pt;z-index:251680768;visibility:visible;mso-wrap-style:square;mso-wrap-distance-left:9pt;mso-wrap-distance-top:0;mso-wrap-distance-right:9pt;mso-wrap-distance-bottom:0;mso-position-horizontal:absolute;mso-position-horizontal-relative:text;mso-position-vertical:absolute;mso-position-vertical-relative:text" o:gfxdata="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">
+              <v:shape w14:anchorId="5EF8F8C9" id="Inkt 26" o:spid="_x0000_s1026" type="#_x0000_t75" style="position:absolute;margin-left:42.75pt;margin-top:15.15pt;width:2.85pt;height:8.8pt;z-index:251680768;visibility:visible;mso-wrap-style:square;mso-wrap-distance-left:9pt;mso-wrap-distance-top:0;mso-wrap-distance-right:9pt;mso-wrap-distance-bottom:0;mso-position-horizontal:absolute;mso-position-horizontal-relative:text;mso-position-vertical:absolute;mso-position-vertical-relative:text" o:gfxdata="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">
                 <v:imagedata r:id="rId60" o:title=""/>
               </v:shape>
             </w:pict>
@@ -9241,7 +9858,7 @@
           </mc:Choice>
           <mc:Fallback>
             <w:pict>
-              <v:shape w14:anchorId="005E4288" id="Inkt 25" o:spid="_x0000_s1026" type="#_x0000_t75" style="position:absolute;margin-left:19.95pt;margin-top:12.95pt;width:16.25pt;height:12.75pt;z-index:251679744;visibility:visible;mso-wrap-style:square;mso-wrap-distance-left:9pt;mso-wrap-distance-top:0;mso-wrap-distance-right:9pt;mso-wrap-distance-bottom:0;mso-position-horizontal:absolute;mso-position-horizontal-relative:text;mso-position-vertical:absolute;mso-position-vertical-relative:text" o:gfxdata="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">
+              <v:shape w14:anchorId="2FCA185E" id="Inkt 25" o:spid="_x0000_s1026" type="#_x0000_t75" style="position:absolute;margin-left:19.95pt;margin-top:12.95pt;width:16.25pt;height:12.75pt;z-index:251679744;visibility:visible;mso-wrap-style:square;mso-wrap-distance-left:9pt;mso-wrap-distance-top:0;mso-wrap-distance-right:9pt;mso-wrap-distance-bottom:0;mso-position-horizontal:absolute;mso-position-horizontal-relative:text;mso-position-vertical:absolute;mso-position-vertical-relative:text" o:gfxdata="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">
                 <v:imagedata r:id="rId62" o:title=""/>
               </v:shape>
             </w:pict>
@@ -9288,7 +9905,7 @@
           </mc:Choice>
           <mc:Fallback>
             <w:pict>
-              <v:shape w14:anchorId="203B6951" id="Inkt 24" o:spid="_x0000_s1026" type="#_x0000_t75" style="position:absolute;margin-left:20.85pt;margin-top:17.2pt;width:1.9pt;height:1.4pt;z-index:251678720;visibility:visible;mso-wrap-style:square;mso-wrap-distance-left:9pt;mso-wrap-distance-top:0;mso-wrap-distance-right:9pt;mso-wrap-distance-bottom:0;mso-position-horizontal:absolute;mso-position-horizontal-relative:text;mso-position-vertical:absolute;mso-position-vertical-relative:text" o:gfxdata="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">
+              <v:shape w14:anchorId="69DEDCE8" id="Inkt 24" o:spid="_x0000_s1026" type="#_x0000_t75" style="position:absolute;margin-left:20.85pt;margin-top:17.2pt;width:1.9pt;height:1.4pt;z-index:251678720;visibility:visible;mso-wrap-style:square;mso-wrap-distance-left:9pt;mso-wrap-distance-top:0;mso-wrap-distance-right:9pt;mso-wrap-distance-bottom:0;mso-position-horizontal:absolute;mso-position-horizontal-relative:text;mso-position-vertical:absolute;mso-position-vertical-relative:text" o:gfxdata="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">
                 <v:imagedata r:id="rId64" o:title=""/>
               </v:shape>
             </w:pict>
@@ -9335,7 +9952,7 @@
           </mc:Choice>
           <mc:Fallback>
             <w:pict>
-              <v:shape w14:anchorId="47F0B993" id="Inkt 23" o:spid="_x0000_s1026" type="#_x0000_t75" style="position:absolute;margin-left:25.1pt;margin-top:20.8pt;width:7.3pt;height:5.65pt;z-index:251677696;visibility:visible;mso-wrap-style:square;mso-wrap-distance-left:9pt;mso-wrap-distance-top:0;mso-wrap-distance-right:9pt;mso-wrap-distance-bottom:0;mso-position-horizontal:absolute;mso-position-horizontal-relative:text;mso-position-vertical:absolute;mso-position-vertical-relative:text" o:gfxdata="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">
+              <v:shape w14:anchorId="2CABB391" id="Inkt 23" o:spid="_x0000_s1026" type="#_x0000_t75" style="position:absolute;margin-left:25.1pt;margin-top:20.8pt;width:7.3pt;height:5.65pt;z-index:251677696;visibility:visible;mso-wrap-style:square;mso-wrap-distance-left:9pt;mso-wrap-distance-top:0;mso-wrap-distance-right:9pt;mso-wrap-distance-bottom:0;mso-position-horizontal:absolute;mso-position-horizontal-relative:text;mso-position-vertical:absolute;mso-position-vertical-relative:text" o:gfxdata="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">
                 <v:imagedata r:id="rId66" o:title=""/>
               </v:shape>
             </w:pict>
@@ -9382,7 +9999,7 @@
           </mc:Choice>
           <mc:Fallback>
             <w:pict>
-              <v:shape w14:anchorId="45B9F560" id="Inkt 22" o:spid="_x0000_s1026" type="#_x0000_t75" style="position:absolute;margin-left:17.05pt;margin-top:1.9pt;width:19.3pt;height:27.35pt;z-index:251676672;visibility:visible;mso-wrap-style:square;mso-wrap-distance-left:9pt;mso-wrap-distance-top:0;mso-wrap-distance-right:9pt;mso-wrap-distance-bottom:0;mso-position-horizontal:absolute;mso-position-horizontal-relative:text;mso-position-vertical:absolute;mso-position-vertical-relative:text" o:gfxdata="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">
+              <v:shape w14:anchorId="6E99EECF" id="Inkt 22" o:spid="_x0000_s1026" type="#_x0000_t75" style="position:absolute;margin-left:17.05pt;margin-top:1.9pt;width:19.3pt;height:27.35pt;z-index:251676672;visibility:visible;mso-wrap-style:square;mso-wrap-distance-left:9pt;mso-wrap-distance-top:0;mso-wrap-distance-right:9pt;mso-wrap-distance-bottom:0;mso-position-horizontal:absolute;mso-position-horizontal-relative:text;mso-position-vertical:absolute;mso-position-vertical-relative:text" o:gfxdata="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">
                 <v:imagedata r:id="rId68" o:title=""/>
               </v:shape>
             </w:pict>
@@ -9410,7 +10027,6 @@
           <w:rFonts w:ascii="Calibri" w:eastAsia="Times New Roman" w:hAnsi="Calibri" w:cs="Times New Roman"/>
           <w:lang w:val="nl-NL"/>
         </w:rPr>
-        <w:lastRenderedPageBreak/>
         <w:t>Handtekening voor akkoord  (</w:t>
       </w:r>
       <w:r>
@@ -9475,7 +10091,7 @@
           </mc:Choice>
           <mc:Fallback>
             <w:pict>
-              <v:shape w14:anchorId="36146450" id="Inkt 14" o:spid="_x0000_s1026" type="#_x0000_t75" style="position:absolute;margin-left:2.8pt;margin-top:-38.4pt;width:61.65pt;height:77.1pt;z-index:251668480;visibility:visible;mso-wrap-style:square;mso-wrap-distance-left:9pt;mso-wrap-distance-top:0;mso-wrap-distance-right:9pt;mso-wrap-distance-bottom:0;mso-position-horizontal:absolute;mso-position-horizontal-relative:text;mso-position-vertical:absolute;mso-position-vertical-relative:text" o:gfxdata="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">
+              <v:shape w14:anchorId="00C47602" id="Inkt 14" o:spid="_x0000_s1026" type="#_x0000_t75" style="position:absolute;margin-left:2.8pt;margin-top:-38.4pt;width:61.65pt;height:77.1pt;z-index:251668480;visibility:visible;mso-wrap-style:square;mso-wrap-distance-left:9pt;mso-wrap-distance-top:0;mso-wrap-distance-right:9pt;mso-wrap-distance-bottom:0;mso-position-horizontal:absolute;mso-position-horizontal-relative:text;mso-position-vertical:absolute;mso-position-vertical-relative:text" o:gfxdata="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">
                 <v:imagedata r:id="rId70" o:title=""/>
               </v:shape>
             </w:pict>
@@ -9522,7 +10138,7 @@
           </mc:Choice>
           <mc:Fallback>
             <w:pict>
-              <v:shape w14:anchorId="5D5EC9FE" id="Inkt 13" o:spid="_x0000_s1026" type="#_x0000_t75" style="position:absolute;margin-left:.35pt;margin-top:9.95pt;width:28.2pt;height:20.8pt;z-index:251667456;visibility:visible;mso-wrap-style:square;mso-wrap-distance-left:9pt;mso-wrap-distance-top:0;mso-wrap-distance-right:9pt;mso-wrap-distance-bottom:0;mso-position-horizontal:absolute;mso-position-horizontal-relative:text;mso-position-vertical:absolute;mso-position-vertical-relative:text" o:gfxdata="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">
+              <v:shape w14:anchorId="369B63D7" id="Inkt 13" o:spid="_x0000_s1026" type="#_x0000_t75" style="position:absolute;margin-left:.35pt;margin-top:9.95pt;width:28.2pt;height:20.8pt;z-index:251667456;visibility:visible;mso-wrap-style:square;mso-wrap-distance-left:9pt;mso-wrap-distance-top:0;mso-wrap-distance-right:9pt;mso-wrap-distance-bottom:0;mso-position-horizontal:absolute;mso-position-horizontal-relative:text;mso-position-vertical:absolute;mso-position-vertical-relative:text" o:gfxdata="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">
                 <v:imagedata r:id="rId72" o:title=""/>
               </v:shape>
             </w:pict>
@@ -9569,7 +10185,7 @@
           </mc:Choice>
           <mc:Fallback>
             <w:pict>
-              <v:shape w14:anchorId="4B78D8A7" id="Inkt 12" o:spid="_x0000_s1026" type="#_x0000_t75" style="position:absolute;margin-left:9.8pt;margin-top:1.4pt;width:10.45pt;height:11.9pt;z-index:251666432;visibility:visible;mso-wrap-style:square;mso-wrap-distance-left:9pt;mso-wrap-distance-top:0;mso-wrap-distance-right:9pt;mso-wrap-distance-bottom:0;mso-position-horizontal:absolute;mso-position-horizontal-relative:text;mso-position-vertical:absolute;mso-position-vertical-relative:text" o:gfxdata="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">
+              <v:shape w14:anchorId="1C338B6E" id="Inkt 12" o:spid="_x0000_s1026" type="#_x0000_t75" style="position:absolute;margin-left:9.8pt;margin-top:1.4pt;width:10.45pt;height:11.9pt;z-index:251666432;visibility:visible;mso-wrap-style:square;mso-wrap-distance-left:9pt;mso-wrap-distance-top:0;mso-wrap-distance-right:9pt;mso-wrap-distance-bottom:0;mso-position-horizontal:absolute;mso-position-horizontal-relative:text;mso-position-vertical:absolute;mso-position-vertical-relative:text" o:gfxdata="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">
                 <v:imagedata r:id="rId74" o:title=""/>
               </v:shape>
             </w:pict>
@@ -9616,7 +10232,7 @@
           </mc:Choice>
           <mc:Fallback>
             <w:pict>
-              <v:shape w14:anchorId="29275699" id="Inkt 11" o:spid="_x0000_s1026" type="#_x0000_t75" style="position:absolute;margin-left:-3.35pt;margin-top:-13.6pt;width:35.3pt;height:37.4pt;z-index:251665408;visibility:visible;mso-wrap-style:square;mso-wrap-distance-left:9pt;mso-wrap-distance-top:0;mso-wrap-distance-right:9pt;mso-wrap-distance-bottom:0;mso-position-horizontal:absolute;mso-position-horizontal-relative:text;mso-position-vertical:absolute;mso-position-vertical-relative:text" o:gfxdata="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">
+              <v:shape w14:anchorId="1451D6CE" id="Inkt 11" o:spid="_x0000_s1026" type="#_x0000_t75" style="position:absolute;margin-left:-3.35pt;margin-top:-13.6pt;width:35.3pt;height:37.4pt;z-index:251665408;visibility:visible;mso-wrap-style:square;mso-wrap-distance-left:9pt;mso-wrap-distance-top:0;mso-wrap-distance-right:9pt;mso-wrap-distance-bottom:0;mso-position-horizontal:absolute;mso-position-horizontal-relative:text;mso-position-vertical:absolute;mso-position-vertical-relative:text" o:gfxdata="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">
                 <v:imagedata r:id="rId76" o:title=""/>
               </v:shape>
             </w:pict>
@@ -9663,7 +10279,7 @@
           </mc:Choice>
           <mc:Fallback>
             <w:pict>
-              <v:shape w14:anchorId="316A7F9A" id="Inkt 10" o:spid="_x0000_s1026" type="#_x0000_t75" style="position:absolute;margin-left:-9.15pt;margin-top:-59.25pt;width:47.3pt;height:70.8pt;z-index:251664384;visibility:visible;mso-wrap-style:square;mso-wrap-distance-left:9pt;mso-wrap-distance-top:0;mso-wrap-distance-right:9pt;mso-wrap-distance-bottom:0;mso-position-horizontal:absolute;mso-position-horizontal-relative:text;mso-position-vertical:absolute;mso-position-vertical-relative:text" o:gfxdata="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">
+              <v:shape w14:anchorId="42E9643C" id="Inkt 10" o:spid="_x0000_s1026" type="#_x0000_t75" style="position:absolute;margin-left:-9.15pt;margin-top:-59.25pt;width:47.3pt;height:70.8pt;z-index:251664384;visibility:visible;mso-wrap-style:square;mso-wrap-distance-left:9pt;mso-wrap-distance-top:0;mso-wrap-distance-right:9pt;mso-wrap-distance-bottom:0;mso-position-horizontal:absolute;mso-position-horizontal-relative:text;mso-position-vertical:absolute;mso-position-vertical-relative:text" o:gfxdata="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">
                 <v:imagedata r:id="rId78" o:title=""/>
               </v:shape>
             </w:pict>
@@ -9765,7 +10381,7 @@
           <w:rPr>
             <w:noProof/>
           </w:rPr>
-          <w:t>8</w:t>
+          <w:t>4</w:t>
         </w:r>
         <w:r>
           <w:rPr>
@@ -12371,16 +12987,6 @@
 </file>
 
 <file path=customXml/item1.xml><?xml version="1.0" encoding="utf-8"?>
-<p:properties xmlns:p="http://schemas.microsoft.com/office/2006/metadata/properties" xmlns:xsi="http://www.w3.org/2001/XMLSchema-instance" xmlns:pc="http://schemas.microsoft.com/office/infopath/2007/PartnerControls">
-  <documentManagement>
-    <Volgorde_x0020_Documenten xmlns="9ab5e87a-ed8e-45a5-9793-059f67398425">10</Volgorde_x0020_Documenten>
-    <Categorie xmlns="9ab5e87a-ed8e-45a5-9793-059f67398425">Extra</Categorie>
-    <Week xmlns="9ab5e87a-ed8e-45a5-9793-059f67398425">Geen week</Week>
-  </documentManagement>
-</p:properties>
-</file>
-
-<file path=customXml/item2.xml><?xml version="1.0" encoding="utf-8"?>
 <ct:contentTypeSchema xmlns:ct="http://schemas.microsoft.com/office/2006/metadata/contentType" xmlns:ma="http://schemas.microsoft.com/office/2006/metadata/properties/metaAttributes" ct:_="" ma:_="" ma:contentTypeName="Document" ma:contentTypeID="0x010100E91FD6F7D8CA454188564A8DE77BDCF3" ma:contentTypeVersion="" ma:contentTypeDescription="Een nieuw document maken." ma:contentTypeScope="" ma:versionID="a3ece22d6c9ecd56f8fd9c409ecb7012">
   <xsd:schema xmlns:xsd="http://www.w3.org/2001/XMLSchema" xmlns:xs="http://www.w3.org/2001/XMLSchema" xmlns:p="http://schemas.microsoft.com/office/2006/metadata/properties" xmlns:ns2="9ab5e87a-ed8e-45a5-9793-059f67398425" targetNamespace="http://schemas.microsoft.com/office/2006/metadata/properties" ma:root="true" ma:fieldsID="e36a552b910c1cdf142adc90bba5ebe9" ns2:_="">
     <xsd:import namespace="9ab5e87a-ed8e-45a5-9793-059f67398425"/>
@@ -12541,7 +13147,7 @@
 </ct:contentTypeSchema>
 </file>
 
-<file path=customXml/item3.xml><?xml version="1.0" encoding="utf-8"?>
+<file path=customXml/item2.xml><?xml version="1.0" encoding="utf-8"?>
 <?mso-contentType ?>
 <FormTemplates xmlns="http://schemas.microsoft.com/sharepoint/v3/contenttype/forms">
   <Display>DocumentLibraryForm</Display>
@@ -12550,21 +13156,21 @@
 </FormTemplates>
 </file>
 
+<file path=customXml/item3.xml><?xml version="1.0" encoding="utf-8"?>
+<p:properties xmlns:p="http://schemas.microsoft.com/office/2006/metadata/properties" xmlns:xsi="http://www.w3.org/2001/XMLSchema-instance" xmlns:pc="http://schemas.microsoft.com/office/infopath/2007/PartnerControls">
+  <documentManagement>
+    <Volgorde_x0020_Documenten xmlns="9ab5e87a-ed8e-45a5-9793-059f67398425">10</Volgorde_x0020_Documenten>
+    <Categorie xmlns="9ab5e87a-ed8e-45a5-9793-059f67398425">Extra</Categorie>
+    <Week xmlns="9ab5e87a-ed8e-45a5-9793-059f67398425">Geen week</Week>
+  </documentManagement>
+</p:properties>
+</file>
+
 <file path=customXml/item4.xml><?xml version="1.0" encoding="utf-8"?>
 <b:Sources xmlns:b="http://schemas.openxmlformats.org/officeDocument/2006/bibliography" xmlns="http://schemas.openxmlformats.org/officeDocument/2006/bibliography" SelectedStyle="\APASixthEditionOfficeOnline.xsl" StyleName="APA" Version="6"/>
 </file>
 
 <file path=customXml/itemProps1.xml><?xml version="1.0" encoding="utf-8"?>
-<ds:datastoreItem xmlns:ds="http://schemas.openxmlformats.org/officeDocument/2006/customXml" ds:itemID="{54CB3BC3-DA53-40B1-8F8B-AA7125964664}">
-  <ds:schemaRefs>
-    <ds:schemaRef ds:uri="http://schemas.microsoft.com/office/2006/metadata/properties"/>
-    <ds:schemaRef ds:uri="http://schemas.microsoft.com/office/infopath/2007/PartnerControls"/>
-    <ds:schemaRef ds:uri="9ab5e87a-ed8e-45a5-9793-059f67398425"/>
-  </ds:schemaRefs>
-</ds:datastoreItem>
-</file>
-
-<file path=customXml/itemProps2.xml><?xml version="1.0" encoding="utf-8"?>
 <ds:datastoreItem xmlns:ds="http://schemas.openxmlformats.org/officeDocument/2006/customXml" ds:itemID="{F132E92B-1473-4185-A25E-1A037D4C0A35}">
   <ds:schemaRefs>
     <ds:schemaRef ds:uri="http://schemas.microsoft.com/office/2006/metadata/contentType"/>
@@ -12582,7 +13188,7 @@
 </ds:datastoreItem>
 </file>
 
-<file path=customXml/itemProps3.xml><?xml version="1.0" encoding="utf-8"?>
+<file path=customXml/itemProps2.xml><?xml version="1.0" encoding="utf-8"?>
 <ds:datastoreItem xmlns:ds="http://schemas.openxmlformats.org/officeDocument/2006/customXml" ds:itemID="{3BE31371-DD9A-4A7B-8FEE-91C3919E3D21}">
   <ds:schemaRefs>
     <ds:schemaRef ds:uri="http://schemas.microsoft.com/sharepoint/v3/contenttype/forms"/>
@@ -12590,8 +13196,18 @@
 </ds:datastoreItem>
 </file>
 
+<file path=customXml/itemProps3.xml><?xml version="1.0" encoding="utf-8"?>
+<ds:datastoreItem xmlns:ds="http://schemas.openxmlformats.org/officeDocument/2006/customXml" ds:itemID="{54CB3BC3-DA53-40B1-8F8B-AA7125964664}">
+  <ds:schemaRefs>
+    <ds:schemaRef ds:uri="http://schemas.microsoft.com/office/2006/metadata/properties"/>
+    <ds:schemaRef ds:uri="http://schemas.microsoft.com/office/infopath/2007/PartnerControls"/>
+    <ds:schemaRef ds:uri="9ab5e87a-ed8e-45a5-9793-059f67398425"/>
+  </ds:schemaRefs>
+</ds:datastoreItem>
+</file>
+
 <file path=customXml/itemProps4.xml><?xml version="1.0" encoding="utf-8"?>
-<ds:datastoreItem xmlns:ds="http://schemas.openxmlformats.org/officeDocument/2006/customXml" ds:itemID="{5D8DBCEE-D49D-4FB7-9770-23957AC2E07D}">
+<ds:datastoreItem xmlns:ds="http://schemas.openxmlformats.org/officeDocument/2006/customXml" ds:itemID="{A55DA449-ECD1-44D3-A958-2ED1FAA972D6}">
   <ds:schemaRefs>
     <ds:schemaRef ds:uri="http://schemas.openxmlformats.org/officeDocument/2006/bibliography"/>
   </ds:schemaRefs>

</xml_diff>